<commit_message>
En este comit hago ver que tuve se hizo una nueva migración en el proyecto de laravel la migración nos servirá para la creación de vista de tareas asignadas al usuarios
</commit_message>
<xml_diff>
--- a/Documentacion.docx
+++ b/Documentacion.docx
@@ -2389,9 +2389,17 @@
           <w:lang w:val="es-MX"/>
         </w:rPr>
         <w:drawing>
-          <wp:inline distT="0" distB="0" distL="0" distR="0" wp14:anchorId="0F65FC92" wp14:editId="6D2003FC">
+          <wp:anchor distT="0" distB="0" distL="114300" distR="114300" simplePos="0" relativeHeight="251670528" behindDoc="1" locked="0" layoutInCell="1" allowOverlap="1">
+            <wp:simplePos x="0" y="0"/>
+            <wp:positionH relativeFrom="column">
+              <wp:posOffset>-4961</wp:posOffset>
+            </wp:positionH>
+            <wp:positionV relativeFrom="paragraph">
+              <wp:posOffset>3042</wp:posOffset>
+            </wp:positionV>
             <wp:extent cx="5612130" cy="1445895"/>
             <wp:effectExtent l="0" t="0" r="7620" b="1905"/>
+            <wp:wrapNone/>
             <wp:docPr id="16" name="Imagen 16"/>
             <wp:cNvGraphicFramePr>
               <a:graphicFrameLocks xmlns:a="http://schemas.openxmlformats.org/drawingml/2006/main" noChangeAspect="1"/>
@@ -2404,7 +2412,13 @@
                     <pic:cNvPicPr/>
                   </pic:nvPicPr>
                   <pic:blipFill>
-                    <a:blip r:embed="rId17"/>
+                    <a:blip r:embed="rId17" cstate="print">
+                      <a:extLst>
+                        <a:ext uri="{28A0092B-C50C-407E-A947-70E740481C1C}">
+                          <a14:useLocalDpi xmlns:a14="http://schemas.microsoft.com/office/drawing/2010/main" val="0"/>
+                        </a:ext>
+                      </a:extLst>
+                    </a:blip>
                     <a:stretch>
                       <a:fillRect/>
                     </a:stretch>
@@ -2421,9 +2435,263 @@
                 </pic:pic>
               </a:graphicData>
             </a:graphic>
-          </wp:inline>
+          </wp:anchor>
         </w:drawing>
       </w:r>
+    </w:p>
+    <w:p>
+      <w:pPr>
+        <w:rPr>
+          <w:lang w:val="es-MX"/>
+        </w:rPr>
+      </w:pPr>
+    </w:p>
+    <w:p>
+      <w:pPr>
+        <w:rPr>
+          <w:lang w:val="es-MX"/>
+        </w:rPr>
+      </w:pPr>
+    </w:p>
+    <w:p>
+      <w:pPr>
+        <w:rPr>
+          <w:lang w:val="es-MX"/>
+        </w:rPr>
+      </w:pPr>
+    </w:p>
+    <w:p>
+      <w:pPr>
+        <w:rPr>
+          <w:lang w:val="es-MX"/>
+        </w:rPr>
+      </w:pPr>
+    </w:p>
+    <w:p>
+      <w:pPr>
+        <w:rPr>
+          <w:lang w:val="es-MX"/>
+        </w:rPr>
+      </w:pPr>
+    </w:p>
+    <w:p>
+      <w:pPr>
+        <w:rPr>
+          <w:lang w:val="es-MX"/>
+        </w:rPr>
+      </w:pPr>
+    </w:p>
+    <w:p>
+      <w:pPr>
+        <w:tabs>
+          <w:tab w:val="left" w:pos="1377"/>
+        </w:tabs>
+        <w:rPr>
+          <w:lang w:val="es-MX"/>
+        </w:rPr>
+      </w:pPr>
+      <w:r>
+        <w:rPr>
+          <w:lang w:val="es-MX"/>
+        </w:rPr>
+        <w:tab/>
+      </w:r>
+    </w:p>
+    <w:p>
+      <w:pPr>
+        <w:tabs>
+          <w:tab w:val="left" w:pos="1377"/>
+        </w:tabs>
+        <w:rPr>
+          <w:lang w:val="es-MX"/>
+        </w:rPr>
+      </w:pPr>
+    </w:p>
+    <w:p>
+      <w:pPr>
+        <w:tabs>
+          <w:tab w:val="left" w:pos="1377"/>
+        </w:tabs>
+        <w:rPr>
+          <w:lang w:val="es-MX"/>
+        </w:rPr>
+      </w:pPr>
+    </w:p>
+    <w:p>
+      <w:pPr>
+        <w:tabs>
+          <w:tab w:val="left" w:pos="1377"/>
+        </w:tabs>
+        <w:rPr>
+          <w:lang w:val="es-MX"/>
+        </w:rPr>
+      </w:pPr>
+    </w:p>
+    <w:p>
+      <w:pPr>
+        <w:tabs>
+          <w:tab w:val="left" w:pos="1377"/>
+        </w:tabs>
+        <w:rPr>
+          <w:lang w:val="es-MX"/>
+        </w:rPr>
+      </w:pPr>
+    </w:p>
+    <w:p>
+      <w:pPr>
+        <w:tabs>
+          <w:tab w:val="left" w:pos="1377"/>
+        </w:tabs>
+        <w:rPr>
+          <w:lang w:val="es-MX"/>
+        </w:rPr>
+      </w:pPr>
+    </w:p>
+    <w:p>
+      <w:pPr>
+        <w:tabs>
+          <w:tab w:val="left" w:pos="1377"/>
+        </w:tabs>
+        <w:rPr>
+          <w:lang w:val="es-MX"/>
+        </w:rPr>
+      </w:pPr>
+    </w:p>
+    <w:p>
+      <w:pPr>
+        <w:tabs>
+          <w:tab w:val="left" w:pos="1377"/>
+        </w:tabs>
+        <w:rPr>
+          <w:lang w:val="es-MX"/>
+        </w:rPr>
+      </w:pPr>
+    </w:p>
+    <w:p>
+      <w:pPr>
+        <w:tabs>
+          <w:tab w:val="left" w:pos="1377"/>
+        </w:tabs>
+        <w:rPr>
+          <w:lang w:val="es-MX"/>
+        </w:rPr>
+      </w:pPr>
+    </w:p>
+    <w:p>
+      <w:pPr>
+        <w:tabs>
+          <w:tab w:val="left" w:pos="1377"/>
+        </w:tabs>
+        <w:rPr>
+          <w:lang w:val="es-MX"/>
+        </w:rPr>
+      </w:pPr>
+      <w:r>
+        <w:rPr>
+          <w:lang w:val="es-MX"/>
+        </w:rPr>
+        <w:drawing>
+          <wp:anchor distT="0" distB="0" distL="114300" distR="114300" simplePos="0" relativeHeight="251671552" behindDoc="1" locked="0" layoutInCell="1" allowOverlap="1" wp14:anchorId="3E22366D" wp14:editId="418EB66F">
+            <wp:simplePos x="0" y="0"/>
+            <wp:positionH relativeFrom="margin">
+              <wp:align>left</wp:align>
+            </wp:positionH>
+            <wp:positionV relativeFrom="paragraph">
+              <wp:posOffset>281305</wp:posOffset>
+            </wp:positionV>
+            <wp:extent cx="4983480" cy="3459480"/>
+            <wp:effectExtent l="0" t="0" r="7620" b="7620"/>
+            <wp:wrapNone/>
+            <wp:docPr id="17" name="Imagen 17"/>
+            <wp:cNvGraphicFramePr>
+              <a:graphicFrameLocks xmlns:a="http://schemas.openxmlformats.org/drawingml/2006/main" noChangeAspect="1"/>
+            </wp:cNvGraphicFramePr>
+            <a:graphic xmlns:a="http://schemas.openxmlformats.org/drawingml/2006/main">
+              <a:graphicData uri="http://schemas.openxmlformats.org/drawingml/2006/picture">
+                <pic:pic xmlns:pic="http://schemas.openxmlformats.org/drawingml/2006/picture">
+                  <pic:nvPicPr>
+                    <pic:cNvPr id="1" name=""/>
+                    <pic:cNvPicPr/>
+                  </pic:nvPicPr>
+                  <pic:blipFill>
+                    <a:blip r:embed="rId18" cstate="print">
+                      <a:extLst>
+                        <a:ext uri="{28A0092B-C50C-407E-A947-70E740481C1C}">
+                          <a14:useLocalDpi xmlns:a14="http://schemas.microsoft.com/office/drawing/2010/main" val="0"/>
+                        </a:ext>
+                      </a:extLst>
+                    </a:blip>
+                    <a:stretch>
+                      <a:fillRect/>
+                    </a:stretch>
+                  </pic:blipFill>
+                  <pic:spPr>
+                    <a:xfrm>
+                      <a:off x="0" y="0"/>
+                      <a:ext cx="4983480" cy="3459480"/>
+                    </a:xfrm>
+                    <a:prstGeom prst="rect">
+                      <a:avLst/>
+                    </a:prstGeom>
+                  </pic:spPr>
+                </pic:pic>
+              </a:graphicData>
+            </a:graphic>
+            <wp14:sizeRelH relativeFrom="margin">
+              <wp14:pctWidth>0</wp14:pctWidth>
+            </wp14:sizeRelH>
+            <wp14:sizeRelV relativeFrom="margin">
+              <wp14:pctHeight>0</wp14:pctHeight>
+            </wp14:sizeRelV>
+          </wp:anchor>
+        </w:drawing>
+      </w:r>
+      <w:r>
+        <w:rPr>
+          <w:lang w:val="es-MX"/>
+        </w:rPr>
+        <w:t xml:space="preserve">ejecutamos código en el proyecto de </w:t>
+      </w:r>
+      <w:proofErr w:type="spellStart"/>
+      <w:r>
+        <w:rPr>
+          <w:lang w:val="es-MX"/>
+        </w:rPr>
+        <w:t>laravel</w:t>
+      </w:r>
+      <w:proofErr w:type="spellEnd"/>
+      <w:r>
+        <w:rPr>
+          <w:lang w:val="es-MX"/>
+        </w:rPr>
+        <w:t xml:space="preserve"> para la creación de la tabla de migración de usuarios</w:t>
+      </w:r>
+    </w:p>
+    <w:p>
+      <w:pPr>
+        <w:tabs>
+          <w:tab w:val="left" w:pos="1377"/>
+        </w:tabs>
+        <w:rPr>
+          <w:lang w:val="es-MX"/>
+        </w:rPr>
+      </w:pPr>
+      <w:r>
+        <w:rPr>
+          <w:lang w:val="es-MX"/>
+        </w:rPr>
+        <w:t xml:space="preserve"> </w:t>
+      </w:r>
+    </w:p>
+    <w:p>
+      <w:pPr>
+        <w:tabs>
+          <w:tab w:val="left" w:pos="1377"/>
+        </w:tabs>
+        <w:rPr>
+          <w:lang w:val="es-MX"/>
+        </w:rPr>
+      </w:pPr>
       <w:bookmarkStart w:id="0" w:name="_GoBack"/>
       <w:bookmarkEnd w:id="0"/>
     </w:p>

</xml_diff>

<commit_message>
En este comit se creo la base de datos tarea se creo en el proyecto de laravel un modelo y controlador para poder visualizar los datos en el navegador
</commit_message>
<xml_diff>
--- a/Documentacion.docx
+++ b/Documentacion.docx
@@ -48,6 +48,13 @@
         </w:rPr>
         <w:t>Curso: Desarrollo Web</w:t>
       </w:r>
+    </w:p>
+    <w:p>
+      <w:r>
+        <w:t>Link: https://github.com/ALLANROBER/Taller-laravel-Vuejs.git</w:t>
+      </w:r>
+      <w:bookmarkStart w:id="0" w:name="_GoBack"/>
+      <w:bookmarkEnd w:id="0"/>
     </w:p>
     <w:p>
       <w:pPr>
@@ -582,7 +589,6 @@
         <w:rPr>
           <w:lang w:val="es-MX"/>
         </w:rPr>
-        <w:lastRenderedPageBreak/>
         <w:t xml:space="preserve">El mensaje proviene del proyecto </w:t>
       </w:r>
       <w:proofErr w:type="spellStart"/>
@@ -1334,7 +1340,6 @@
         <w:rPr>
           <w:lang w:val="es-MX"/>
         </w:rPr>
-        <w:lastRenderedPageBreak/>
         <w:drawing>
           <wp:anchor distT="0" distB="0" distL="114300" distR="114300" simplePos="0" relativeHeight="251664384" behindDoc="1" locked="0" layoutInCell="1" allowOverlap="1">
             <wp:simplePos x="0" y="0"/>
@@ -1739,7 +1744,6 @@
         <w:rPr>
           <w:lang w:val="es-MX"/>
         </w:rPr>
-        <w:lastRenderedPageBreak/>
         <w:t xml:space="preserve">Al agregar el código para visualizar la fecha de usuario quedaría </w:t>
       </w:r>
       <w:r>
@@ -2160,7 +2164,6 @@
         <w:rPr>
           <w:lang w:val="es-MX"/>
         </w:rPr>
-        <w:lastRenderedPageBreak/>
         <w:drawing>
           <wp:anchor distT="0" distB="0" distL="114300" distR="114300" simplePos="0" relativeHeight="251669504" behindDoc="1" locked="0" layoutInCell="1" allowOverlap="1" wp14:anchorId="0A3AC4BC" wp14:editId="0B9A0757">
             <wp:simplePos x="0" y="0"/>
@@ -2692,8 +2695,414 @@
           <w:lang w:val="es-MX"/>
         </w:rPr>
       </w:pPr>
-      <w:bookmarkStart w:id="0" w:name="_GoBack"/>
-      <w:bookmarkEnd w:id="0"/>
+    </w:p>
+    <w:p>
+      <w:pPr>
+        <w:rPr>
+          <w:lang w:val="es-MX"/>
+        </w:rPr>
+      </w:pPr>
+    </w:p>
+    <w:p>
+      <w:pPr>
+        <w:rPr>
+          <w:lang w:val="es-MX"/>
+        </w:rPr>
+      </w:pPr>
+    </w:p>
+    <w:p>
+      <w:pPr>
+        <w:rPr>
+          <w:lang w:val="es-MX"/>
+        </w:rPr>
+      </w:pPr>
+    </w:p>
+    <w:p>
+      <w:pPr>
+        <w:rPr>
+          <w:lang w:val="es-MX"/>
+        </w:rPr>
+      </w:pPr>
+    </w:p>
+    <w:p>
+      <w:pPr>
+        <w:rPr>
+          <w:lang w:val="es-MX"/>
+        </w:rPr>
+      </w:pPr>
+    </w:p>
+    <w:p>
+      <w:pPr>
+        <w:rPr>
+          <w:lang w:val="es-MX"/>
+        </w:rPr>
+      </w:pPr>
+    </w:p>
+    <w:p>
+      <w:pPr>
+        <w:rPr>
+          <w:lang w:val="es-MX"/>
+        </w:rPr>
+      </w:pPr>
+    </w:p>
+    <w:p>
+      <w:pPr>
+        <w:rPr>
+          <w:lang w:val="es-MX"/>
+        </w:rPr>
+      </w:pPr>
+    </w:p>
+    <w:p>
+      <w:pPr>
+        <w:rPr>
+          <w:lang w:val="es-MX"/>
+        </w:rPr>
+      </w:pPr>
+    </w:p>
+    <w:p>
+      <w:pPr>
+        <w:rPr>
+          <w:lang w:val="es-MX"/>
+        </w:rPr>
+      </w:pPr>
+    </w:p>
+    <w:p>
+      <w:pPr>
+        <w:rPr>
+          <w:lang w:val="es-MX"/>
+        </w:rPr>
+      </w:pPr>
+    </w:p>
+    <w:p>
+      <w:pPr>
+        <w:tabs>
+          <w:tab w:val="left" w:pos="1772"/>
+        </w:tabs>
+        <w:rPr>
+          <w:lang w:val="es-MX"/>
+        </w:rPr>
+      </w:pPr>
+      <w:r>
+        <w:rPr>
+          <w:lang w:val="es-MX"/>
+        </w:rPr>
+        <w:tab/>
+        <w:t xml:space="preserve">Agregamos el siguiente código </w:t>
+      </w:r>
+    </w:p>
+    <w:p>
+      <w:pPr>
+        <w:tabs>
+          <w:tab w:val="left" w:pos="1772"/>
+        </w:tabs>
+        <w:rPr>
+          <w:lang w:val="es-MX"/>
+        </w:rPr>
+      </w:pPr>
+      <w:r>
+        <w:rPr>
+          <w:lang w:val="es-MX"/>
+        </w:rPr>
+        <w:drawing>
+          <wp:anchor distT="0" distB="0" distL="114300" distR="114300" simplePos="0" relativeHeight="251672576" behindDoc="1" locked="0" layoutInCell="1" allowOverlap="1">
+            <wp:simplePos x="0" y="0"/>
+            <wp:positionH relativeFrom="column">
+              <wp:posOffset>-4961</wp:posOffset>
+            </wp:positionH>
+            <wp:positionV relativeFrom="paragraph">
+              <wp:posOffset>-3587</wp:posOffset>
+            </wp:positionV>
+            <wp:extent cx="5612130" cy="2559685"/>
+            <wp:effectExtent l="0" t="0" r="7620" b="0"/>
+            <wp:wrapNone/>
+            <wp:docPr id="18" name="Imagen 18"/>
+            <wp:cNvGraphicFramePr>
+              <a:graphicFrameLocks xmlns:a="http://schemas.openxmlformats.org/drawingml/2006/main" noChangeAspect="1"/>
+            </wp:cNvGraphicFramePr>
+            <a:graphic xmlns:a="http://schemas.openxmlformats.org/drawingml/2006/main">
+              <a:graphicData uri="http://schemas.openxmlformats.org/drawingml/2006/picture">
+                <pic:pic xmlns:pic="http://schemas.openxmlformats.org/drawingml/2006/picture">
+                  <pic:nvPicPr>
+                    <pic:cNvPr id="1" name=""/>
+                    <pic:cNvPicPr/>
+                  </pic:nvPicPr>
+                  <pic:blipFill>
+                    <a:blip r:embed="rId19" cstate="print">
+                      <a:extLst>
+                        <a:ext uri="{28A0092B-C50C-407E-A947-70E740481C1C}">
+                          <a14:useLocalDpi xmlns:a14="http://schemas.microsoft.com/office/drawing/2010/main" val="0"/>
+                        </a:ext>
+                      </a:extLst>
+                    </a:blip>
+                    <a:stretch>
+                      <a:fillRect/>
+                    </a:stretch>
+                  </pic:blipFill>
+                  <pic:spPr>
+                    <a:xfrm>
+                      <a:off x="0" y="0"/>
+                      <a:ext cx="5612130" cy="2559685"/>
+                    </a:xfrm>
+                    <a:prstGeom prst="rect">
+                      <a:avLst/>
+                    </a:prstGeom>
+                  </pic:spPr>
+                </pic:pic>
+              </a:graphicData>
+            </a:graphic>
+          </wp:anchor>
+        </w:drawing>
+      </w:r>
+    </w:p>
+    <w:p>
+      <w:pPr>
+        <w:rPr>
+          <w:lang w:val="es-MX"/>
+        </w:rPr>
+      </w:pPr>
+    </w:p>
+    <w:p>
+      <w:pPr>
+        <w:rPr>
+          <w:lang w:val="es-MX"/>
+        </w:rPr>
+      </w:pPr>
+    </w:p>
+    <w:p>
+      <w:pPr>
+        <w:rPr>
+          <w:lang w:val="es-MX"/>
+        </w:rPr>
+      </w:pPr>
+    </w:p>
+    <w:p>
+      <w:pPr>
+        <w:rPr>
+          <w:lang w:val="es-MX"/>
+        </w:rPr>
+      </w:pPr>
+    </w:p>
+    <w:p>
+      <w:pPr>
+        <w:rPr>
+          <w:lang w:val="es-MX"/>
+        </w:rPr>
+      </w:pPr>
+    </w:p>
+    <w:p>
+      <w:pPr>
+        <w:rPr>
+          <w:lang w:val="es-MX"/>
+        </w:rPr>
+      </w:pPr>
+    </w:p>
+    <w:p>
+      <w:pPr>
+        <w:rPr>
+          <w:lang w:val="es-MX"/>
+        </w:rPr>
+      </w:pPr>
+    </w:p>
+    <w:p>
+      <w:pPr>
+        <w:rPr>
+          <w:lang w:val="es-MX"/>
+        </w:rPr>
+      </w:pPr>
+    </w:p>
+    <w:p>
+      <w:pPr>
+        <w:rPr>
+          <w:lang w:val="es-MX"/>
+        </w:rPr>
+      </w:pPr>
+    </w:p>
+    <w:p>
+      <w:pPr>
+        <w:rPr>
+          <w:lang w:val="es-MX"/>
+        </w:rPr>
+      </w:pPr>
+    </w:p>
+    <w:p>
+      <w:pPr>
+        <w:jc w:val="right"/>
+        <w:rPr>
+          <w:lang w:val="es-MX"/>
+        </w:rPr>
+      </w:pPr>
+    </w:p>
+    <w:p>
+      <w:pPr>
+        <w:jc w:val="right"/>
+        <w:rPr>
+          <w:lang w:val="es-MX"/>
+        </w:rPr>
+      </w:pPr>
+    </w:p>
+    <w:p>
+      <w:pPr>
+        <w:jc w:val="right"/>
+        <w:rPr>
+          <w:lang w:val="es-MX"/>
+        </w:rPr>
+      </w:pPr>
+    </w:p>
+    <w:p>
+      <w:pPr>
+        <w:jc w:val="right"/>
+        <w:rPr>
+          <w:u w:val="single"/>
+          <w:lang w:val="es-MX"/>
+        </w:rPr>
+      </w:pPr>
+      <w:r>
+        <w:rPr>
+          <w:u w:val="single"/>
+          <w:lang w:val="es-MX"/>
+        </w:rPr>
+        <w:t>Luego de eso ejecutamos en la terminal</w:t>
+      </w:r>
+      <w:r>
+        <w:rPr>
+          <w:u w:val="single"/>
+          <w:lang w:val="es-MX"/>
+        </w:rPr>
+        <w:t xml:space="preserve"> </w:t>
+      </w:r>
+      <w:proofErr w:type="spellStart"/>
+      <w:r>
+        <w:rPr>
+          <w:u w:val="single"/>
+          <w:lang w:val="es-MX"/>
+        </w:rPr>
+        <w:t>php</w:t>
+      </w:r>
+      <w:proofErr w:type="spellEnd"/>
+      <w:r>
+        <w:rPr>
+          <w:u w:val="single"/>
+          <w:lang w:val="es-MX"/>
+        </w:rPr>
+        <w:t xml:space="preserve"> </w:t>
+      </w:r>
+      <w:proofErr w:type="spellStart"/>
+      <w:r>
+        <w:rPr>
+          <w:u w:val="single"/>
+          <w:lang w:val="es-MX"/>
+        </w:rPr>
+        <w:t>artisan</w:t>
+      </w:r>
+      <w:proofErr w:type="spellEnd"/>
+      <w:r>
+        <w:rPr>
+          <w:u w:val="single"/>
+          <w:lang w:val="es-MX"/>
+        </w:rPr>
+        <w:t xml:space="preserve"> </w:t>
+      </w:r>
+      <w:proofErr w:type="spellStart"/>
+      <w:r>
+        <w:rPr>
+          <w:u w:val="single"/>
+          <w:lang w:val="es-MX"/>
+        </w:rPr>
+        <w:t>migrate</w:t>
+      </w:r>
+      <w:proofErr w:type="spellEnd"/>
+      <w:r>
+        <w:rPr>
+          <w:u w:val="single"/>
+          <w:lang w:val="es-MX"/>
+        </w:rPr>
+        <w:t xml:space="preserve"> para</w:t>
+      </w:r>
+      <w:r>
+        <w:rPr>
+          <w:lang w:val="es-MX"/>
+        </w:rPr>
+        <w:t xml:space="preserve"> crear la tabla </w:t>
+      </w:r>
+      <w:proofErr w:type="gramStart"/>
+      <w:r>
+        <w:rPr>
+          <w:lang w:val="es-MX"/>
+        </w:rPr>
+        <w:t>en  la</w:t>
+      </w:r>
+      <w:proofErr w:type="gramEnd"/>
+      <w:r>
+        <w:rPr>
+          <w:lang w:val="es-MX"/>
+        </w:rPr>
+        <w:t xml:space="preserve"> </w:t>
+      </w:r>
+      <w:r>
+        <w:rPr>
+          <w:lang w:val="es-MX"/>
+        </w:rPr>
+        <w:t>base de datos</w:t>
+      </w:r>
+    </w:p>
+    <w:p>
+      <w:pPr>
+        <w:jc w:val="right"/>
+        <w:rPr>
+          <w:u w:val="single"/>
+          <w:lang w:val="es-MX"/>
+        </w:rPr>
+      </w:pPr>
+    </w:p>
+    <w:p>
+      <w:pPr>
+        <w:jc w:val="right"/>
+        <w:rPr>
+          <w:u w:val="single"/>
+          <w:lang w:val="es-MX"/>
+        </w:rPr>
+      </w:pPr>
+      <w:r>
+        <w:rPr>
+          <w:u w:val="single"/>
+          <w:lang w:val="es-MX"/>
+        </w:rPr>
+        <w:drawing>
+          <wp:inline distT="0" distB="0" distL="0" distR="0" wp14:anchorId="5158F827" wp14:editId="6DFA9D32">
+            <wp:extent cx="5612130" cy="1037590"/>
+            <wp:effectExtent l="0" t="0" r="7620" b="0"/>
+            <wp:docPr id="19" name="Imagen 19"/>
+            <wp:cNvGraphicFramePr>
+              <a:graphicFrameLocks xmlns:a="http://schemas.openxmlformats.org/drawingml/2006/main" noChangeAspect="1"/>
+            </wp:cNvGraphicFramePr>
+            <a:graphic xmlns:a="http://schemas.openxmlformats.org/drawingml/2006/main">
+              <a:graphicData uri="http://schemas.openxmlformats.org/drawingml/2006/picture">
+                <pic:pic xmlns:pic="http://schemas.openxmlformats.org/drawingml/2006/picture">
+                  <pic:nvPicPr>
+                    <pic:cNvPr id="1" name=""/>
+                    <pic:cNvPicPr/>
+                  </pic:nvPicPr>
+                  <pic:blipFill>
+                    <a:blip r:embed="rId20"/>
+                    <a:stretch>
+                      <a:fillRect/>
+                    </a:stretch>
+                  </pic:blipFill>
+                  <pic:spPr>
+                    <a:xfrm>
+                      <a:off x="0" y="0"/>
+                      <a:ext cx="5612130" cy="1037590"/>
+                    </a:xfrm>
+                    <a:prstGeom prst="rect">
+                      <a:avLst/>
+                    </a:prstGeom>
+                  </pic:spPr>
+                </pic:pic>
+              </a:graphicData>
+            </a:graphic>
+          </wp:inline>
+        </w:drawing>
+      </w:r>
     </w:p>
     <w:sectPr>
       <w:pgSz w:w="12240" w:h="15840"/>

</xml_diff>

<commit_message>
vamos empezando la parte de proteger cada API del CRUD, estaré guardando información en el documento de Word
</commit_message>
<xml_diff>
--- a/Documentacion.docx
+++ b/Documentacion.docx
@@ -53,8 +53,6 @@
       <w:r>
         <w:t>Link: https://github.com/ALLANROBER/Taller-laravel-Vuejs.git</w:t>
       </w:r>
-      <w:bookmarkStart w:id="0" w:name="_GoBack"/>
-      <w:bookmarkEnd w:id="0"/>
     </w:p>
     <w:p>
       <w:pPr>
@@ -254,7 +252,7 @@
       </w:pPr>
       <w:r>
         <w:rPr>
-          <w:lang w:val="es-MX"/>
+          <w:noProof/>
         </w:rPr>
         <w:drawing>
           <wp:inline distT="0" distB="0" distL="0" distR="0" wp14:anchorId="380E339F" wp14:editId="6AF916CB">
@@ -272,7 +270,7 @@
                     <pic:cNvPicPr/>
                   </pic:nvPicPr>
                   <pic:blipFill>
-                    <a:blip r:embed="rId4"/>
+                    <a:blip r:embed="rId5"/>
                     <a:stretch>
                       <a:fillRect/>
                     </a:stretch>
@@ -341,7 +339,7 @@
       </w:pPr>
       <w:r>
         <w:rPr>
-          <w:lang w:val="es-MX"/>
+          <w:noProof/>
         </w:rPr>
         <w:drawing>
           <wp:anchor distT="0" distB="0" distL="114300" distR="114300" simplePos="0" relativeHeight="251658240" behindDoc="1" locked="0" layoutInCell="1" allowOverlap="1" wp14:anchorId="0CD4F6FA" wp14:editId="611388BE">
@@ -367,7 +365,7 @@
                     <pic:cNvPicPr/>
                   </pic:nvPicPr>
                   <pic:blipFill>
-                    <a:blip r:embed="rId5" cstate="print">
+                    <a:blip r:embed="rId6" cstate="print">
                       <a:extLst>
                         <a:ext uri="{28A0092B-C50C-407E-A947-70E740481C1C}">
                           <a14:useLocalDpi xmlns:a14="http://schemas.microsoft.com/office/drawing/2010/main" val="0"/>
@@ -484,7 +482,7 @@
       </w:pPr>
       <w:r>
         <w:rPr>
-          <w:lang w:val="es-MX"/>
+          <w:noProof/>
         </w:rPr>
         <w:drawing>
           <wp:anchor distT="0" distB="0" distL="114300" distR="114300" simplePos="0" relativeHeight="251659264" behindDoc="1" locked="0" layoutInCell="1" allowOverlap="1" wp14:anchorId="710F3818" wp14:editId="6FE7E947">
@@ -499,192 +497,6 @@
             <wp:effectExtent l="0" t="0" r="7620" b="0"/>
             <wp:wrapNone/>
             <wp:docPr id="4" name="Imagen 4"/>
-            <wp:cNvGraphicFramePr>
-              <a:graphicFrameLocks xmlns:a="http://schemas.openxmlformats.org/drawingml/2006/main" noChangeAspect="1"/>
-            </wp:cNvGraphicFramePr>
-            <a:graphic xmlns:a="http://schemas.openxmlformats.org/drawingml/2006/main">
-              <a:graphicData uri="http://schemas.openxmlformats.org/drawingml/2006/picture">
-                <pic:pic xmlns:pic="http://schemas.openxmlformats.org/drawingml/2006/picture">
-                  <pic:nvPicPr>
-                    <pic:cNvPr id="1" name=""/>
-                    <pic:cNvPicPr/>
-                  </pic:nvPicPr>
-                  <pic:blipFill>
-                    <a:blip r:embed="rId6">
-                      <a:extLst>
-                        <a:ext uri="{28A0092B-C50C-407E-A947-70E740481C1C}">
-                          <a14:useLocalDpi xmlns:a14="http://schemas.microsoft.com/office/drawing/2010/main" val="0"/>
-                        </a:ext>
-                      </a:extLst>
-                    </a:blip>
-                    <a:stretch>
-                      <a:fillRect/>
-                    </a:stretch>
-                  </pic:blipFill>
-                  <pic:spPr>
-                    <a:xfrm>
-                      <a:off x="0" y="0"/>
-                      <a:ext cx="5612130" cy="1031240"/>
-                    </a:xfrm>
-                    <a:prstGeom prst="rect">
-                      <a:avLst/>
-                    </a:prstGeom>
-                  </pic:spPr>
-                </pic:pic>
-              </a:graphicData>
-            </a:graphic>
-          </wp:anchor>
-        </w:drawing>
-      </w:r>
-    </w:p>
-    <w:p>
-      <w:pPr>
-        <w:rPr>
-          <w:lang w:val="es-MX"/>
-        </w:rPr>
-      </w:pPr>
-    </w:p>
-    <w:p>
-      <w:pPr>
-        <w:rPr>
-          <w:lang w:val="es-MX"/>
-        </w:rPr>
-      </w:pPr>
-    </w:p>
-    <w:p>
-      <w:pPr>
-        <w:rPr>
-          <w:lang w:val="es-MX"/>
-        </w:rPr>
-      </w:pPr>
-    </w:p>
-    <w:p>
-      <w:pPr>
-        <w:rPr>
-          <w:lang w:val="es-MX"/>
-        </w:rPr>
-      </w:pPr>
-    </w:p>
-    <w:p>
-      <w:pPr>
-        <w:rPr>
-          <w:lang w:val="es-MX"/>
-        </w:rPr>
-      </w:pPr>
-    </w:p>
-    <w:p>
-      <w:pPr>
-        <w:rPr>
-          <w:lang w:val="es-MX"/>
-        </w:rPr>
-      </w:pPr>
-    </w:p>
-    <w:p>
-      <w:pPr>
-        <w:rPr>
-          <w:lang w:val="es-MX"/>
-        </w:rPr>
-      </w:pPr>
-      <w:r>
-        <w:rPr>
-          <w:lang w:val="es-MX"/>
-        </w:rPr>
-        <w:t xml:space="preserve">El mensaje proviene del proyecto </w:t>
-      </w:r>
-      <w:proofErr w:type="spellStart"/>
-      <w:r>
-        <w:rPr>
-          <w:lang w:val="es-MX"/>
-        </w:rPr>
-        <w:t>vue</w:t>
-      </w:r>
-      <w:proofErr w:type="spellEnd"/>
-      <w:r>
-        <w:rPr>
-          <w:lang w:val="es-MX"/>
-        </w:rPr>
-        <w:t xml:space="preserve"> de </w:t>
-      </w:r>
-      <w:proofErr w:type="spellStart"/>
-      <w:r>
-        <w:rPr>
-          <w:lang w:val="es-MX"/>
-        </w:rPr>
-        <w:t>views</w:t>
-      </w:r>
-      <w:proofErr w:type="spellEnd"/>
-      <w:r>
-        <w:rPr>
-          <w:lang w:val="es-MX"/>
-        </w:rPr>
-        <w:t>/</w:t>
-      </w:r>
-      <w:proofErr w:type="spellStart"/>
-      <w:r>
-        <w:rPr>
-          <w:lang w:val="es-MX"/>
-        </w:rPr>
-        <w:t>userform.vue</w:t>
-      </w:r>
-      <w:proofErr w:type="spellEnd"/>
-      <w:r>
-        <w:rPr>
-          <w:lang w:val="es-MX"/>
-        </w:rPr>
-        <w:t xml:space="preserve">, como </w:t>
-      </w:r>
-      <w:proofErr w:type="gramStart"/>
-      <w:r>
-        <w:rPr>
-          <w:lang w:val="es-MX"/>
-        </w:rPr>
-        <w:t>primer tarea</w:t>
-      </w:r>
-      <w:proofErr w:type="gramEnd"/>
-      <w:r>
-        <w:rPr>
-          <w:lang w:val="es-MX"/>
-        </w:rPr>
-        <w:t xml:space="preserve"> es modificar ese código para que podar agregar usuarios desde el navegador</w:t>
-      </w:r>
-    </w:p>
-    <w:p>
-      <w:pPr>
-        <w:rPr>
-          <w:lang w:val="es-MX"/>
-        </w:rPr>
-      </w:pPr>
-    </w:p>
-    <w:p>
-      <w:pPr>
-        <w:rPr>
-          <w:lang w:val="es-MX"/>
-        </w:rPr>
-      </w:pPr>
-    </w:p>
-    <w:p>
-      <w:pPr>
-        <w:rPr>
-          <w:lang w:val="es-MX"/>
-        </w:rPr>
-      </w:pPr>
-      <w:r>
-        <w:rPr>
-          <w:lang w:val="es-MX"/>
-        </w:rPr>
-        <w:drawing>
-          <wp:anchor distT="0" distB="0" distL="114300" distR="114300" simplePos="0" relativeHeight="251660288" behindDoc="1" locked="0" layoutInCell="1" allowOverlap="1" wp14:anchorId="2390692C" wp14:editId="761F8A4F">
-            <wp:simplePos x="0" y="0"/>
-            <wp:positionH relativeFrom="column">
-              <wp:posOffset>-545528</wp:posOffset>
-            </wp:positionH>
-            <wp:positionV relativeFrom="paragraph">
-              <wp:posOffset>-500046</wp:posOffset>
-            </wp:positionV>
-            <wp:extent cx="5612130" cy="2376805"/>
-            <wp:effectExtent l="0" t="0" r="7620" b="4445"/>
-            <wp:wrapNone/>
-            <wp:docPr id="5" name="Imagen 5"/>
             <wp:cNvGraphicFramePr>
               <a:graphicFrameLocks xmlns:a="http://schemas.openxmlformats.org/drawingml/2006/main" noChangeAspect="1"/>
             </wp:cNvGraphicFramePr>
@@ -710,7 +522,7 @@
                   <pic:spPr>
                     <a:xfrm>
                       <a:off x="0" y="0"/>
-                      <a:ext cx="5612130" cy="2376805"/>
+                      <a:ext cx="5612130" cy="1031240"/>
                     </a:xfrm>
                     <a:prstGeom prst="rect">
                       <a:avLst/>
@@ -771,37 +583,106 @@
           <w:lang w:val="es-MX"/>
         </w:rPr>
       </w:pPr>
-    </w:p>
-    <w:p>
-      <w:pPr>
-        <w:rPr>
-          <w:lang w:val="es-MX"/>
-        </w:rPr>
-      </w:pPr>
-    </w:p>
-    <w:p>
-      <w:pPr>
-        <w:rPr>
-          <w:lang w:val="es-MX"/>
-        </w:rPr>
-      </w:pPr>
-      <w:r>
-        <w:rPr>
-          <w:lang w:val="es-MX"/>
+      <w:r>
+        <w:rPr>
+          <w:lang w:val="es-MX"/>
+        </w:rPr>
+        <w:t xml:space="preserve">El mensaje proviene del proyecto </w:t>
+      </w:r>
+      <w:proofErr w:type="spellStart"/>
+      <w:r>
+        <w:rPr>
+          <w:lang w:val="es-MX"/>
+        </w:rPr>
+        <w:t>vue</w:t>
+      </w:r>
+      <w:proofErr w:type="spellEnd"/>
+      <w:r>
+        <w:rPr>
+          <w:lang w:val="es-MX"/>
+        </w:rPr>
+        <w:t xml:space="preserve"> de </w:t>
+      </w:r>
+      <w:proofErr w:type="spellStart"/>
+      <w:r>
+        <w:rPr>
+          <w:lang w:val="es-MX"/>
+        </w:rPr>
+        <w:t>views</w:t>
+      </w:r>
+      <w:proofErr w:type="spellEnd"/>
+      <w:r>
+        <w:rPr>
+          <w:lang w:val="es-MX"/>
+        </w:rPr>
+        <w:t>/</w:t>
+      </w:r>
+      <w:proofErr w:type="spellStart"/>
+      <w:r>
+        <w:rPr>
+          <w:lang w:val="es-MX"/>
+        </w:rPr>
+        <w:t>userform.vue</w:t>
+      </w:r>
+      <w:proofErr w:type="spellEnd"/>
+      <w:r>
+        <w:rPr>
+          <w:lang w:val="es-MX"/>
+        </w:rPr>
+        <w:t xml:space="preserve">, como </w:t>
+      </w:r>
+      <w:proofErr w:type="gramStart"/>
+      <w:r>
+        <w:rPr>
+          <w:lang w:val="es-MX"/>
+        </w:rPr>
+        <w:t>primer tarea</w:t>
+      </w:r>
+      <w:proofErr w:type="gramEnd"/>
+      <w:r>
+        <w:rPr>
+          <w:lang w:val="es-MX"/>
+        </w:rPr>
+        <w:t xml:space="preserve"> es modificar ese código para que podar agregar usuarios desde el navegador</w:t>
+      </w:r>
+    </w:p>
+    <w:p>
+      <w:pPr>
+        <w:rPr>
+          <w:lang w:val="es-MX"/>
+        </w:rPr>
+      </w:pPr>
+    </w:p>
+    <w:p>
+      <w:pPr>
+        <w:rPr>
+          <w:lang w:val="es-MX"/>
+        </w:rPr>
+      </w:pPr>
+    </w:p>
+    <w:p>
+      <w:pPr>
+        <w:rPr>
+          <w:lang w:val="es-MX"/>
+        </w:rPr>
+      </w:pPr>
+      <w:r>
+        <w:rPr>
+          <w:noProof/>
         </w:rPr>
         <w:drawing>
-          <wp:anchor distT="0" distB="0" distL="114300" distR="114300" simplePos="0" relativeHeight="251661312" behindDoc="1" locked="0" layoutInCell="1" allowOverlap="1" wp14:anchorId="71B4431F" wp14:editId="2B7FE65D">
+          <wp:anchor distT="0" distB="0" distL="114300" distR="114300" simplePos="0" relativeHeight="251660288" behindDoc="1" locked="0" layoutInCell="1" allowOverlap="1" wp14:anchorId="2390692C" wp14:editId="761F8A4F">
             <wp:simplePos x="0" y="0"/>
             <wp:positionH relativeFrom="column">
-              <wp:posOffset>-455672</wp:posOffset>
+              <wp:posOffset>-545528</wp:posOffset>
             </wp:positionH>
             <wp:positionV relativeFrom="paragraph">
-              <wp:posOffset>172043</wp:posOffset>
+              <wp:posOffset>-500046</wp:posOffset>
             </wp:positionV>
-            <wp:extent cx="5612130" cy="4775200"/>
-            <wp:effectExtent l="0" t="0" r="7620" b="6350"/>
+            <wp:extent cx="5612130" cy="2376805"/>
+            <wp:effectExtent l="0" t="0" r="7620" b="4445"/>
             <wp:wrapNone/>
-            <wp:docPr id="6" name="Imagen 6"/>
+            <wp:docPr id="5" name="Imagen 5"/>
             <wp:cNvGraphicFramePr>
               <a:graphicFrameLocks xmlns:a="http://schemas.openxmlformats.org/drawingml/2006/main" noChangeAspect="1"/>
             </wp:cNvGraphicFramePr>
@@ -827,7 +708,7 @@
                   <pic:spPr>
                     <a:xfrm>
                       <a:off x="0" y="0"/>
-                      <a:ext cx="5612130" cy="4775200"/>
+                      <a:ext cx="5612130" cy="2376805"/>
                     </a:xfrm>
                     <a:prstGeom prst="rect">
                       <a:avLst/>
@@ -839,197 +720,86 @@
           </wp:anchor>
         </w:drawing>
       </w:r>
-      <w:r>
-        <w:rPr>
-          <w:lang w:val="es-MX"/>
-        </w:rPr>
-        <w:t>El código modificado quedaría de la siguiente manera</w:t>
-      </w:r>
-    </w:p>
-    <w:p>
-      <w:pPr>
-        <w:rPr>
-          <w:lang w:val="es-MX"/>
-        </w:rPr>
-      </w:pPr>
-    </w:p>
-    <w:p>
-      <w:pPr>
-        <w:rPr>
-          <w:lang w:val="es-MX"/>
-        </w:rPr>
-      </w:pPr>
-    </w:p>
-    <w:p>
-      <w:pPr>
-        <w:rPr>
-          <w:lang w:val="es-MX"/>
-        </w:rPr>
-      </w:pPr>
-    </w:p>
-    <w:p>
-      <w:pPr>
-        <w:rPr>
-          <w:lang w:val="es-MX"/>
-        </w:rPr>
-      </w:pPr>
-    </w:p>
-    <w:p>
-      <w:pPr>
-        <w:rPr>
-          <w:lang w:val="es-MX"/>
-        </w:rPr>
-      </w:pPr>
-    </w:p>
-    <w:p>
-      <w:pPr>
-        <w:rPr>
-          <w:lang w:val="es-MX"/>
-        </w:rPr>
-      </w:pPr>
-    </w:p>
-    <w:p>
-      <w:pPr>
-        <w:rPr>
-          <w:lang w:val="es-MX"/>
-        </w:rPr>
-      </w:pPr>
-    </w:p>
-    <w:p>
-      <w:pPr>
-        <w:rPr>
-          <w:lang w:val="es-MX"/>
-        </w:rPr>
-      </w:pPr>
-    </w:p>
-    <w:p>
-      <w:pPr>
-        <w:rPr>
-          <w:lang w:val="es-MX"/>
-        </w:rPr>
-      </w:pPr>
-    </w:p>
-    <w:p>
-      <w:pPr>
-        <w:rPr>
-          <w:lang w:val="es-MX"/>
-        </w:rPr>
-      </w:pPr>
-    </w:p>
-    <w:p>
-      <w:pPr>
-        <w:rPr>
-          <w:lang w:val="es-MX"/>
-        </w:rPr>
-      </w:pPr>
-    </w:p>
-    <w:p>
-      <w:pPr>
-        <w:rPr>
-          <w:lang w:val="es-MX"/>
-        </w:rPr>
-      </w:pPr>
-    </w:p>
-    <w:p>
-      <w:pPr>
-        <w:rPr>
-          <w:lang w:val="es-MX"/>
-        </w:rPr>
-      </w:pPr>
-    </w:p>
-    <w:p>
-      <w:pPr>
-        <w:rPr>
-          <w:lang w:val="es-MX"/>
-        </w:rPr>
-      </w:pPr>
-    </w:p>
-    <w:p>
-      <w:pPr>
-        <w:rPr>
-          <w:lang w:val="es-MX"/>
-        </w:rPr>
-      </w:pPr>
-    </w:p>
-    <w:p>
-      <w:pPr>
-        <w:rPr>
-          <w:lang w:val="es-MX"/>
-        </w:rPr>
-      </w:pPr>
-    </w:p>
-    <w:p>
-      <w:pPr>
-        <w:rPr>
-          <w:lang w:val="es-MX"/>
-        </w:rPr>
-      </w:pPr>
-      <w:r>
-        <w:rPr>
-          <w:lang w:val="es-MX"/>
-        </w:rPr>
-        <w:t>Al guardar el código ya podríamos ver la ventana de agregar usuarios, como vemos en la siguiente imagen ya hemos agregado un usuario y ya podemos guardarlo</w:t>
-      </w:r>
-    </w:p>
-    <w:p>
-      <w:pPr>
-        <w:rPr>
-          <w:lang w:val="es-MX"/>
-        </w:rPr>
-      </w:pPr>
-    </w:p>
-    <w:p>
-      <w:pPr>
-        <w:tabs>
-          <w:tab w:val="left" w:pos="6535"/>
-        </w:tabs>
-        <w:rPr>
-          <w:lang w:val="es-MX"/>
-        </w:rPr>
-      </w:pPr>
-      <w:r>
-        <w:rPr>
-          <w:lang w:val="es-MX"/>
-        </w:rPr>
-        <w:tab/>
-      </w:r>
-    </w:p>
-    <w:p>
-      <w:pPr>
-        <w:tabs>
-          <w:tab w:val="left" w:pos="6535"/>
-        </w:tabs>
-        <w:rPr>
-          <w:lang w:val="es-MX"/>
-        </w:rPr>
-      </w:pPr>
-    </w:p>
-    <w:p>
-      <w:pPr>
-        <w:tabs>
-          <w:tab w:val="left" w:pos="6535"/>
-        </w:tabs>
-        <w:rPr>
-          <w:lang w:val="es-MX"/>
-        </w:rPr>
-      </w:pPr>
-      <w:r>
-        <w:rPr>
-          <w:lang w:val="es-MX"/>
+    </w:p>
+    <w:p>
+      <w:pPr>
+        <w:rPr>
+          <w:lang w:val="es-MX"/>
+        </w:rPr>
+      </w:pPr>
+    </w:p>
+    <w:p>
+      <w:pPr>
+        <w:rPr>
+          <w:lang w:val="es-MX"/>
+        </w:rPr>
+      </w:pPr>
+    </w:p>
+    <w:p>
+      <w:pPr>
+        <w:rPr>
+          <w:lang w:val="es-MX"/>
+        </w:rPr>
+      </w:pPr>
+    </w:p>
+    <w:p>
+      <w:pPr>
+        <w:rPr>
+          <w:lang w:val="es-MX"/>
+        </w:rPr>
+      </w:pPr>
+    </w:p>
+    <w:p>
+      <w:pPr>
+        <w:rPr>
+          <w:lang w:val="es-MX"/>
+        </w:rPr>
+      </w:pPr>
+    </w:p>
+    <w:p>
+      <w:pPr>
+        <w:rPr>
+          <w:lang w:val="es-MX"/>
+        </w:rPr>
+      </w:pPr>
+    </w:p>
+    <w:p>
+      <w:pPr>
+        <w:rPr>
+          <w:lang w:val="es-MX"/>
+        </w:rPr>
+      </w:pPr>
+    </w:p>
+    <w:p>
+      <w:pPr>
+        <w:rPr>
+          <w:lang w:val="es-MX"/>
+        </w:rPr>
+      </w:pPr>
+    </w:p>
+    <w:p>
+      <w:pPr>
+        <w:rPr>
+          <w:lang w:val="es-MX"/>
+        </w:rPr>
+      </w:pPr>
+      <w:r>
+        <w:rPr>
+          <w:noProof/>
         </w:rPr>
         <w:drawing>
-          <wp:anchor distT="0" distB="0" distL="114300" distR="114300" simplePos="0" relativeHeight="251662336" behindDoc="1" locked="0" layoutInCell="1" allowOverlap="1" wp14:anchorId="2C447088" wp14:editId="589DCC13">
+          <wp:anchor distT="0" distB="0" distL="114300" distR="114300" simplePos="0" relativeHeight="251661312" behindDoc="1" locked="0" layoutInCell="1" allowOverlap="1" wp14:anchorId="71B4431F" wp14:editId="2B7FE65D">
             <wp:simplePos x="0" y="0"/>
             <wp:positionH relativeFrom="column">
-              <wp:posOffset>-45218</wp:posOffset>
+              <wp:posOffset>-455672</wp:posOffset>
             </wp:positionH>
             <wp:positionV relativeFrom="paragraph">
-              <wp:posOffset>-512473</wp:posOffset>
+              <wp:posOffset>172043</wp:posOffset>
             </wp:positionV>
-            <wp:extent cx="5612130" cy="2378710"/>
-            <wp:effectExtent l="0" t="0" r="7620" b="2540"/>
+            <wp:extent cx="5612130" cy="4775200"/>
+            <wp:effectExtent l="0" t="0" r="7620" b="6350"/>
             <wp:wrapNone/>
-            <wp:docPr id="7" name="Imagen 7"/>
+            <wp:docPr id="6" name="Imagen 6"/>
             <wp:cNvGraphicFramePr>
               <a:graphicFrameLocks xmlns:a="http://schemas.openxmlformats.org/drawingml/2006/main" noChangeAspect="1"/>
             </wp:cNvGraphicFramePr>
@@ -1055,7 +825,7 @@
                   <pic:spPr>
                     <a:xfrm>
                       <a:off x="0" y="0"/>
-                      <a:ext cx="5612130" cy="2378710"/>
+                      <a:ext cx="5612130" cy="4775200"/>
                     </a:xfrm>
                     <a:prstGeom prst="rect">
                       <a:avLst/>
@@ -1067,92 +837,197 @@
           </wp:anchor>
         </w:drawing>
       </w:r>
-    </w:p>
-    <w:p>
-      <w:pPr>
-        <w:rPr>
-          <w:lang w:val="es-MX"/>
-        </w:rPr>
-      </w:pPr>
-    </w:p>
-    <w:p>
-      <w:pPr>
-        <w:rPr>
-          <w:lang w:val="es-MX"/>
-        </w:rPr>
-      </w:pPr>
-    </w:p>
-    <w:p>
-      <w:pPr>
-        <w:rPr>
-          <w:lang w:val="es-MX"/>
-        </w:rPr>
-      </w:pPr>
-    </w:p>
-    <w:p>
-      <w:pPr>
-        <w:rPr>
-          <w:lang w:val="es-MX"/>
-        </w:rPr>
-      </w:pPr>
-    </w:p>
-    <w:p>
-      <w:pPr>
-        <w:rPr>
-          <w:lang w:val="es-MX"/>
-        </w:rPr>
-      </w:pPr>
-    </w:p>
-    <w:p>
-      <w:pPr>
-        <w:rPr>
-          <w:lang w:val="es-MX"/>
-        </w:rPr>
-      </w:pPr>
-    </w:p>
-    <w:p>
-      <w:pPr>
-        <w:rPr>
-          <w:lang w:val="es-MX"/>
-        </w:rPr>
-      </w:pPr>
-    </w:p>
-    <w:p>
-      <w:pPr>
-        <w:rPr>
-          <w:lang w:val="es-MX"/>
-        </w:rPr>
-      </w:pPr>
-      <w:r>
-        <w:rPr>
-          <w:lang w:val="es-MX"/>
-        </w:rPr>
-        <w:t>Al dar clic al botón guardar podremos ver una pequeña notificación de que se ha agregado correctamente el usuario</w:t>
-      </w:r>
-    </w:p>
-    <w:p>
-      <w:pPr>
-        <w:rPr>
-          <w:lang w:val="es-MX"/>
-        </w:rPr>
-      </w:pPr>
-      <w:r>
-        <w:rPr>
-          <w:lang w:val="es-MX"/>
+      <w:r>
+        <w:rPr>
+          <w:lang w:val="es-MX"/>
+        </w:rPr>
+        <w:t>El código modificado quedaría de la siguiente manera</w:t>
+      </w:r>
+    </w:p>
+    <w:p>
+      <w:pPr>
+        <w:rPr>
+          <w:lang w:val="es-MX"/>
+        </w:rPr>
+      </w:pPr>
+    </w:p>
+    <w:p>
+      <w:pPr>
+        <w:rPr>
+          <w:lang w:val="es-MX"/>
+        </w:rPr>
+      </w:pPr>
+    </w:p>
+    <w:p>
+      <w:pPr>
+        <w:rPr>
+          <w:lang w:val="es-MX"/>
+        </w:rPr>
+      </w:pPr>
+    </w:p>
+    <w:p>
+      <w:pPr>
+        <w:rPr>
+          <w:lang w:val="es-MX"/>
+        </w:rPr>
+      </w:pPr>
+    </w:p>
+    <w:p>
+      <w:pPr>
+        <w:rPr>
+          <w:lang w:val="es-MX"/>
+        </w:rPr>
+      </w:pPr>
+    </w:p>
+    <w:p>
+      <w:pPr>
+        <w:rPr>
+          <w:lang w:val="es-MX"/>
+        </w:rPr>
+      </w:pPr>
+    </w:p>
+    <w:p>
+      <w:pPr>
+        <w:rPr>
+          <w:lang w:val="es-MX"/>
+        </w:rPr>
+      </w:pPr>
+    </w:p>
+    <w:p>
+      <w:pPr>
+        <w:rPr>
+          <w:lang w:val="es-MX"/>
+        </w:rPr>
+      </w:pPr>
+    </w:p>
+    <w:p>
+      <w:pPr>
+        <w:rPr>
+          <w:lang w:val="es-MX"/>
+        </w:rPr>
+      </w:pPr>
+    </w:p>
+    <w:p>
+      <w:pPr>
+        <w:rPr>
+          <w:lang w:val="es-MX"/>
+        </w:rPr>
+      </w:pPr>
+    </w:p>
+    <w:p>
+      <w:pPr>
+        <w:rPr>
+          <w:lang w:val="es-MX"/>
+        </w:rPr>
+      </w:pPr>
+    </w:p>
+    <w:p>
+      <w:pPr>
+        <w:rPr>
+          <w:lang w:val="es-MX"/>
+        </w:rPr>
+      </w:pPr>
+    </w:p>
+    <w:p>
+      <w:pPr>
+        <w:rPr>
+          <w:lang w:val="es-MX"/>
+        </w:rPr>
+      </w:pPr>
+    </w:p>
+    <w:p>
+      <w:pPr>
+        <w:rPr>
+          <w:lang w:val="es-MX"/>
+        </w:rPr>
+      </w:pPr>
+    </w:p>
+    <w:p>
+      <w:pPr>
+        <w:rPr>
+          <w:lang w:val="es-MX"/>
+        </w:rPr>
+      </w:pPr>
+    </w:p>
+    <w:p>
+      <w:pPr>
+        <w:rPr>
+          <w:lang w:val="es-MX"/>
+        </w:rPr>
+      </w:pPr>
+    </w:p>
+    <w:p>
+      <w:pPr>
+        <w:rPr>
+          <w:lang w:val="es-MX"/>
+        </w:rPr>
+      </w:pPr>
+      <w:r>
+        <w:rPr>
+          <w:lang w:val="es-MX"/>
+        </w:rPr>
+        <w:t>Al guardar el código ya podríamos ver la ventana de agregar usuarios, como vemos en la siguiente imagen ya hemos agregado un usuario y ya podemos guardarlo</w:t>
+      </w:r>
+    </w:p>
+    <w:p>
+      <w:pPr>
+        <w:rPr>
+          <w:lang w:val="es-MX"/>
+        </w:rPr>
+      </w:pPr>
+    </w:p>
+    <w:p>
+      <w:pPr>
+        <w:tabs>
+          <w:tab w:val="left" w:pos="6535"/>
+        </w:tabs>
+        <w:rPr>
+          <w:lang w:val="es-MX"/>
+        </w:rPr>
+      </w:pPr>
+      <w:r>
+        <w:rPr>
+          <w:lang w:val="es-MX"/>
+        </w:rPr>
+        <w:tab/>
+      </w:r>
+    </w:p>
+    <w:p>
+      <w:pPr>
+        <w:tabs>
+          <w:tab w:val="left" w:pos="6535"/>
+        </w:tabs>
+        <w:rPr>
+          <w:lang w:val="es-MX"/>
+        </w:rPr>
+      </w:pPr>
+    </w:p>
+    <w:p>
+      <w:pPr>
+        <w:tabs>
+          <w:tab w:val="left" w:pos="6535"/>
+        </w:tabs>
+        <w:rPr>
+          <w:lang w:val="es-MX"/>
+        </w:rPr>
+      </w:pPr>
+      <w:r>
+        <w:rPr>
+          <w:noProof/>
         </w:rPr>
         <w:drawing>
-          <wp:anchor distT="0" distB="0" distL="114300" distR="114300" simplePos="0" relativeHeight="251663360" behindDoc="1" locked="0" layoutInCell="1" allowOverlap="1">
+          <wp:anchor distT="0" distB="0" distL="114300" distR="114300" simplePos="0" relativeHeight="251662336" behindDoc="1" locked="0" layoutInCell="1" allowOverlap="1" wp14:anchorId="2C447088" wp14:editId="589DCC13">
             <wp:simplePos x="0" y="0"/>
             <wp:positionH relativeFrom="column">
-              <wp:posOffset>-4961</wp:posOffset>
+              <wp:posOffset>-45218</wp:posOffset>
             </wp:positionH>
             <wp:positionV relativeFrom="paragraph">
-              <wp:posOffset>167</wp:posOffset>
+              <wp:posOffset>-512473</wp:posOffset>
             </wp:positionV>
-            <wp:extent cx="5612130" cy="2432685"/>
-            <wp:effectExtent l="0" t="0" r="7620" b="5715"/>
+            <wp:extent cx="5612130" cy="2378710"/>
+            <wp:effectExtent l="0" t="0" r="7620" b="2540"/>
             <wp:wrapNone/>
-            <wp:docPr id="9" name="Imagen 9"/>
+            <wp:docPr id="7" name="Imagen 7"/>
             <wp:cNvGraphicFramePr>
               <a:graphicFrameLocks xmlns:a="http://schemas.openxmlformats.org/drawingml/2006/main" noChangeAspect="1"/>
             </wp:cNvGraphicFramePr>
@@ -1178,6 +1053,129 @@
                   <pic:spPr>
                     <a:xfrm>
                       <a:off x="0" y="0"/>
+                      <a:ext cx="5612130" cy="2378710"/>
+                    </a:xfrm>
+                    <a:prstGeom prst="rect">
+                      <a:avLst/>
+                    </a:prstGeom>
+                  </pic:spPr>
+                </pic:pic>
+              </a:graphicData>
+            </a:graphic>
+          </wp:anchor>
+        </w:drawing>
+      </w:r>
+    </w:p>
+    <w:p>
+      <w:pPr>
+        <w:rPr>
+          <w:lang w:val="es-MX"/>
+        </w:rPr>
+      </w:pPr>
+    </w:p>
+    <w:p>
+      <w:pPr>
+        <w:rPr>
+          <w:lang w:val="es-MX"/>
+        </w:rPr>
+      </w:pPr>
+    </w:p>
+    <w:p>
+      <w:pPr>
+        <w:rPr>
+          <w:lang w:val="es-MX"/>
+        </w:rPr>
+      </w:pPr>
+    </w:p>
+    <w:p>
+      <w:pPr>
+        <w:rPr>
+          <w:lang w:val="es-MX"/>
+        </w:rPr>
+      </w:pPr>
+    </w:p>
+    <w:p>
+      <w:pPr>
+        <w:rPr>
+          <w:lang w:val="es-MX"/>
+        </w:rPr>
+      </w:pPr>
+    </w:p>
+    <w:p>
+      <w:pPr>
+        <w:rPr>
+          <w:lang w:val="es-MX"/>
+        </w:rPr>
+      </w:pPr>
+    </w:p>
+    <w:p>
+      <w:pPr>
+        <w:rPr>
+          <w:lang w:val="es-MX"/>
+        </w:rPr>
+      </w:pPr>
+    </w:p>
+    <w:p>
+      <w:pPr>
+        <w:rPr>
+          <w:lang w:val="es-MX"/>
+        </w:rPr>
+      </w:pPr>
+      <w:r>
+        <w:rPr>
+          <w:lang w:val="es-MX"/>
+        </w:rPr>
+        <w:t>Al dar clic al botón guardar podremos ver una pequeña notificación de que se ha agregado correctamente el usuario</w:t>
+      </w:r>
+    </w:p>
+    <w:p>
+      <w:pPr>
+        <w:rPr>
+          <w:lang w:val="es-MX"/>
+        </w:rPr>
+      </w:pPr>
+      <w:r>
+        <w:rPr>
+          <w:noProof/>
+        </w:rPr>
+        <w:drawing>
+          <wp:anchor distT="0" distB="0" distL="114300" distR="114300" simplePos="0" relativeHeight="251663360" behindDoc="1" locked="0" layoutInCell="1" allowOverlap="1">
+            <wp:simplePos x="0" y="0"/>
+            <wp:positionH relativeFrom="column">
+              <wp:posOffset>-4961</wp:posOffset>
+            </wp:positionH>
+            <wp:positionV relativeFrom="paragraph">
+              <wp:posOffset>167</wp:posOffset>
+            </wp:positionV>
+            <wp:extent cx="5612130" cy="2432685"/>
+            <wp:effectExtent l="0" t="0" r="7620" b="5715"/>
+            <wp:wrapNone/>
+            <wp:docPr id="9" name="Imagen 9"/>
+            <wp:cNvGraphicFramePr>
+              <a:graphicFrameLocks xmlns:a="http://schemas.openxmlformats.org/drawingml/2006/main" noChangeAspect="1"/>
+            </wp:cNvGraphicFramePr>
+            <a:graphic xmlns:a="http://schemas.openxmlformats.org/drawingml/2006/main">
+              <a:graphicData uri="http://schemas.openxmlformats.org/drawingml/2006/picture">
+                <pic:pic xmlns:pic="http://schemas.openxmlformats.org/drawingml/2006/picture">
+                  <pic:nvPicPr>
+                    <pic:cNvPr id="1" name=""/>
+                    <pic:cNvPicPr/>
+                  </pic:nvPicPr>
+                  <pic:blipFill>
+                    <a:blip r:embed="rId11">
+                      <a:extLst>
+                        <a:ext uri="{28A0092B-C50C-407E-A947-70E740481C1C}">
+                          <a14:useLocalDpi xmlns:a14="http://schemas.microsoft.com/office/drawing/2010/main" val="0"/>
+                        </a:ext>
+                      </a:extLst>
+                    </a:blip>
+                    <a:stretch>
+                      <a:fillRect/>
+                    </a:stretch>
+                  </pic:blipFill>
+                  <pic:spPr>
+                    <a:xfrm>
+                      <a:off x="0" y="0"/>
                       <a:ext cx="5612130" cy="2432685"/>
                     </a:xfrm>
                     <a:prstGeom prst="rect">
@@ -1338,7 +1336,7 @@
       </w:pPr>
       <w:r>
         <w:rPr>
-          <w:lang w:val="es-MX"/>
+          <w:noProof/>
         </w:rPr>
         <w:drawing>
           <wp:anchor distT="0" distB="0" distL="114300" distR="114300" simplePos="0" relativeHeight="251664384" behindDoc="1" locked="0" layoutInCell="1" allowOverlap="1">
@@ -1364,7 +1362,7 @@
                     <pic:cNvPicPr/>
                   </pic:nvPicPr>
                   <pic:blipFill>
-                    <a:blip r:embed="rId11" cstate="print">
+                    <a:blip r:embed="rId12" cstate="print">
                       <a:extLst>
                         <a:ext uri="{28A0092B-C50C-407E-A947-70E740481C1C}">
                           <a14:useLocalDpi xmlns:a14="http://schemas.microsoft.com/office/drawing/2010/main" val="0"/>
@@ -1560,7 +1558,7 @@
       </w:pPr>
       <w:r>
         <w:rPr>
-          <w:lang w:val="es-MX"/>
+          <w:noProof/>
         </w:rPr>
         <w:drawing>
           <wp:anchor distT="0" distB="0" distL="114300" distR="114300" simplePos="0" relativeHeight="251665408" behindDoc="1" locked="0" layoutInCell="1" allowOverlap="1" wp14:anchorId="4882F777" wp14:editId="635C6DE4">
@@ -1586,7 +1584,7 @@
                     <pic:cNvPicPr/>
                   </pic:nvPicPr>
                   <pic:blipFill>
-                    <a:blip r:embed="rId12">
+                    <a:blip r:embed="rId13">
                       <a:extLst>
                         <a:ext uri="{28A0092B-C50C-407E-A947-70E740481C1C}">
                           <a14:useLocalDpi xmlns:a14="http://schemas.microsoft.com/office/drawing/2010/main" val="0"/>
@@ -1762,7 +1760,7 @@
       </w:pPr>
       <w:r>
         <w:rPr>
-          <w:lang w:val="es-MX"/>
+          <w:noProof/>
         </w:rPr>
         <w:drawing>
           <wp:anchor distT="0" distB="0" distL="114300" distR="114300" simplePos="0" relativeHeight="251666432" behindDoc="1" locked="0" layoutInCell="1" allowOverlap="1">
@@ -1788,7 +1786,7 @@
                     <pic:cNvPicPr/>
                   </pic:nvPicPr>
                   <pic:blipFill>
-                    <a:blip r:embed="rId13">
+                    <a:blip r:embed="rId14">
                       <a:extLst>
                         <a:ext uri="{28A0092B-C50C-407E-A947-70E740481C1C}">
                           <a14:useLocalDpi xmlns:a14="http://schemas.microsoft.com/office/drawing/2010/main" val="0"/>
@@ -1824,7 +1822,7 @@
       </w:pPr>
       <w:r>
         <w:rPr>
-          <w:lang w:val="es-MX"/>
+          <w:noProof/>
         </w:rPr>
         <w:drawing>
           <wp:anchor distT="0" distB="0" distL="114300" distR="114300" simplePos="0" relativeHeight="251667456" behindDoc="1" locked="0" layoutInCell="1" allowOverlap="1">
@@ -1850,7 +1848,7 @@
                     <pic:cNvPicPr/>
                   </pic:nvPicPr>
                   <pic:blipFill>
-                    <a:blip r:embed="rId14" cstate="print">
+                    <a:blip r:embed="rId15" cstate="print">
                       <a:extLst>
                         <a:ext uri="{28A0092B-C50C-407E-A947-70E740481C1C}">
                           <a14:useLocalDpi xmlns:a14="http://schemas.microsoft.com/office/drawing/2010/main" val="0"/>
@@ -2030,7 +2028,7 @@
       </w:pPr>
       <w:r>
         <w:rPr>
-          <w:lang w:val="es-MX"/>
+          <w:noProof/>
         </w:rPr>
         <w:drawing>
           <wp:anchor distT="0" distB="0" distL="114300" distR="114300" simplePos="0" relativeHeight="251668480" behindDoc="1" locked="0" layoutInCell="1" allowOverlap="1" wp14:anchorId="7F293532" wp14:editId="6AEACDC0">
@@ -2045,138 +2043,6 @@
             <wp:effectExtent l="0" t="0" r="7620" b="0"/>
             <wp:wrapNone/>
             <wp:docPr id="14" name="Imagen 14"/>
-            <wp:cNvGraphicFramePr>
-              <a:graphicFrameLocks xmlns:a="http://schemas.openxmlformats.org/drawingml/2006/main" noChangeAspect="1"/>
-            </wp:cNvGraphicFramePr>
-            <a:graphic xmlns:a="http://schemas.openxmlformats.org/drawingml/2006/main">
-              <a:graphicData uri="http://schemas.openxmlformats.org/drawingml/2006/picture">
-                <pic:pic xmlns:pic="http://schemas.openxmlformats.org/drawingml/2006/picture">
-                  <pic:nvPicPr>
-                    <pic:cNvPr id="1" name=""/>
-                    <pic:cNvPicPr/>
-                  </pic:nvPicPr>
-                  <pic:blipFill>
-                    <a:blip r:embed="rId15">
-                      <a:extLst>
-                        <a:ext uri="{28A0092B-C50C-407E-A947-70E740481C1C}">
-                          <a14:useLocalDpi xmlns:a14="http://schemas.microsoft.com/office/drawing/2010/main" val="0"/>
-                        </a:ext>
-                      </a:extLst>
-                    </a:blip>
-                    <a:stretch>
-                      <a:fillRect/>
-                    </a:stretch>
-                  </pic:blipFill>
-                  <pic:spPr>
-                    <a:xfrm>
-                      <a:off x="0" y="0"/>
-                      <a:ext cx="5612130" cy="2613025"/>
-                    </a:xfrm>
-                    <a:prstGeom prst="rect">
-                      <a:avLst/>
-                    </a:prstGeom>
-                  </pic:spPr>
-                </pic:pic>
-              </a:graphicData>
-            </a:graphic>
-          </wp:anchor>
-        </w:drawing>
-      </w:r>
-      <w:r>
-        <w:rPr>
-          <w:lang w:val="es-MX"/>
-        </w:rPr>
-        <w:t>El código para que la fecha de mire bonita es la siguiente</w:t>
-      </w:r>
-    </w:p>
-    <w:p>
-      <w:pPr>
-        <w:ind w:firstLine="720"/>
-        <w:rPr>
-          <w:lang w:val="es-MX"/>
-        </w:rPr>
-      </w:pPr>
-    </w:p>
-    <w:p>
-      <w:pPr>
-        <w:ind w:firstLine="720"/>
-        <w:rPr>
-          <w:lang w:val="es-MX"/>
-        </w:rPr>
-      </w:pPr>
-    </w:p>
-    <w:p>
-      <w:pPr>
-        <w:ind w:firstLine="720"/>
-        <w:rPr>
-          <w:lang w:val="es-MX"/>
-        </w:rPr>
-      </w:pPr>
-    </w:p>
-    <w:p>
-      <w:pPr>
-        <w:ind w:firstLine="720"/>
-        <w:rPr>
-          <w:lang w:val="es-MX"/>
-        </w:rPr>
-      </w:pPr>
-    </w:p>
-    <w:p>
-      <w:pPr>
-        <w:ind w:firstLine="720"/>
-        <w:rPr>
-          <w:lang w:val="es-MX"/>
-        </w:rPr>
-      </w:pPr>
-    </w:p>
-    <w:p>
-      <w:pPr>
-        <w:ind w:firstLine="720"/>
-        <w:rPr>
-          <w:lang w:val="es-MX"/>
-        </w:rPr>
-      </w:pPr>
-    </w:p>
-    <w:p>
-      <w:pPr>
-        <w:ind w:firstLine="720"/>
-        <w:rPr>
-          <w:lang w:val="es-MX"/>
-        </w:rPr>
-      </w:pPr>
-    </w:p>
-    <w:p>
-      <w:pPr>
-        <w:ind w:firstLine="720"/>
-        <w:rPr>
-          <w:lang w:val="es-MX"/>
-        </w:rPr>
-      </w:pPr>
-    </w:p>
-    <w:p>
-      <w:pPr>
-        <w:ind w:firstLine="720"/>
-        <w:rPr>
-          <w:lang w:val="es-MX"/>
-        </w:rPr>
-      </w:pPr>
-      <w:r>
-        <w:rPr>
-          <w:lang w:val="es-MX"/>
-        </w:rPr>
-        <w:drawing>
-          <wp:anchor distT="0" distB="0" distL="114300" distR="114300" simplePos="0" relativeHeight="251669504" behindDoc="1" locked="0" layoutInCell="1" allowOverlap="1" wp14:anchorId="0A3AC4BC" wp14:editId="0B9A0757">
-            <wp:simplePos x="0" y="0"/>
-            <wp:positionH relativeFrom="margin">
-              <wp:align>right</wp:align>
-            </wp:positionH>
-            <wp:positionV relativeFrom="paragraph">
-              <wp:posOffset>457312</wp:posOffset>
-            </wp:positionV>
-            <wp:extent cx="5612130" cy="2478405"/>
-            <wp:effectExtent l="0" t="0" r="7620" b="0"/>
-            <wp:wrapNone/>
-            <wp:docPr id="15" name="Imagen 15"/>
             <wp:cNvGraphicFramePr>
               <a:graphicFrameLocks xmlns:a="http://schemas.openxmlformats.org/drawingml/2006/main" noChangeAspect="1"/>
             </wp:cNvGraphicFramePr>
@@ -2202,6 +2068,138 @@
                   <pic:spPr>
                     <a:xfrm>
                       <a:off x="0" y="0"/>
+                      <a:ext cx="5612130" cy="2613025"/>
+                    </a:xfrm>
+                    <a:prstGeom prst="rect">
+                      <a:avLst/>
+                    </a:prstGeom>
+                  </pic:spPr>
+                </pic:pic>
+              </a:graphicData>
+            </a:graphic>
+          </wp:anchor>
+        </w:drawing>
+      </w:r>
+      <w:r>
+        <w:rPr>
+          <w:lang w:val="es-MX"/>
+        </w:rPr>
+        <w:t>El código para que la fecha de mire bonita es la siguiente</w:t>
+      </w:r>
+    </w:p>
+    <w:p>
+      <w:pPr>
+        <w:ind w:firstLine="720"/>
+        <w:rPr>
+          <w:lang w:val="es-MX"/>
+        </w:rPr>
+      </w:pPr>
+    </w:p>
+    <w:p>
+      <w:pPr>
+        <w:ind w:firstLine="720"/>
+        <w:rPr>
+          <w:lang w:val="es-MX"/>
+        </w:rPr>
+      </w:pPr>
+    </w:p>
+    <w:p>
+      <w:pPr>
+        <w:ind w:firstLine="720"/>
+        <w:rPr>
+          <w:lang w:val="es-MX"/>
+        </w:rPr>
+      </w:pPr>
+    </w:p>
+    <w:p>
+      <w:pPr>
+        <w:ind w:firstLine="720"/>
+        <w:rPr>
+          <w:lang w:val="es-MX"/>
+        </w:rPr>
+      </w:pPr>
+    </w:p>
+    <w:p>
+      <w:pPr>
+        <w:ind w:firstLine="720"/>
+        <w:rPr>
+          <w:lang w:val="es-MX"/>
+        </w:rPr>
+      </w:pPr>
+    </w:p>
+    <w:p>
+      <w:pPr>
+        <w:ind w:firstLine="720"/>
+        <w:rPr>
+          <w:lang w:val="es-MX"/>
+        </w:rPr>
+      </w:pPr>
+    </w:p>
+    <w:p>
+      <w:pPr>
+        <w:ind w:firstLine="720"/>
+        <w:rPr>
+          <w:lang w:val="es-MX"/>
+        </w:rPr>
+      </w:pPr>
+    </w:p>
+    <w:p>
+      <w:pPr>
+        <w:ind w:firstLine="720"/>
+        <w:rPr>
+          <w:lang w:val="es-MX"/>
+        </w:rPr>
+      </w:pPr>
+    </w:p>
+    <w:p>
+      <w:pPr>
+        <w:ind w:firstLine="720"/>
+        <w:rPr>
+          <w:lang w:val="es-MX"/>
+        </w:rPr>
+      </w:pPr>
+      <w:r>
+        <w:rPr>
+          <w:noProof/>
+        </w:rPr>
+        <w:drawing>
+          <wp:anchor distT="0" distB="0" distL="114300" distR="114300" simplePos="0" relativeHeight="251669504" behindDoc="1" locked="0" layoutInCell="1" allowOverlap="1" wp14:anchorId="0A3AC4BC" wp14:editId="0B9A0757">
+            <wp:simplePos x="0" y="0"/>
+            <wp:positionH relativeFrom="margin">
+              <wp:align>right</wp:align>
+            </wp:positionH>
+            <wp:positionV relativeFrom="paragraph">
+              <wp:posOffset>457312</wp:posOffset>
+            </wp:positionV>
+            <wp:extent cx="5612130" cy="2478405"/>
+            <wp:effectExtent l="0" t="0" r="7620" b="0"/>
+            <wp:wrapNone/>
+            <wp:docPr id="15" name="Imagen 15"/>
+            <wp:cNvGraphicFramePr>
+              <a:graphicFrameLocks xmlns:a="http://schemas.openxmlformats.org/drawingml/2006/main" noChangeAspect="1"/>
+            </wp:cNvGraphicFramePr>
+            <a:graphic xmlns:a="http://schemas.openxmlformats.org/drawingml/2006/main">
+              <a:graphicData uri="http://schemas.openxmlformats.org/drawingml/2006/picture">
+                <pic:pic xmlns:pic="http://schemas.openxmlformats.org/drawingml/2006/picture">
+                  <pic:nvPicPr>
+                    <pic:cNvPr id="1" name=""/>
+                    <pic:cNvPicPr/>
+                  </pic:nvPicPr>
+                  <pic:blipFill>
+                    <a:blip r:embed="rId17">
+                      <a:extLst>
+                        <a:ext uri="{28A0092B-C50C-407E-A947-70E740481C1C}">
+                          <a14:useLocalDpi xmlns:a14="http://schemas.microsoft.com/office/drawing/2010/main" val="0"/>
+                        </a:ext>
+                      </a:extLst>
+                    </a:blip>
+                    <a:stretch>
+                      <a:fillRect/>
+                    </a:stretch>
+                  </pic:blipFill>
+                  <pic:spPr>
+                    <a:xfrm>
+                      <a:off x="0" y="0"/>
                       <a:ext cx="5612130" cy="2478405"/>
                     </a:xfrm>
                     <a:prstGeom prst="rect">
@@ -2389,7 +2387,7 @@
       </w:pPr>
       <w:r>
         <w:rPr>
-          <w:lang w:val="es-MX"/>
+          <w:noProof/>
         </w:rPr>
         <w:drawing>
           <wp:anchor distT="0" distB="0" distL="114300" distR="114300" simplePos="0" relativeHeight="251670528" behindDoc="1" locked="0" layoutInCell="1" allowOverlap="1">
@@ -2415,7 +2413,7 @@
                     <pic:cNvPicPr/>
                   </pic:nvPicPr>
                   <pic:blipFill>
-                    <a:blip r:embed="rId17" cstate="print">
+                    <a:blip r:embed="rId18" cstate="print">
                       <a:extLst>
                         <a:ext uri="{28A0092B-C50C-407E-A947-70E740481C1C}">
                           <a14:useLocalDpi xmlns:a14="http://schemas.microsoft.com/office/drawing/2010/main" val="0"/>
@@ -2591,7 +2589,7 @@
       </w:pPr>
       <w:r>
         <w:rPr>
-          <w:lang w:val="es-MX"/>
+          <w:noProof/>
         </w:rPr>
         <w:drawing>
           <wp:anchor distT="0" distB="0" distL="114300" distR="114300" simplePos="0" relativeHeight="251671552" behindDoc="1" locked="0" layoutInCell="1" allowOverlap="1" wp14:anchorId="3E22366D" wp14:editId="418EB66F">
@@ -2617,7 +2615,7 @@
                     <pic:cNvPicPr/>
                   </pic:nvPicPr>
                   <pic:blipFill>
-                    <a:blip r:embed="rId18" cstate="print">
+                    <a:blip r:embed="rId19" cstate="print">
                       <a:extLst>
                         <a:ext uri="{28A0092B-C50C-407E-A947-70E740481C1C}">
                           <a14:useLocalDpi xmlns:a14="http://schemas.microsoft.com/office/drawing/2010/main" val="0"/>
@@ -2801,7 +2799,7 @@
       </w:pPr>
       <w:r>
         <w:rPr>
-          <w:lang w:val="es-MX"/>
+          <w:noProof/>
         </w:rPr>
         <w:drawing>
           <wp:anchor distT="0" distB="0" distL="114300" distR="114300" simplePos="0" relativeHeight="251672576" behindDoc="1" locked="0" layoutInCell="1" allowOverlap="1">
@@ -2827,7 +2825,7 @@
                     <pic:cNvPicPr/>
                   </pic:nvPicPr>
                   <pic:blipFill>
-                    <a:blip r:embed="rId19" cstate="print">
+                    <a:blip r:embed="rId20" cstate="print">
                       <a:extLst>
                         <a:ext uri="{28A0092B-C50C-407E-A947-70E740481C1C}">
                           <a14:useLocalDpi xmlns:a14="http://schemas.microsoft.com/office/drawing/2010/main" val="0"/>
@@ -3064,8 +3062,8 @@
       </w:pPr>
       <w:r>
         <w:rPr>
+          <w:noProof/>
           <w:u w:val="single"/>
-          <w:lang w:val="es-MX"/>
         </w:rPr>
         <w:drawing>
           <wp:inline distT="0" distB="0" distL="0" distR="0" wp14:anchorId="5158F827" wp14:editId="6DFA9D32">
@@ -3083,7 +3081,7 @@
                     <pic:cNvPicPr/>
                   </pic:nvPicPr>
                   <pic:blipFill>
-                    <a:blip r:embed="rId20"/>
+                    <a:blip r:embed="rId21"/>
                     <a:stretch>
                       <a:fillRect/>
                     </a:stretch>
@@ -3104,6 +3102,366 @@
         </w:drawing>
       </w:r>
     </w:p>
+    <w:p>
+      <w:pPr>
+        <w:rPr>
+          <w:lang w:val="es-MX"/>
+        </w:rPr>
+      </w:pPr>
+    </w:p>
+    <w:p>
+      <w:pPr>
+        <w:rPr>
+          <w:lang w:val="es-MX"/>
+        </w:rPr>
+      </w:pPr>
+    </w:p>
+    <w:p>
+      <w:pPr>
+        <w:rPr>
+          <w:lang w:val="es-MX"/>
+        </w:rPr>
+      </w:pPr>
+    </w:p>
+    <w:p>
+      <w:pPr>
+        <w:tabs>
+          <w:tab w:val="left" w:pos="7946"/>
+        </w:tabs>
+        <w:rPr>
+          <w:lang w:val="es-MX"/>
+        </w:rPr>
+      </w:pPr>
+      <w:r>
+        <w:rPr>
+          <w:lang w:val="es-MX"/>
+        </w:rPr>
+        <w:tab/>
+      </w:r>
+    </w:p>
+    <w:p>
+      <w:pPr>
+        <w:tabs>
+          <w:tab w:val="left" w:pos="7946"/>
+        </w:tabs>
+        <w:rPr>
+          <w:lang w:val="es-MX"/>
+        </w:rPr>
+      </w:pPr>
+    </w:p>
+    <w:p>
+      <w:pPr>
+        <w:tabs>
+          <w:tab w:val="left" w:pos="7946"/>
+        </w:tabs>
+        <w:rPr>
+          <w:lang w:val="es-MX"/>
+        </w:rPr>
+      </w:pPr>
+    </w:p>
+    <w:p>
+      <w:pPr>
+        <w:tabs>
+          <w:tab w:val="left" w:pos="7946"/>
+        </w:tabs>
+        <w:rPr>
+          <w:lang w:val="es-MX"/>
+        </w:rPr>
+      </w:pPr>
+    </w:p>
+    <w:p>
+      <w:pPr>
+        <w:tabs>
+          <w:tab w:val="left" w:pos="7946"/>
+        </w:tabs>
+        <w:rPr>
+          <w:lang w:val="es-MX"/>
+        </w:rPr>
+      </w:pPr>
+    </w:p>
+    <w:p>
+      <w:pPr>
+        <w:tabs>
+          <w:tab w:val="left" w:pos="7946"/>
+        </w:tabs>
+        <w:rPr>
+          <w:lang w:val="es-MX"/>
+        </w:rPr>
+      </w:pPr>
+    </w:p>
+    <w:p>
+      <w:pPr>
+        <w:tabs>
+          <w:tab w:val="left" w:pos="7946"/>
+        </w:tabs>
+        <w:rPr>
+          <w:lang w:val="es-MX"/>
+        </w:rPr>
+      </w:pPr>
+    </w:p>
+    <w:p>
+      <w:pPr>
+        <w:tabs>
+          <w:tab w:val="left" w:pos="7946"/>
+        </w:tabs>
+        <w:rPr>
+          <w:lang w:val="es-MX"/>
+        </w:rPr>
+      </w:pPr>
+    </w:p>
+    <w:p>
+      <w:pPr>
+        <w:tabs>
+          <w:tab w:val="left" w:pos="7946"/>
+        </w:tabs>
+        <w:rPr>
+          <w:lang w:val="es-MX"/>
+        </w:rPr>
+      </w:pPr>
+    </w:p>
+    <w:p>
+      <w:pPr>
+        <w:tabs>
+          <w:tab w:val="left" w:pos="7946"/>
+        </w:tabs>
+        <w:rPr>
+          <w:lang w:val="es-MX"/>
+        </w:rPr>
+      </w:pPr>
+    </w:p>
+    <w:p>
+      <w:pPr>
+        <w:tabs>
+          <w:tab w:val="left" w:pos="7946"/>
+        </w:tabs>
+        <w:rPr>
+          <w:lang w:val="es-MX"/>
+        </w:rPr>
+      </w:pPr>
+    </w:p>
+    <w:p>
+      <w:pPr>
+        <w:tabs>
+          <w:tab w:val="left" w:pos="7946"/>
+        </w:tabs>
+        <w:rPr>
+          <w:lang w:val="es-MX"/>
+        </w:rPr>
+      </w:pPr>
+    </w:p>
+    <w:p>
+      <w:pPr>
+        <w:tabs>
+          <w:tab w:val="left" w:pos="7946"/>
+        </w:tabs>
+        <w:rPr>
+          <w:lang w:val="es-MX"/>
+        </w:rPr>
+      </w:pPr>
+    </w:p>
+    <w:p>
+      <w:pPr>
+        <w:tabs>
+          <w:tab w:val="left" w:pos="7946"/>
+        </w:tabs>
+        <w:rPr>
+          <w:lang w:val="es-MX"/>
+        </w:rPr>
+      </w:pPr>
+    </w:p>
+    <w:p>
+      <w:pPr>
+        <w:tabs>
+          <w:tab w:val="left" w:pos="7946"/>
+        </w:tabs>
+        <w:rPr>
+          <w:lang w:val="es-MX"/>
+        </w:rPr>
+      </w:pPr>
+    </w:p>
+    <w:p>
+      <w:pPr>
+        <w:tabs>
+          <w:tab w:val="left" w:pos="7946"/>
+        </w:tabs>
+        <w:rPr>
+          <w:lang w:val="es-MX"/>
+        </w:rPr>
+      </w:pPr>
+    </w:p>
+    <w:p>
+      <w:pPr>
+        <w:tabs>
+          <w:tab w:val="left" w:pos="7946"/>
+        </w:tabs>
+        <w:rPr>
+          <w:lang w:val="es-MX"/>
+        </w:rPr>
+      </w:pPr>
+    </w:p>
+    <w:p>
+      <w:pPr>
+        <w:numPr>
+          <w:ilvl w:val="0"/>
+          <w:numId w:val="1"/>
+        </w:numPr>
+        <w:shd w:val="clear" w:color="auto" w:fill="FFFFFF"/>
+        <w:spacing w:before="100" w:beforeAutospacing="1" w:after="100" w:afterAutospacing="1" w:line="240" w:lineRule="auto"/>
+        <w:ind w:left="375"/>
+        <w:rPr>
+          <w:rFonts w:ascii="Helvetica" w:eastAsia="Times New Roman" w:hAnsi="Helvetica" w:cs="Helvetica"/>
+          <w:color w:val="273540"/>
+          <w:sz w:val="24"/>
+          <w:szCs w:val="24"/>
+          <w:lang w:val="es-MX"/>
+        </w:rPr>
+      </w:pPr>
+      <w:r>
+        <w:rPr>
+          <w:rFonts w:ascii="Helvetica" w:eastAsia="Times New Roman" w:hAnsi="Helvetica" w:cs="Helvetica"/>
+          <w:color w:val="273540"/>
+          <w:sz w:val="24"/>
+          <w:szCs w:val="24"/>
+          <w:lang w:val="es-MX"/>
+        </w:rPr>
+        <w:lastRenderedPageBreak/>
+        <w:t>El backend deberá proteger cada </w:t>
+      </w:r>
+      <w:r>
+        <w:rPr>
+          <w:rFonts w:ascii="Helvetica" w:eastAsia="Times New Roman" w:hAnsi="Helvetica" w:cs="Helvetica"/>
+          <w:b/>
+          <w:bCs/>
+          <w:color w:val="273540"/>
+          <w:sz w:val="24"/>
+          <w:szCs w:val="24"/>
+          <w:lang w:val="es-MX"/>
+        </w:rPr>
+        <w:t>API</w:t>
+      </w:r>
+      <w:r>
+        <w:rPr>
+          <w:rFonts w:ascii="Helvetica" w:eastAsia="Times New Roman" w:hAnsi="Helvetica" w:cs="Helvetica"/>
+          <w:color w:val="273540"/>
+          <w:sz w:val="24"/>
+          <w:szCs w:val="24"/>
+          <w:lang w:val="es-MX"/>
+        </w:rPr>
+        <w:t> del CRUD:</w:t>
+      </w:r>
+    </w:p>
+    <w:p>
+      <w:pPr>
+        <w:numPr>
+          <w:ilvl w:val="1"/>
+          <w:numId w:val="1"/>
+        </w:numPr>
+        <w:shd w:val="clear" w:color="auto" w:fill="FFFFFF"/>
+        <w:spacing w:before="100" w:beforeAutospacing="1" w:after="100" w:afterAutospacing="1" w:line="240" w:lineRule="auto"/>
+        <w:ind w:left="750"/>
+        <w:rPr>
+          <w:rFonts w:ascii="Helvetica" w:eastAsia="Times New Roman" w:hAnsi="Helvetica" w:cs="Helvetica"/>
+          <w:color w:val="273540"/>
+          <w:sz w:val="24"/>
+          <w:szCs w:val="24"/>
+          <w:lang w:val="es-MX"/>
+        </w:rPr>
+      </w:pPr>
+      <w:r>
+        <w:rPr>
+          <w:rFonts w:ascii="Helvetica" w:eastAsia="Times New Roman" w:hAnsi="Helvetica" w:cs="Helvetica"/>
+          <w:color w:val="273540"/>
+          <w:sz w:val="24"/>
+          <w:szCs w:val="24"/>
+          <w:lang w:val="es-MX"/>
+        </w:rPr>
+        <w:t>Si la petición no incluye un </w:t>
+      </w:r>
+      <w:r>
+        <w:rPr>
+          <w:rFonts w:ascii="Helvetica" w:eastAsia="Times New Roman" w:hAnsi="Helvetica" w:cs="Helvetica"/>
+          <w:b/>
+          <w:bCs/>
+          <w:color w:val="273540"/>
+          <w:sz w:val="24"/>
+          <w:szCs w:val="24"/>
+          <w:lang w:val="es-MX"/>
+        </w:rPr>
+        <w:t>token válido</w:t>
+      </w:r>
+      <w:r>
+        <w:rPr>
+          <w:rFonts w:ascii="Helvetica" w:eastAsia="Times New Roman" w:hAnsi="Helvetica" w:cs="Helvetica"/>
+          <w:color w:val="273540"/>
+          <w:sz w:val="24"/>
+          <w:szCs w:val="24"/>
+          <w:lang w:val="es-MX"/>
+        </w:rPr>
+        <w:t>, deberá devolver un error </w:t>
+      </w:r>
+      <w:r>
+        <w:rPr>
+          <w:rFonts w:ascii="Helvetica" w:eastAsia="Times New Roman" w:hAnsi="Helvetica" w:cs="Helvetica"/>
+          <w:b/>
+          <w:bCs/>
+          <w:color w:val="273540"/>
+          <w:sz w:val="24"/>
+          <w:szCs w:val="24"/>
+          <w:lang w:val="es-MX"/>
+        </w:rPr>
+        <w:t>401 Unauthorized</w:t>
+      </w:r>
+      <w:r>
+        <w:rPr>
+          <w:rFonts w:ascii="Helvetica" w:eastAsia="Times New Roman" w:hAnsi="Helvetica" w:cs="Helvetica"/>
+          <w:color w:val="273540"/>
+          <w:sz w:val="24"/>
+          <w:szCs w:val="24"/>
+          <w:lang w:val="es-MX"/>
+        </w:rPr>
+        <w:t>.</w:t>
+      </w:r>
+      <w:bookmarkStart w:id="0" w:name="_GoBack"/>
+      <w:bookmarkEnd w:id="0"/>
+    </w:p>
+    <w:p>
+      <w:pPr>
+        <w:numPr>
+          <w:ilvl w:val="1"/>
+          <w:numId w:val="1"/>
+        </w:numPr>
+        <w:shd w:val="clear" w:color="auto" w:fill="FFFFFF"/>
+        <w:spacing w:before="100" w:beforeAutospacing="1" w:after="100" w:afterAutospacing="1" w:line="240" w:lineRule="auto"/>
+        <w:ind w:left="750"/>
+        <w:rPr>
+          <w:rFonts w:ascii="Helvetica" w:eastAsia="Times New Roman" w:hAnsi="Helvetica" w:cs="Helvetica"/>
+          <w:color w:val="273540"/>
+          <w:sz w:val="24"/>
+          <w:szCs w:val="24"/>
+          <w:lang w:val="es-MX"/>
+        </w:rPr>
+      </w:pPr>
+      <w:r>
+        <w:rPr>
+          <w:rFonts w:ascii="Helvetica" w:eastAsia="Times New Roman" w:hAnsi="Helvetica" w:cs="Helvetica"/>
+          <w:color w:val="273540"/>
+          <w:sz w:val="24"/>
+          <w:szCs w:val="24"/>
+          <w:lang w:val="es-MX"/>
+        </w:rPr>
+        <w:t>El frontend (Vue.js) deberá manejar el flujo de login y consumo de APIs con token.</w:t>
+      </w:r>
+    </w:p>
+    <w:p>
+      <w:pPr>
+        <w:tabs>
+          <w:tab w:val="left" w:pos="7946"/>
+        </w:tabs>
+        <w:rPr>
+          <w:lang w:val="es-MX"/>
+        </w:rPr>
+      </w:pPr>
+    </w:p>
     <w:sectPr>
       <w:pgSz w:w="12240" w:h="15840"/>
       <w:pgMar w:top="1417" w:right="1701" w:bottom="1417" w:left="1701" w:header="708" w:footer="708" w:gutter="0"/>
@@ -3112,6 +3470,163 @@
     </w:sectPr>
   </w:body>
 </w:document>
+</file>
+
+<file path=word/numbering.xml><?xml version="1.0" encoding="utf-8"?>
+<w:numbering xmlns:wpc="http://schemas.microsoft.com/office/word/2010/wordprocessingCanvas" xmlns:cx="http://schemas.microsoft.com/office/drawing/2014/chartex" xmlns:mc="http://schemas.openxmlformats.org/markup-compatibility/2006" xmlns:o="urn:schemas-microsoft-com:office:office" xmlns:r="http://schemas.openxmlformats.org/officeDocument/2006/relationships" xmlns:m="http://schemas.openxmlformats.org/officeDocument/2006/math" xmlns:v="urn:schemas-microsoft-com:vml" xmlns:wp14="http://schemas.microsoft.com/office/word/2010/wordprocessingDrawing" xmlns:wp="http://schemas.openxmlformats.org/drawingml/2006/wordprocessingDrawing" xmlns:w10="urn:schemas-microsoft-com:office:word" xmlns:w="http://schemas.openxmlformats.org/wordprocessingml/2006/main" xmlns:w14="http://schemas.microsoft.com/office/word/2010/wordml" xmlns:w15="http://schemas.microsoft.com/office/word/2012/wordml" xmlns:w16se="http://schemas.microsoft.com/office/word/2015/wordml/symex" xmlns:wpg="http://schemas.microsoft.com/office/word/2010/wordprocessingGroup" xmlns:wpi="http://schemas.microsoft.com/office/word/2010/wordprocessingInk" xmlns:wne="http://schemas.microsoft.com/office/word/2006/wordml" xmlns:wps="http://schemas.microsoft.com/office/word/2010/wordprocessingShape" mc:Ignorable="w14 w15 w16se wp14">
+  <w:abstractNum w:abstractNumId="0" w15:restartNumberingAfterBreak="0">
+    <w:nsid w:val="4DFA3B62"/>
+    <w:multiLevelType w:val="multilevel"/>
+    <w:tmpl w:val="9BB283B8"/>
+    <w:lvl w:ilvl="0">
+      <w:start w:val="1"/>
+      <w:numFmt w:val="bullet"/>
+      <w:lvlText w:val=""/>
+      <w:lvlJc w:val="left"/>
+      <w:pPr>
+        <w:tabs>
+          <w:tab w:val="num" w:pos="720"/>
+        </w:tabs>
+        <w:ind w:left="720" w:hanging="360"/>
+      </w:pPr>
+      <w:rPr>
+        <w:rFonts w:ascii="Symbol" w:hAnsi="Symbol" w:hint="default"/>
+        <w:sz w:val="20"/>
+      </w:rPr>
+    </w:lvl>
+    <w:lvl w:ilvl="1">
+      <w:start w:val="1"/>
+      <w:numFmt w:val="bullet"/>
+      <w:lvlText w:val="o"/>
+      <w:lvlJc w:val="left"/>
+      <w:pPr>
+        <w:tabs>
+          <w:tab w:val="num" w:pos="1440"/>
+        </w:tabs>
+        <w:ind w:left="1440" w:hanging="360"/>
+      </w:pPr>
+      <w:rPr>
+        <w:rFonts w:ascii="Courier New" w:hAnsi="Courier New" w:hint="default"/>
+        <w:sz w:val="20"/>
+      </w:rPr>
+    </w:lvl>
+    <w:lvl w:ilvl="2" w:tentative="1">
+      <w:start w:val="1"/>
+      <w:numFmt w:val="bullet"/>
+      <w:lvlText w:val=""/>
+      <w:lvlJc w:val="left"/>
+      <w:pPr>
+        <w:tabs>
+          <w:tab w:val="num" w:pos="2160"/>
+        </w:tabs>
+        <w:ind w:left="2160" w:hanging="360"/>
+      </w:pPr>
+      <w:rPr>
+        <w:rFonts w:ascii="Wingdings" w:hAnsi="Wingdings" w:hint="default"/>
+        <w:sz w:val="20"/>
+      </w:rPr>
+    </w:lvl>
+    <w:lvl w:ilvl="3" w:tentative="1">
+      <w:start w:val="1"/>
+      <w:numFmt w:val="bullet"/>
+      <w:lvlText w:val=""/>
+      <w:lvlJc w:val="left"/>
+      <w:pPr>
+        <w:tabs>
+          <w:tab w:val="num" w:pos="2880"/>
+        </w:tabs>
+        <w:ind w:left="2880" w:hanging="360"/>
+      </w:pPr>
+      <w:rPr>
+        <w:rFonts w:ascii="Wingdings" w:hAnsi="Wingdings" w:hint="default"/>
+        <w:sz w:val="20"/>
+      </w:rPr>
+    </w:lvl>
+    <w:lvl w:ilvl="4" w:tentative="1">
+      <w:start w:val="1"/>
+      <w:numFmt w:val="bullet"/>
+      <w:lvlText w:val=""/>
+      <w:lvlJc w:val="left"/>
+      <w:pPr>
+        <w:tabs>
+          <w:tab w:val="num" w:pos="3600"/>
+        </w:tabs>
+        <w:ind w:left="3600" w:hanging="360"/>
+      </w:pPr>
+      <w:rPr>
+        <w:rFonts w:ascii="Wingdings" w:hAnsi="Wingdings" w:hint="default"/>
+        <w:sz w:val="20"/>
+      </w:rPr>
+    </w:lvl>
+    <w:lvl w:ilvl="5" w:tentative="1">
+      <w:start w:val="1"/>
+      <w:numFmt w:val="bullet"/>
+      <w:lvlText w:val=""/>
+      <w:lvlJc w:val="left"/>
+      <w:pPr>
+        <w:tabs>
+          <w:tab w:val="num" w:pos="4320"/>
+        </w:tabs>
+        <w:ind w:left="4320" w:hanging="360"/>
+      </w:pPr>
+      <w:rPr>
+        <w:rFonts w:ascii="Wingdings" w:hAnsi="Wingdings" w:hint="default"/>
+        <w:sz w:val="20"/>
+      </w:rPr>
+    </w:lvl>
+    <w:lvl w:ilvl="6" w:tentative="1">
+      <w:start w:val="1"/>
+      <w:numFmt w:val="bullet"/>
+      <w:lvlText w:val=""/>
+      <w:lvlJc w:val="left"/>
+      <w:pPr>
+        <w:tabs>
+          <w:tab w:val="num" w:pos="5040"/>
+        </w:tabs>
+        <w:ind w:left="5040" w:hanging="360"/>
+      </w:pPr>
+      <w:rPr>
+        <w:rFonts w:ascii="Wingdings" w:hAnsi="Wingdings" w:hint="default"/>
+        <w:sz w:val="20"/>
+      </w:rPr>
+    </w:lvl>
+    <w:lvl w:ilvl="7" w:tentative="1">
+      <w:start w:val="1"/>
+      <w:numFmt w:val="bullet"/>
+      <w:lvlText w:val=""/>
+      <w:lvlJc w:val="left"/>
+      <w:pPr>
+        <w:tabs>
+          <w:tab w:val="num" w:pos="5760"/>
+        </w:tabs>
+        <w:ind w:left="5760" w:hanging="360"/>
+      </w:pPr>
+      <w:rPr>
+        <w:rFonts w:ascii="Wingdings" w:hAnsi="Wingdings" w:hint="default"/>
+        <w:sz w:val="20"/>
+      </w:rPr>
+    </w:lvl>
+    <w:lvl w:ilvl="8" w:tentative="1">
+      <w:start w:val="1"/>
+      <w:numFmt w:val="bullet"/>
+      <w:lvlText w:val=""/>
+      <w:lvlJc w:val="left"/>
+      <w:pPr>
+        <w:tabs>
+          <w:tab w:val="num" w:pos="6480"/>
+        </w:tabs>
+        <w:ind w:left="6480" w:hanging="360"/>
+      </w:pPr>
+      <w:rPr>
+        <w:rFonts w:ascii="Wingdings" w:hAnsi="Wingdings" w:hint="default"/>
+        <w:sz w:val="20"/>
+      </w:rPr>
+    </w:lvl>
+  </w:abstractNum>
+  <w:num w:numId="1">
+    <w:abstractNumId w:val="0"/>
+  </w:num>
+</w:numbering>
 </file>
 
 <file path=word/styles.xml><?xml version="1.0" encoding="utf-8"?>

</xml_diff>

<commit_message>
1.Configure el documento api.php se protegio las rutas MIDDLEWARE, Esto para que nadie externo pudiera ver los datos de los usuarios con el link
</commit_message>
<xml_diff>
--- a/Documentacion.docx
+++ b/Documentacion.docx
@@ -3325,7 +3325,29 @@
           <w:lang w:val="es-MX"/>
         </w:rPr>
         <w:lastRenderedPageBreak/>
-        <w:t>El backend deberá proteger cada </w:t>
+        <w:t xml:space="preserve">El </w:t>
+      </w:r>
+      <w:proofErr w:type="spellStart"/>
+      <w:r>
+        <w:rPr>
+          <w:rFonts w:ascii="Helvetica" w:eastAsia="Times New Roman" w:hAnsi="Helvetica" w:cs="Helvetica"/>
+          <w:color w:val="273540"/>
+          <w:sz w:val="24"/>
+          <w:szCs w:val="24"/>
+          <w:lang w:val="es-MX"/>
+        </w:rPr>
+        <w:t>backend</w:t>
+      </w:r>
+      <w:proofErr w:type="spellEnd"/>
+      <w:r>
+        <w:rPr>
+          <w:rFonts w:ascii="Helvetica" w:eastAsia="Times New Roman" w:hAnsi="Helvetica" w:cs="Helvetica"/>
+          <w:color w:val="273540"/>
+          <w:sz w:val="24"/>
+          <w:szCs w:val="24"/>
+          <w:lang w:val="es-MX"/>
+        </w:rPr>
+        <w:t xml:space="preserve"> deberá proteger cada </w:t>
       </w:r>
       <w:r>
         <w:rPr>
@@ -3377,6 +3399,7 @@
         </w:rPr>
         <w:t>Si la petición no incluye un </w:t>
       </w:r>
+      <w:proofErr w:type="spellStart"/>
       <w:r>
         <w:rPr>
           <w:rFonts w:ascii="Helvetica" w:eastAsia="Times New Roman" w:hAnsi="Helvetica" w:cs="Helvetica"/>
@@ -3387,18 +3410,9 @@
           <w:szCs w:val="24"/>
           <w:lang w:val="es-MX"/>
         </w:rPr>
-        <w:t>token válido</w:t>
-      </w:r>
-      <w:r>
-        <w:rPr>
-          <w:rFonts w:ascii="Helvetica" w:eastAsia="Times New Roman" w:hAnsi="Helvetica" w:cs="Helvetica"/>
-          <w:color w:val="273540"/>
-          <w:sz w:val="24"/>
-          <w:szCs w:val="24"/>
-          <w:lang w:val="es-MX"/>
-        </w:rPr>
-        <w:t>, deberá devolver un error </w:t>
-      </w:r>
+        <w:t>token</w:t>
+      </w:r>
+      <w:proofErr w:type="spellEnd"/>
       <w:r>
         <w:rPr>
           <w:rFonts w:ascii="Helvetica" w:eastAsia="Times New Roman" w:hAnsi="Helvetica" w:cs="Helvetica"/>
@@ -3409,7 +3423,7 @@
           <w:szCs w:val="24"/>
           <w:lang w:val="es-MX"/>
         </w:rPr>
-        <w:t>401 Unauthorized</w:t>
+        <w:t xml:space="preserve"> válido</w:t>
       </w:r>
       <w:r>
         <w:rPr>
@@ -3419,10 +3433,44 @@
           <w:szCs w:val="24"/>
           <w:lang w:val="es-MX"/>
         </w:rPr>
+        <w:t>, deberá devolver un error </w:t>
+      </w:r>
+      <w:r>
+        <w:rPr>
+          <w:rFonts w:ascii="Helvetica" w:eastAsia="Times New Roman" w:hAnsi="Helvetica" w:cs="Helvetica"/>
+          <w:b/>
+          <w:bCs/>
+          <w:color w:val="273540"/>
+          <w:sz w:val="24"/>
+          <w:szCs w:val="24"/>
+          <w:lang w:val="es-MX"/>
+        </w:rPr>
+        <w:t xml:space="preserve">401 </w:t>
+      </w:r>
+      <w:proofErr w:type="spellStart"/>
+      <w:r>
+        <w:rPr>
+          <w:rFonts w:ascii="Helvetica" w:eastAsia="Times New Roman" w:hAnsi="Helvetica" w:cs="Helvetica"/>
+          <w:b/>
+          <w:bCs/>
+          <w:color w:val="273540"/>
+          <w:sz w:val="24"/>
+          <w:szCs w:val="24"/>
+          <w:lang w:val="es-MX"/>
+        </w:rPr>
+        <w:t>Unauthorized</w:t>
+      </w:r>
+      <w:proofErr w:type="spellEnd"/>
+      <w:r>
+        <w:rPr>
+          <w:rFonts w:ascii="Helvetica" w:eastAsia="Times New Roman" w:hAnsi="Helvetica" w:cs="Helvetica"/>
+          <w:color w:val="273540"/>
+          <w:sz w:val="24"/>
+          <w:szCs w:val="24"/>
+          <w:lang w:val="es-MX"/>
+        </w:rPr>
         <w:t>.</w:t>
       </w:r>
-      <w:bookmarkStart w:id="0" w:name="_GoBack"/>
-      <w:bookmarkEnd w:id="0"/>
     </w:p>
     <w:p>
       <w:pPr>
@@ -3449,18 +3497,4193 @@
           <w:szCs w:val="24"/>
           <w:lang w:val="es-MX"/>
         </w:rPr>
-        <w:t>El frontend (Vue.js) deberá manejar el flujo de login y consumo de APIs con token.</w:t>
-      </w:r>
-    </w:p>
-    <w:p>
-      <w:pPr>
-        <w:tabs>
-          <w:tab w:val="left" w:pos="7946"/>
-        </w:tabs>
-        <w:rPr>
-          <w:lang w:val="es-MX"/>
-        </w:rPr>
-      </w:pPr>
+        <w:t xml:space="preserve">El </w:t>
+      </w:r>
+      <w:proofErr w:type="spellStart"/>
+      <w:r>
+        <w:rPr>
+          <w:rFonts w:ascii="Helvetica" w:eastAsia="Times New Roman" w:hAnsi="Helvetica" w:cs="Helvetica"/>
+          <w:color w:val="273540"/>
+          <w:sz w:val="24"/>
+          <w:szCs w:val="24"/>
+          <w:lang w:val="es-MX"/>
+        </w:rPr>
+        <w:t>frontend</w:t>
+      </w:r>
+      <w:proofErr w:type="spellEnd"/>
+      <w:r>
+        <w:rPr>
+          <w:rFonts w:ascii="Helvetica" w:eastAsia="Times New Roman" w:hAnsi="Helvetica" w:cs="Helvetica"/>
+          <w:color w:val="273540"/>
+          <w:sz w:val="24"/>
+          <w:szCs w:val="24"/>
+          <w:lang w:val="es-MX"/>
+        </w:rPr>
+        <w:t xml:space="preserve"> (Vue.js) deberá manejar el flujo de </w:t>
+      </w:r>
+      <w:proofErr w:type="spellStart"/>
+      <w:r>
+        <w:rPr>
+          <w:rFonts w:ascii="Helvetica" w:eastAsia="Times New Roman" w:hAnsi="Helvetica" w:cs="Helvetica"/>
+          <w:color w:val="273540"/>
+          <w:sz w:val="24"/>
+          <w:szCs w:val="24"/>
+          <w:lang w:val="es-MX"/>
+        </w:rPr>
+        <w:t>login</w:t>
+      </w:r>
+      <w:proofErr w:type="spellEnd"/>
+      <w:r>
+        <w:rPr>
+          <w:rFonts w:ascii="Helvetica" w:eastAsia="Times New Roman" w:hAnsi="Helvetica" w:cs="Helvetica"/>
+          <w:color w:val="273540"/>
+          <w:sz w:val="24"/>
+          <w:szCs w:val="24"/>
+          <w:lang w:val="es-MX"/>
+        </w:rPr>
+        <w:t xml:space="preserve"> y consumo de </w:t>
+      </w:r>
+      <w:proofErr w:type="spellStart"/>
+      <w:r>
+        <w:rPr>
+          <w:rFonts w:ascii="Helvetica" w:eastAsia="Times New Roman" w:hAnsi="Helvetica" w:cs="Helvetica"/>
+          <w:color w:val="273540"/>
+          <w:sz w:val="24"/>
+          <w:szCs w:val="24"/>
+          <w:lang w:val="es-MX"/>
+        </w:rPr>
+        <w:t>APIs</w:t>
+      </w:r>
+      <w:proofErr w:type="spellEnd"/>
+      <w:r>
+        <w:rPr>
+          <w:rFonts w:ascii="Helvetica" w:eastAsia="Times New Roman" w:hAnsi="Helvetica" w:cs="Helvetica"/>
+          <w:color w:val="273540"/>
+          <w:sz w:val="24"/>
+          <w:szCs w:val="24"/>
+          <w:lang w:val="es-MX"/>
+        </w:rPr>
+        <w:t xml:space="preserve"> con </w:t>
+      </w:r>
+      <w:proofErr w:type="spellStart"/>
+      <w:r>
+        <w:rPr>
+          <w:rFonts w:ascii="Helvetica" w:eastAsia="Times New Roman" w:hAnsi="Helvetica" w:cs="Helvetica"/>
+          <w:color w:val="273540"/>
+          <w:sz w:val="24"/>
+          <w:szCs w:val="24"/>
+          <w:lang w:val="es-MX"/>
+        </w:rPr>
+        <w:t>token</w:t>
+      </w:r>
+      <w:proofErr w:type="spellEnd"/>
+      <w:r>
+        <w:rPr>
+          <w:rFonts w:ascii="Helvetica" w:eastAsia="Times New Roman" w:hAnsi="Helvetica" w:cs="Helvetica"/>
+          <w:color w:val="273540"/>
+          <w:sz w:val="24"/>
+          <w:szCs w:val="24"/>
+          <w:lang w:val="es-MX"/>
+        </w:rPr>
+        <w:t>.</w:t>
+      </w:r>
+    </w:p>
+    <w:p>
+      <w:pPr>
+        <w:shd w:val="clear" w:color="auto" w:fill="FFFFFF"/>
+        <w:spacing w:before="100" w:beforeAutospacing="1" w:after="100" w:afterAutospacing="1" w:line="240" w:lineRule="auto"/>
+        <w:rPr>
+          <w:lang w:val="es-MX"/>
+        </w:rPr>
+      </w:pPr>
+      <w:r>
+        <w:rPr>
+          <w:rFonts w:ascii="Helvetica" w:eastAsia="Times New Roman" w:hAnsi="Helvetica" w:cs="Helvetica"/>
+          <w:color w:val="273540"/>
+          <w:sz w:val="24"/>
+          <w:szCs w:val="24"/>
+          <w:lang w:val="es-MX"/>
+        </w:rPr>
+        <w:t xml:space="preserve">Como ya tengo el </w:t>
+      </w:r>
+      <w:proofErr w:type="spellStart"/>
+      <w:r>
+        <w:rPr>
+          <w:rFonts w:ascii="Helvetica" w:eastAsia="Times New Roman" w:hAnsi="Helvetica" w:cs="Helvetica"/>
+          <w:color w:val="273540"/>
+          <w:sz w:val="24"/>
+          <w:szCs w:val="24"/>
+          <w:lang w:val="es-MX"/>
+        </w:rPr>
+        <w:t>login</w:t>
+      </w:r>
+      <w:proofErr w:type="spellEnd"/>
+      <w:r>
+        <w:rPr>
+          <w:rFonts w:ascii="Helvetica" w:eastAsia="Times New Roman" w:hAnsi="Helvetica" w:cs="Helvetica"/>
+          <w:color w:val="273540"/>
+          <w:sz w:val="24"/>
+          <w:szCs w:val="24"/>
+          <w:lang w:val="es-MX"/>
+        </w:rPr>
+        <w:t xml:space="preserve"> creado a base de las instrucciones del ingeniero </w:t>
+      </w:r>
+      <w:proofErr w:type="spellStart"/>
+      <w:r>
+        <w:rPr>
+          <w:rFonts w:ascii="Helvetica" w:eastAsia="Times New Roman" w:hAnsi="Helvetica" w:cs="Helvetica"/>
+          <w:color w:val="273540"/>
+          <w:sz w:val="24"/>
+          <w:szCs w:val="24"/>
+          <w:lang w:val="es-MX"/>
+        </w:rPr>
+        <w:t>moises</w:t>
+      </w:r>
+      <w:proofErr w:type="spellEnd"/>
+      <w:r>
+        <w:rPr>
+          <w:rFonts w:ascii="Helvetica" w:eastAsia="Times New Roman" w:hAnsi="Helvetica" w:cs="Helvetica"/>
+          <w:color w:val="273540"/>
+          <w:sz w:val="24"/>
+          <w:szCs w:val="24"/>
+          <w:lang w:val="es-MX"/>
+        </w:rPr>
+        <w:t xml:space="preserve"> lo que </w:t>
+      </w:r>
+      <w:proofErr w:type="spellStart"/>
+      <w:r>
+        <w:rPr>
+          <w:rFonts w:ascii="Helvetica" w:eastAsia="Times New Roman" w:hAnsi="Helvetica" w:cs="Helvetica"/>
+          <w:color w:val="273540"/>
+          <w:sz w:val="24"/>
+          <w:szCs w:val="24"/>
+          <w:lang w:val="es-MX"/>
+        </w:rPr>
+        <w:t>tocaria</w:t>
+      </w:r>
+      <w:proofErr w:type="spellEnd"/>
+      <w:r>
+        <w:rPr>
+          <w:rFonts w:ascii="Helvetica" w:eastAsia="Times New Roman" w:hAnsi="Helvetica" w:cs="Helvetica"/>
+          <w:color w:val="273540"/>
+          <w:sz w:val="24"/>
+          <w:szCs w:val="24"/>
+          <w:lang w:val="es-MX"/>
+        </w:rPr>
+        <w:t xml:space="preserve"> hacer seria </w:t>
+      </w:r>
+      <w:proofErr w:type="spellStart"/>
+      <w:r>
+        <w:rPr>
+          <w:rFonts w:ascii="Helvetica" w:eastAsia="Times New Roman" w:hAnsi="Helvetica" w:cs="Helvetica"/>
+          <w:color w:val="273540"/>
+          <w:sz w:val="24"/>
+          <w:szCs w:val="24"/>
+          <w:lang w:val="es-MX"/>
+        </w:rPr>
+        <w:t>porteger</w:t>
+      </w:r>
+      <w:proofErr w:type="spellEnd"/>
+      <w:r>
+        <w:rPr>
+          <w:rFonts w:ascii="Helvetica" w:eastAsia="Times New Roman" w:hAnsi="Helvetica" w:cs="Helvetica"/>
+          <w:color w:val="273540"/>
+          <w:sz w:val="24"/>
+          <w:szCs w:val="24"/>
+          <w:lang w:val="es-MX"/>
+        </w:rPr>
+        <w:t xml:space="preserve"> las rutas de cada api, tengo que proteger las rutas en el proyecto de </w:t>
+      </w:r>
+      <w:proofErr w:type="spellStart"/>
+      <w:r>
+        <w:rPr>
+          <w:rFonts w:ascii="Helvetica" w:eastAsia="Times New Roman" w:hAnsi="Helvetica" w:cs="Helvetica"/>
+          <w:color w:val="273540"/>
+          <w:sz w:val="24"/>
+          <w:szCs w:val="24"/>
+          <w:lang w:val="es-MX"/>
+        </w:rPr>
+        <w:t>laravel</w:t>
+      </w:r>
+      <w:proofErr w:type="spellEnd"/>
+      <w:r>
+        <w:rPr>
+          <w:rFonts w:ascii="Helvetica" w:eastAsia="Times New Roman" w:hAnsi="Helvetica" w:cs="Helvetica"/>
+          <w:color w:val="273540"/>
+          <w:sz w:val="24"/>
+          <w:szCs w:val="24"/>
+          <w:lang w:val="es-MX"/>
+        </w:rPr>
+        <w:t xml:space="preserve"> para esto debo encerrar </w:t>
+      </w:r>
+      <w:r>
+        <w:rPr>
+          <w:rFonts w:ascii="Helvetica" w:eastAsia="Times New Roman" w:hAnsi="Helvetica" w:cs="Helvetica"/>
+          <w:color w:val="273540"/>
+          <w:sz w:val="24"/>
+          <w:szCs w:val="24"/>
+          <w:lang w:val="es-MX"/>
+        </w:rPr>
+        <w:t xml:space="preserve">las rutas que quiero proteger en </w:t>
+      </w:r>
+      <w:proofErr w:type="spellStart"/>
+      <w:r>
+        <w:rPr>
+          <w:rFonts w:ascii="Helvetica" w:eastAsia="Times New Roman" w:hAnsi="Helvetica" w:cs="Helvetica"/>
+          <w:color w:val="273540"/>
+          <w:sz w:val="24"/>
+          <w:szCs w:val="24"/>
+          <w:lang w:val="es-MX"/>
+        </w:rPr>
+        <w:t>routes</w:t>
+      </w:r>
+      <w:proofErr w:type="spellEnd"/>
+      <w:r>
+        <w:rPr>
+          <w:rFonts w:ascii="Helvetica" w:eastAsia="Times New Roman" w:hAnsi="Helvetica" w:cs="Helvetica"/>
+          <w:color w:val="273540"/>
+          <w:sz w:val="24"/>
+          <w:szCs w:val="24"/>
+          <w:lang w:val="es-MX"/>
+        </w:rPr>
+        <w:t>/</w:t>
+      </w:r>
+      <w:proofErr w:type="spellStart"/>
+      <w:r>
+        <w:rPr>
+          <w:rFonts w:ascii="Helvetica" w:eastAsia="Times New Roman" w:hAnsi="Helvetica" w:cs="Helvetica"/>
+          <w:color w:val="273540"/>
+          <w:sz w:val="24"/>
+          <w:szCs w:val="24"/>
+          <w:lang w:val="es-MX"/>
+        </w:rPr>
+        <w:t>api.php</w:t>
+      </w:r>
+      <w:proofErr w:type="spellEnd"/>
+      <w:r>
+        <w:rPr>
+          <w:rFonts w:ascii="Helvetica" w:eastAsia="Times New Roman" w:hAnsi="Helvetica" w:cs="Helvetica"/>
+          <w:color w:val="273540"/>
+          <w:sz w:val="24"/>
+          <w:szCs w:val="24"/>
+          <w:lang w:val="es-MX"/>
+        </w:rPr>
+        <w:t xml:space="preserve"> con el código </w:t>
+      </w:r>
+      <w:proofErr w:type="spellStart"/>
+      <w:proofErr w:type="gramStart"/>
+      <w:r>
+        <w:rPr>
+          <w:rFonts w:ascii="Helvetica" w:eastAsia="Times New Roman" w:hAnsi="Helvetica" w:cs="Helvetica"/>
+          <w:color w:val="273540"/>
+          <w:sz w:val="24"/>
+          <w:szCs w:val="24"/>
+          <w:lang w:val="es-MX"/>
+        </w:rPr>
+        <w:t>Route</w:t>
+      </w:r>
+      <w:proofErr w:type="spellEnd"/>
+      <w:r>
+        <w:rPr>
+          <w:rFonts w:ascii="Helvetica" w:eastAsia="Times New Roman" w:hAnsi="Helvetica" w:cs="Helvetica"/>
+          <w:color w:val="273540"/>
+          <w:sz w:val="24"/>
+          <w:szCs w:val="24"/>
+          <w:lang w:val="es-MX"/>
+        </w:rPr>
+        <w:t>::</w:t>
+      </w:r>
+      <w:proofErr w:type="gramEnd"/>
+      <w:r>
+        <w:rPr>
+          <w:rFonts w:ascii="Helvetica" w:eastAsia="Times New Roman" w:hAnsi="Helvetica" w:cs="Helvetica"/>
+          <w:color w:val="273540"/>
+          <w:sz w:val="24"/>
+          <w:szCs w:val="24"/>
+          <w:lang w:val="es-MX"/>
+        </w:rPr>
+        <w:t>middleware('</w:t>
+      </w:r>
+      <w:proofErr w:type="spellStart"/>
+      <w:r>
+        <w:rPr>
+          <w:rFonts w:ascii="Helvetica" w:eastAsia="Times New Roman" w:hAnsi="Helvetica" w:cs="Helvetica"/>
+          <w:color w:val="273540"/>
+          <w:sz w:val="24"/>
+          <w:szCs w:val="24"/>
+          <w:lang w:val="es-MX"/>
+        </w:rPr>
+        <w:t>auth:sanctum</w:t>
+      </w:r>
+      <w:proofErr w:type="spellEnd"/>
+      <w:r>
+        <w:rPr>
+          <w:rFonts w:ascii="Helvetica" w:eastAsia="Times New Roman" w:hAnsi="Helvetica" w:cs="Helvetica"/>
+          <w:color w:val="273540"/>
+          <w:sz w:val="24"/>
+          <w:szCs w:val="24"/>
+          <w:lang w:val="es-MX"/>
+        </w:rPr>
+        <w:t>')</w:t>
+      </w:r>
+      <w:r>
+        <w:rPr>
+          <w:rFonts w:ascii="Helvetica" w:eastAsia="Times New Roman" w:hAnsi="Helvetica" w:cs="Helvetica"/>
+          <w:color w:val="273540"/>
+          <w:sz w:val="24"/>
+          <w:szCs w:val="24"/>
+          <w:lang w:val="es-MX"/>
+        </w:rPr>
+        <w:t>, ya con eso,</w:t>
+      </w:r>
+      <w:r>
+        <w:rPr>
+          <w:rFonts w:ascii="Helvetica" w:eastAsia="Times New Roman" w:hAnsi="Helvetica" w:cs="Helvetica"/>
+          <w:color w:val="273540"/>
+          <w:sz w:val="24"/>
+          <w:szCs w:val="24"/>
+          <w:lang w:val="es-MX"/>
+        </w:rPr>
+        <w:t xml:space="preserve"> si alguien intenta acceder a /api/usuarios/</w:t>
+      </w:r>
+      <w:proofErr w:type="spellStart"/>
+      <w:r>
+        <w:rPr>
+          <w:rFonts w:ascii="Helvetica" w:eastAsia="Times New Roman" w:hAnsi="Helvetica" w:cs="Helvetica"/>
+          <w:color w:val="273540"/>
+          <w:sz w:val="24"/>
+          <w:szCs w:val="24"/>
+          <w:lang w:val="es-MX"/>
+        </w:rPr>
+        <w:t>listUsers</w:t>
+      </w:r>
+      <w:proofErr w:type="spellEnd"/>
+      <w:r>
+        <w:rPr>
+          <w:rFonts w:ascii="Helvetica" w:eastAsia="Times New Roman" w:hAnsi="Helvetica" w:cs="Helvetica"/>
+          <w:color w:val="273540"/>
+          <w:sz w:val="24"/>
+          <w:szCs w:val="24"/>
+          <w:lang w:val="es-MX"/>
+        </w:rPr>
+        <w:t xml:space="preserve"> sin </w:t>
+      </w:r>
+      <w:proofErr w:type="spellStart"/>
+      <w:r>
+        <w:rPr>
+          <w:rFonts w:ascii="Helvetica" w:eastAsia="Times New Roman" w:hAnsi="Helvetica" w:cs="Helvetica"/>
+          <w:color w:val="273540"/>
+          <w:sz w:val="24"/>
+          <w:szCs w:val="24"/>
+          <w:lang w:val="es-MX"/>
+        </w:rPr>
+        <w:t>token</w:t>
+      </w:r>
+      <w:proofErr w:type="spellEnd"/>
+      <w:r>
+        <w:rPr>
+          <w:rFonts w:ascii="Helvetica" w:eastAsia="Times New Roman" w:hAnsi="Helvetica" w:cs="Helvetica"/>
+          <w:color w:val="273540"/>
+          <w:sz w:val="24"/>
+          <w:szCs w:val="24"/>
+          <w:lang w:val="es-MX"/>
+        </w:rPr>
+        <w:t xml:space="preserve">, </w:t>
+      </w:r>
+      <w:proofErr w:type="spellStart"/>
+      <w:r>
+        <w:rPr>
+          <w:rFonts w:ascii="Helvetica" w:eastAsia="Times New Roman" w:hAnsi="Helvetica" w:cs="Helvetica"/>
+          <w:color w:val="273540"/>
+          <w:sz w:val="24"/>
+          <w:szCs w:val="24"/>
+          <w:lang w:val="es-MX"/>
+        </w:rPr>
+        <w:t>Laravel</w:t>
+      </w:r>
+      <w:proofErr w:type="spellEnd"/>
+      <w:r>
+        <w:rPr>
+          <w:rFonts w:ascii="Helvetica" w:eastAsia="Times New Roman" w:hAnsi="Helvetica" w:cs="Helvetica"/>
+          <w:color w:val="273540"/>
+          <w:sz w:val="24"/>
+          <w:szCs w:val="24"/>
+          <w:lang w:val="es-MX"/>
+        </w:rPr>
+        <w:t xml:space="preserve"> devolverá:</w:t>
+      </w:r>
+      <w:r>
+        <w:rPr>
+          <w:rFonts w:ascii="Helvetica" w:eastAsia="Times New Roman" w:hAnsi="Helvetica" w:cs="Helvetica"/>
+          <w:color w:val="273540"/>
+          <w:sz w:val="24"/>
+          <w:szCs w:val="24"/>
+          <w:lang w:val="es-MX"/>
+        </w:rPr>
+        <w:t xml:space="preserve"> {"</w:t>
+      </w:r>
+      <w:proofErr w:type="spellStart"/>
+      <w:r>
+        <w:rPr>
+          <w:rFonts w:ascii="Helvetica" w:eastAsia="Times New Roman" w:hAnsi="Helvetica" w:cs="Helvetica"/>
+          <w:color w:val="273540"/>
+          <w:sz w:val="24"/>
+          <w:szCs w:val="24"/>
+          <w:lang w:val="es-MX"/>
+        </w:rPr>
+        <w:t>message</w:t>
+      </w:r>
+      <w:proofErr w:type="spellEnd"/>
+      <w:r>
+        <w:rPr>
+          <w:rFonts w:ascii="Helvetica" w:eastAsia="Times New Roman" w:hAnsi="Helvetica" w:cs="Helvetica"/>
+          <w:color w:val="273540"/>
+          <w:sz w:val="24"/>
+          <w:szCs w:val="24"/>
+          <w:lang w:val="es-MX"/>
+        </w:rPr>
+        <w:t>": "</w:t>
+      </w:r>
+      <w:proofErr w:type="spellStart"/>
+      <w:r>
+        <w:rPr>
+          <w:rFonts w:ascii="Helvetica" w:eastAsia="Times New Roman" w:hAnsi="Helvetica" w:cs="Helvetica"/>
+          <w:color w:val="273540"/>
+          <w:sz w:val="24"/>
+          <w:szCs w:val="24"/>
+          <w:lang w:val="es-MX"/>
+        </w:rPr>
+        <w:t>Unauthenticated</w:t>
+      </w:r>
+      <w:proofErr w:type="spellEnd"/>
+      <w:r>
+        <w:rPr>
+          <w:rFonts w:ascii="Helvetica" w:eastAsia="Times New Roman" w:hAnsi="Helvetica" w:cs="Helvetica"/>
+          <w:color w:val="273540"/>
+          <w:sz w:val="24"/>
+          <w:szCs w:val="24"/>
+          <w:lang w:val="es-MX"/>
+        </w:rPr>
+        <w:t>."</w:t>
+      </w:r>
+      <w:r>
+        <w:rPr>
+          <w:rFonts w:ascii="Helvetica" w:eastAsia="Times New Roman" w:hAnsi="Helvetica" w:cs="Helvetica"/>
+          <w:color w:val="273540"/>
+          <w:sz w:val="24"/>
+          <w:szCs w:val="24"/>
+          <w:lang w:val="es-MX"/>
+        </w:rPr>
+        <w:t>}</w:t>
+      </w:r>
+      <w:r>
+        <w:rPr>
+          <w:rFonts w:ascii="Helvetica" w:eastAsia="Times New Roman" w:hAnsi="Helvetica" w:cs="Helvetica"/>
+          <w:color w:val="273540"/>
+          <w:sz w:val="24"/>
+          <w:szCs w:val="24"/>
+          <w:lang w:val="es-MX"/>
+        </w:rPr>
+        <w:t xml:space="preserve">  </w:t>
+      </w:r>
+      <w:r>
+        <w:rPr>
+          <w:lang w:val="es-MX"/>
+        </w:rPr>
+        <w:t xml:space="preserve">con código </w:t>
+      </w:r>
+      <w:r>
+        <w:rPr>
+          <w:rStyle w:val="Textoennegrita"/>
+          <w:lang w:val="es-MX"/>
+        </w:rPr>
+        <w:t xml:space="preserve">401 </w:t>
+      </w:r>
+      <w:proofErr w:type="spellStart"/>
+      <w:r>
+        <w:rPr>
+          <w:rStyle w:val="Textoennegrita"/>
+          <w:lang w:val="es-MX"/>
+        </w:rPr>
+        <w:t>Unauthorized</w:t>
+      </w:r>
+      <w:proofErr w:type="spellEnd"/>
+      <w:r>
+        <w:rPr>
+          <w:lang w:val="es-MX"/>
+        </w:rPr>
+        <w:t>.</w:t>
+      </w:r>
+    </w:p>
+    <w:p>
+      <w:pPr>
+        <w:shd w:val="clear" w:color="auto" w:fill="FFFFFF"/>
+        <w:spacing w:before="100" w:beforeAutospacing="1" w:after="100" w:afterAutospacing="1" w:line="240" w:lineRule="auto"/>
+        <w:rPr>
+          <w:lang w:val="es-MX"/>
+        </w:rPr>
+      </w:pPr>
+      <w:r>
+        <w:rPr>
+          <w:lang w:val="es-MX"/>
+        </w:rPr>
+        <w:drawing>
+          <wp:inline distT="0" distB="0" distL="0" distR="0" wp14:anchorId="12621F33" wp14:editId="5953A6FE">
+            <wp:extent cx="5612130" cy="4364990"/>
+            <wp:effectExtent l="0" t="0" r="7620" b="0"/>
+            <wp:docPr id="8" name="Imagen 8"/>
+            <wp:cNvGraphicFramePr>
+              <a:graphicFrameLocks xmlns:a="http://schemas.openxmlformats.org/drawingml/2006/main" noChangeAspect="1"/>
+            </wp:cNvGraphicFramePr>
+            <a:graphic xmlns:a="http://schemas.openxmlformats.org/drawingml/2006/main">
+              <a:graphicData uri="http://schemas.openxmlformats.org/drawingml/2006/picture">
+                <pic:pic xmlns:pic="http://schemas.openxmlformats.org/drawingml/2006/picture">
+                  <pic:nvPicPr>
+                    <pic:cNvPr id="1" name=""/>
+                    <pic:cNvPicPr/>
+                  </pic:nvPicPr>
+                  <pic:blipFill>
+                    <a:blip r:embed="rId22"/>
+                    <a:stretch>
+                      <a:fillRect/>
+                    </a:stretch>
+                  </pic:blipFill>
+                  <pic:spPr>
+                    <a:xfrm>
+                      <a:off x="0" y="0"/>
+                      <a:ext cx="5612130" cy="4364990"/>
+                    </a:xfrm>
+                    <a:prstGeom prst="rect">
+                      <a:avLst/>
+                    </a:prstGeom>
+                  </pic:spPr>
+                </pic:pic>
+              </a:graphicData>
+            </a:graphic>
+          </wp:inline>
+        </w:drawing>
+      </w:r>
+      <w:r>
+        <w:rPr>
+          <w:lang w:val="es-MX"/>
+        </w:rPr>
+        <w:t xml:space="preserve">Como podemos observar en la imagen dentro del archivo </w:t>
+      </w:r>
+      <w:proofErr w:type="spellStart"/>
+      <w:r>
+        <w:rPr>
+          <w:lang w:val="es-MX"/>
+        </w:rPr>
+        <w:t>api.php</w:t>
+      </w:r>
+      <w:proofErr w:type="spellEnd"/>
+      <w:r>
+        <w:rPr>
+          <w:lang w:val="es-MX"/>
+        </w:rPr>
+        <w:t xml:space="preserve"> tenemos tres partes fundamentales para la seguridad</w:t>
+      </w:r>
+    </w:p>
+    <w:p>
+      <w:pPr>
+        <w:shd w:val="clear" w:color="auto" w:fill="FFFFFF"/>
+        <w:spacing w:before="100" w:beforeAutospacing="1" w:after="100" w:afterAutospacing="1" w:line="240" w:lineRule="auto"/>
+        <w:rPr>
+          <w:lang w:val="es-MX"/>
+        </w:rPr>
+      </w:pPr>
+    </w:p>
+    <w:p>
+      <w:pPr>
+        <w:shd w:val="clear" w:color="auto" w:fill="FFFFFF"/>
+        <w:spacing w:before="100" w:beforeAutospacing="1" w:after="100" w:afterAutospacing="1" w:line="240" w:lineRule="auto"/>
+        <w:rPr>
+          <w:lang w:val="es-MX"/>
+        </w:rPr>
+      </w:pPr>
+    </w:p>
+    <w:p>
+      <w:pPr>
+        <w:shd w:val="clear" w:color="auto" w:fill="FFFFFF"/>
+        <w:spacing w:before="100" w:beforeAutospacing="1" w:after="100" w:afterAutospacing="1" w:line="240" w:lineRule="auto"/>
+        <w:rPr>
+          <w:lang w:val="es-MX"/>
+        </w:rPr>
+      </w:pPr>
+    </w:p>
+    <w:p>
+      <w:pPr>
+        <w:shd w:val="clear" w:color="auto" w:fill="FFFFFF"/>
+        <w:spacing w:before="100" w:beforeAutospacing="1" w:after="100" w:afterAutospacing="1" w:line="240" w:lineRule="auto"/>
+        <w:rPr>
+          <w:lang w:val="es-MX"/>
+        </w:rPr>
+      </w:pPr>
+      <w:r>
+        <w:rPr>
+          <w:noProof/>
+        </w:rPr>
+        <w:lastRenderedPageBreak/>
+        <mc:AlternateContent>
+          <mc:Choice Requires="wps">
+            <w:drawing>
+              <wp:anchor distT="0" distB="0" distL="114300" distR="114300" simplePos="0" relativeHeight="251673600" behindDoc="0" locked="0" layoutInCell="1" allowOverlap="1" wp14:anchorId="5510E5AA" wp14:editId="04478234">
+                <wp:simplePos x="0" y="0"/>
+                <wp:positionH relativeFrom="column">
+                  <wp:posOffset>-93372</wp:posOffset>
+                </wp:positionH>
+                <wp:positionV relativeFrom="paragraph">
+                  <wp:posOffset>-676130</wp:posOffset>
+                </wp:positionV>
+                <wp:extent cx="3151062" cy="585479"/>
+                <wp:effectExtent l="0" t="0" r="11430" b="24130"/>
+                <wp:wrapNone/>
+                <wp:docPr id="20" name="Rectángulo 20"/>
+                <wp:cNvGraphicFramePr/>
+                <a:graphic xmlns:a="http://schemas.openxmlformats.org/drawingml/2006/main">
+                  <a:graphicData uri="http://schemas.microsoft.com/office/word/2010/wordprocessingShape">
+                    <wps:wsp>
+                      <wps:cNvSpPr/>
+                      <wps:spPr>
+                        <a:xfrm>
+                          <a:off x="0" y="0"/>
+                          <a:ext cx="3151062" cy="585479"/>
+                        </a:xfrm>
+                        <a:prstGeom prst="rect">
+                          <a:avLst/>
+                        </a:prstGeom>
+                      </wps:spPr>
+                      <wps:style>
+                        <a:lnRef idx="2">
+                          <a:schemeClr val="accent1">
+                            <a:shade val="50000"/>
+                          </a:schemeClr>
+                        </a:lnRef>
+                        <a:fillRef idx="1">
+                          <a:schemeClr val="accent1"/>
+                        </a:fillRef>
+                        <a:effectRef idx="0">
+                          <a:schemeClr val="accent1"/>
+                        </a:effectRef>
+                        <a:fontRef idx="minor">
+                          <a:schemeClr val="lt1"/>
+                        </a:fontRef>
+                      </wps:style>
+                      <wps:txbx>
+                        <w:txbxContent>
+                          <w:p>
+                            <w:pPr>
+                              <w:rPr>
+                                <w:color w:val="000000" w:themeColor="text1"/>
+                                <w14:shadow w14:blurRad="38100" w14:dist="19050" w14:dir="2700000" w14:sx="100000" w14:sy="100000" w14:kx="0" w14:ky="0" w14:algn="tl">
+                                  <w14:schemeClr w14:val="dk1">
+                                    <w14:alpha w14:val="60000"/>
+                                  </w14:schemeClr>
+                                </w14:shadow>
+                                <w14:textOutline w14:w="0" w14:cap="flat" w14:cmpd="sng" w14:algn="ctr">
+                                  <w14:noFill/>
+                                  <w14:prstDash w14:val="solid"/>
+                                  <w14:round/>
+                                </w14:textOutline>
+                              </w:rPr>
+                            </w:pPr>
+                            <w:r>
+                              <w:rPr>
+                                <w:b/>
+                                <w:color w:val="000000" w:themeColor="text1"/>
+                                <w14:shadow w14:blurRad="38100" w14:dist="19050" w14:dir="2700000" w14:sx="100000" w14:sy="100000" w14:kx="0" w14:ky="0" w14:algn="tl">
+                                  <w14:schemeClr w14:val="dk1">
+                                    <w14:alpha w14:val="60000"/>
+                                  </w14:schemeClr>
+                                </w14:shadow>
+                                <w14:textOutline w14:w="0" w14:cap="flat" w14:cmpd="sng" w14:algn="ctr">
+                                  <w14:noFill/>
+                                  <w14:prstDash w14:val="solid"/>
+                                  <w14:round/>
+                                </w14:textOutline>
+                              </w:rPr>
+                              <w:t>RUTA PUBLICA: LOGIN</w:t>
+                            </w:r>
+                            <w:r>
+                              <w:rPr>
+                                <w:b/>
+                                <w:color w:val="000000" w:themeColor="text1"/>
+                                <w14:shadow w14:blurRad="38100" w14:dist="19050" w14:dir="2700000" w14:sx="100000" w14:sy="100000" w14:kx="0" w14:ky="0" w14:algn="tl">
+                                  <w14:schemeClr w14:val="dk1">
+                                    <w14:alpha w14:val="60000"/>
+                                  </w14:schemeClr>
+                                </w14:shadow>
+                                <w14:textOutline w14:w="0" w14:cap="flat" w14:cmpd="sng" w14:algn="ctr">
+                                  <w14:noFill/>
+                                  <w14:prstDash w14:val="solid"/>
+                                  <w14:round/>
+                                </w14:textOutline>
+                              </w:rPr>
+                              <w:br/>
+                            </w:r>
+                            <w:r>
+                              <w:rPr>
+                                <w:color w:val="000000" w:themeColor="text1"/>
+                                <w14:shadow w14:blurRad="38100" w14:dist="19050" w14:dir="2700000" w14:sx="100000" w14:sy="100000" w14:kx="0" w14:ky="0" w14:algn="tl">
+                                  <w14:schemeClr w14:val="dk1">
+                                    <w14:alpha w14:val="60000"/>
+                                  </w14:schemeClr>
+                                </w14:shadow>
+                                <w14:textOutline w14:w="0" w14:cap="flat" w14:cmpd="sng" w14:algn="ctr">
+                                  <w14:noFill/>
+                                  <w14:prstDash w14:val="solid"/>
+                                  <w14:round/>
+                                </w14:textOutline>
+                              </w:rPr>
+                              <w:t>Route::post('/login', [AuthController::class, 'login']);</w:t>
+                            </w:r>
+                          </w:p>
+                        </w:txbxContent>
+                      </wps:txbx>
+                      <wps:bodyPr rot="0" spcFirstLastPara="0" vertOverflow="overflow" horzOverflow="overflow" vert="horz" wrap="square" lIns="91440" tIns="45720" rIns="91440" bIns="45720" numCol="1" spcCol="0" rtlCol="0" fromWordArt="0" anchor="ctr" anchorCtr="0" forceAA="0" compatLnSpc="1">
+                        <a:prstTxWarp prst="textNoShape">
+                          <a:avLst/>
+                        </a:prstTxWarp>
+                        <a:noAutofit/>
+                      </wps:bodyPr>
+                    </wps:wsp>
+                  </a:graphicData>
+                </a:graphic>
+                <wp14:sizeRelH relativeFrom="margin">
+                  <wp14:pctWidth>0</wp14:pctWidth>
+                </wp14:sizeRelH>
+                <wp14:sizeRelV relativeFrom="margin">
+                  <wp14:pctHeight>0</wp14:pctHeight>
+                </wp14:sizeRelV>
+              </wp:anchor>
+            </w:drawing>
+          </mc:Choice>
+          <mc:Fallback>
+            <w:pict>
+              <v:rect w14:anchorId="5510E5AA" id="Rectángulo 20" o:spid="_x0000_s1026" style="position:absolute;margin-left:-7.35pt;margin-top:-53.25pt;width:248.1pt;height:46.1pt;z-index:251673600;visibility:visible;mso-wrap-style:square;mso-width-percent:0;mso-height-percent:0;mso-wrap-distance-left:9pt;mso-wrap-distance-top:0;mso-wrap-distance-right:9pt;mso-wrap-distance-bottom:0;mso-position-horizontal:absolute;mso-position-horizontal-relative:text;mso-position-vertical:absolute;mso-position-vertical-relative:text;mso-width-percent:0;mso-height-percent:0;mso-width-relative:margin;mso-height-relative:margin;v-text-anchor:middle" o:gfxdata="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" fillcolor="#5b9bd5 [3204]" strokecolor="#1f4d78 [1604]" strokeweight="1pt">
+                <v:textbox>
+                  <w:txbxContent>
+                    <w:p>
+                      <w:pPr>
+                        <w:rPr>
+                          <w:color w:val="000000" w:themeColor="text1"/>
+                          <w14:shadow w14:blurRad="38100" w14:dist="19050" w14:dir="2700000" w14:sx="100000" w14:sy="100000" w14:kx="0" w14:ky="0" w14:algn="tl">
+                            <w14:schemeClr w14:val="dk1">
+                              <w14:alpha w14:val="60000"/>
+                            </w14:schemeClr>
+                          </w14:shadow>
+                          <w14:textOutline w14:w="0" w14:cap="flat" w14:cmpd="sng" w14:algn="ctr">
+                            <w14:noFill/>
+                            <w14:prstDash w14:val="solid"/>
+                            <w14:round/>
+                          </w14:textOutline>
+                        </w:rPr>
+                      </w:pPr>
+                      <w:r>
+                        <w:rPr>
+                          <w:b/>
+                          <w:color w:val="000000" w:themeColor="text1"/>
+                          <w14:shadow w14:blurRad="38100" w14:dist="19050" w14:dir="2700000" w14:sx="100000" w14:sy="100000" w14:kx="0" w14:ky="0" w14:algn="tl">
+                            <w14:schemeClr w14:val="dk1">
+                              <w14:alpha w14:val="60000"/>
+                            </w14:schemeClr>
+                          </w14:shadow>
+                          <w14:textOutline w14:w="0" w14:cap="flat" w14:cmpd="sng" w14:algn="ctr">
+                            <w14:noFill/>
+                            <w14:prstDash w14:val="solid"/>
+                            <w14:round/>
+                          </w14:textOutline>
+                        </w:rPr>
+                        <w:t>RUTA PUBLICA: LOGIN</w:t>
+                      </w:r>
+                      <w:r>
+                        <w:rPr>
+                          <w:b/>
+                          <w:color w:val="000000" w:themeColor="text1"/>
+                          <w14:shadow w14:blurRad="38100" w14:dist="19050" w14:dir="2700000" w14:sx="100000" w14:sy="100000" w14:kx="0" w14:ky="0" w14:algn="tl">
+                            <w14:schemeClr w14:val="dk1">
+                              <w14:alpha w14:val="60000"/>
+                            </w14:schemeClr>
+                          </w14:shadow>
+                          <w14:textOutline w14:w="0" w14:cap="flat" w14:cmpd="sng" w14:algn="ctr">
+                            <w14:noFill/>
+                            <w14:prstDash w14:val="solid"/>
+                            <w14:round/>
+                          </w14:textOutline>
+                        </w:rPr>
+                        <w:br/>
+                      </w:r>
+                      <w:r>
+                        <w:rPr>
+                          <w:color w:val="000000" w:themeColor="text1"/>
+                          <w14:shadow w14:blurRad="38100" w14:dist="19050" w14:dir="2700000" w14:sx="100000" w14:sy="100000" w14:kx="0" w14:ky="0" w14:algn="tl">
+                            <w14:schemeClr w14:val="dk1">
+                              <w14:alpha w14:val="60000"/>
+                            </w14:schemeClr>
+                          </w14:shadow>
+                          <w14:textOutline w14:w="0" w14:cap="flat" w14:cmpd="sng" w14:algn="ctr">
+                            <w14:noFill/>
+                            <w14:prstDash w14:val="solid"/>
+                            <w14:round/>
+                          </w14:textOutline>
+                        </w:rPr>
+                        <w:t>Route::post('/login', [AuthController::class, 'login']);</w:t>
+                      </w:r>
+                    </w:p>
+                  </w:txbxContent>
+                </v:textbox>
+              </v:rect>
+            </w:pict>
+          </mc:Fallback>
+        </mc:AlternateContent>
+      </w:r>
+      <w:r>
+        <w:rPr>
+          <w:lang w:val="es-MX"/>
+        </w:rPr>
+        <w:t xml:space="preserve">Aquí cualquiera puede entrar (no necesita </w:t>
+      </w:r>
+      <w:proofErr w:type="spellStart"/>
+      <w:r>
+        <w:rPr>
+          <w:lang w:val="es-MX"/>
+        </w:rPr>
+        <w:t>token</w:t>
+      </w:r>
+      <w:proofErr w:type="spellEnd"/>
+      <w:r>
+        <w:rPr>
+          <w:lang w:val="es-MX"/>
+        </w:rPr>
+        <w:t xml:space="preserve"> todavía).</w:t>
+      </w:r>
+    </w:p>
+    <w:p>
+      <w:pPr>
+        <w:shd w:val="clear" w:color="auto" w:fill="FFFFFF"/>
+        <w:spacing w:before="100" w:beforeAutospacing="1" w:after="100" w:afterAutospacing="1" w:line="240" w:lineRule="auto"/>
+        <w:rPr>
+          <w:lang w:val="es-MX"/>
+        </w:rPr>
+      </w:pPr>
+      <w:r>
+        <w:rPr>
+          <w:lang w:val="es-MX"/>
+        </w:rPr>
+        <w:t>Lo que hace es:</w:t>
+      </w:r>
+    </w:p>
+    <w:p>
+      <w:pPr>
+        <w:shd w:val="clear" w:color="auto" w:fill="FFFFFF"/>
+        <w:spacing w:before="100" w:beforeAutospacing="1" w:after="100" w:afterAutospacing="1" w:line="240" w:lineRule="auto"/>
+        <w:rPr>
+          <w:b/>
+          <w:lang w:val="es-MX"/>
+        </w:rPr>
+      </w:pPr>
+      <w:r>
+        <w:rPr>
+          <w:b/>
+          <w:lang w:val="es-MX"/>
+        </w:rPr>
+        <w:t xml:space="preserve">Recibir email y </w:t>
+      </w:r>
+      <w:proofErr w:type="spellStart"/>
+      <w:r>
+        <w:rPr>
+          <w:b/>
+          <w:lang w:val="es-MX"/>
+        </w:rPr>
+        <w:t>password</w:t>
+      </w:r>
+      <w:proofErr w:type="spellEnd"/>
+      <w:r>
+        <w:rPr>
+          <w:b/>
+          <w:lang w:val="es-MX"/>
+        </w:rPr>
+        <w:t>.</w:t>
+      </w:r>
+    </w:p>
+    <w:p>
+      <w:pPr>
+        <w:shd w:val="clear" w:color="auto" w:fill="FFFFFF"/>
+        <w:spacing w:before="100" w:beforeAutospacing="1" w:after="100" w:afterAutospacing="1" w:line="240" w:lineRule="auto"/>
+        <w:rPr>
+          <w:b/>
+          <w:lang w:val="es-MX"/>
+        </w:rPr>
+      </w:pPr>
+      <w:r>
+        <w:rPr>
+          <w:b/>
+          <w:lang w:val="es-MX"/>
+        </w:rPr>
+        <w:t>Verifi</w:t>
+      </w:r>
+      <w:r>
+        <w:rPr>
+          <w:b/>
+          <w:lang w:val="es-MX"/>
+        </w:rPr>
+        <w:t>carlos contra la base de datos.</w:t>
+      </w:r>
+    </w:p>
+    <w:p>
+      <w:pPr>
+        <w:shd w:val="clear" w:color="auto" w:fill="FFFFFF"/>
+        <w:spacing w:before="100" w:beforeAutospacing="1" w:after="100" w:afterAutospacing="1" w:line="240" w:lineRule="auto"/>
+        <w:rPr>
+          <w:b/>
+          <w:lang w:val="es-MX"/>
+        </w:rPr>
+      </w:pPr>
+      <w:r>
+        <w:rPr>
+          <w:b/>
+          <w:lang w:val="es-MX"/>
+        </w:rPr>
+        <w:t xml:space="preserve">Si son correctos, devuelve un </w:t>
+      </w:r>
+      <w:proofErr w:type="spellStart"/>
+      <w:r>
+        <w:rPr>
+          <w:b/>
+          <w:lang w:val="es-MX"/>
+        </w:rPr>
+        <w:t>token</w:t>
+      </w:r>
+      <w:proofErr w:type="spellEnd"/>
+      <w:r>
+        <w:rPr>
+          <w:b/>
+          <w:lang w:val="es-MX"/>
+        </w:rPr>
+        <w:t xml:space="preserve"> (gracias a </w:t>
+      </w:r>
+      <w:proofErr w:type="spellStart"/>
+      <w:r>
+        <w:rPr>
+          <w:b/>
+          <w:lang w:val="es-MX"/>
+        </w:rPr>
+        <w:t>Laravel</w:t>
+      </w:r>
+      <w:proofErr w:type="spellEnd"/>
+      <w:r>
+        <w:rPr>
+          <w:b/>
+          <w:lang w:val="es-MX"/>
+        </w:rPr>
+        <w:t xml:space="preserve"> </w:t>
+      </w:r>
+      <w:proofErr w:type="spellStart"/>
+      <w:r>
+        <w:rPr>
+          <w:b/>
+          <w:lang w:val="es-MX"/>
+        </w:rPr>
+        <w:t>Sanctum</w:t>
+      </w:r>
+      <w:proofErr w:type="spellEnd"/>
+      <w:r>
+        <w:rPr>
+          <w:b/>
+          <w:lang w:val="es-MX"/>
+        </w:rPr>
+        <w:t>).</w:t>
+      </w:r>
+    </w:p>
+    <w:p>
+      <w:pPr>
+        <w:shd w:val="clear" w:color="auto" w:fill="FFFFFF"/>
+        <w:spacing w:before="100" w:beforeAutospacing="1" w:after="100" w:afterAutospacing="1" w:line="240" w:lineRule="auto"/>
+        <w:rPr>
+          <w:b/>
+          <w:lang w:val="es-MX"/>
+        </w:rPr>
+      </w:pPr>
+      <w:r>
+        <w:rPr>
+          <w:noProof/>
+        </w:rPr>
+        <mc:AlternateContent>
+          <mc:Choice Requires="wps">
+            <w:drawing>
+              <wp:anchor distT="0" distB="0" distL="114300" distR="114300" simplePos="0" relativeHeight="251675648" behindDoc="0" locked="0" layoutInCell="1" allowOverlap="1" wp14:anchorId="4527B5A5" wp14:editId="1F70463F">
+                <wp:simplePos x="0" y="0"/>
+                <wp:positionH relativeFrom="margin">
+                  <wp:align>left</wp:align>
+                </wp:positionH>
+                <wp:positionV relativeFrom="paragraph">
+                  <wp:posOffset>325266</wp:posOffset>
+                </wp:positionV>
+                <wp:extent cx="3486562" cy="1098596"/>
+                <wp:effectExtent l="0" t="0" r="19050" b="25400"/>
+                <wp:wrapNone/>
+                <wp:docPr id="21" name="Rectángulo 21"/>
+                <wp:cNvGraphicFramePr/>
+                <a:graphic xmlns:a="http://schemas.openxmlformats.org/drawingml/2006/main">
+                  <a:graphicData uri="http://schemas.microsoft.com/office/word/2010/wordprocessingShape">
+                    <wps:wsp>
+                      <wps:cNvSpPr/>
+                      <wps:spPr>
+                        <a:xfrm>
+                          <a:off x="0" y="0"/>
+                          <a:ext cx="3486562" cy="1098596"/>
+                        </a:xfrm>
+                        <a:prstGeom prst="rect">
+                          <a:avLst/>
+                        </a:prstGeom>
+                      </wps:spPr>
+                      <wps:style>
+                        <a:lnRef idx="2">
+                          <a:schemeClr val="accent1">
+                            <a:shade val="50000"/>
+                          </a:schemeClr>
+                        </a:lnRef>
+                        <a:fillRef idx="1">
+                          <a:schemeClr val="accent1"/>
+                        </a:fillRef>
+                        <a:effectRef idx="0">
+                          <a:schemeClr val="accent1"/>
+                        </a:effectRef>
+                        <a:fontRef idx="minor">
+                          <a:schemeClr val="lt1"/>
+                        </a:fontRef>
+                      </wps:style>
+                      <wps:txbx>
+                        <w:txbxContent>
+                          <w:p>
+                            <w:pPr>
+                              <w:rPr>
+                                <w:color w:val="000000" w:themeColor="text1"/>
+                                <w14:shadow w14:blurRad="38100" w14:dist="19050" w14:dir="2700000" w14:sx="100000" w14:sy="100000" w14:kx="0" w14:ky="0" w14:algn="tl">
+                                  <w14:schemeClr w14:val="dk1">
+                                    <w14:alpha w14:val="60000"/>
+                                  </w14:schemeClr>
+                                </w14:shadow>
+                                <w14:textOutline w14:w="0" w14:cap="flat" w14:cmpd="sng" w14:algn="ctr">
+                                  <w14:noFill/>
+                                  <w14:prstDash w14:val="solid"/>
+                                  <w14:round/>
+                                </w14:textOutline>
+                              </w:rPr>
+                            </w:pPr>
+                            <w:r>
+                              <w:rPr>
+                                <w:b/>
+                                <w:color w:val="000000" w:themeColor="text1"/>
+                                <w14:shadow w14:blurRad="38100" w14:dist="19050" w14:dir="2700000" w14:sx="100000" w14:sy="100000" w14:kx="0" w14:ky="0" w14:algn="tl">
+                                  <w14:schemeClr w14:val="dk1">
+                                    <w14:alpha w14:val="60000"/>
+                                  </w14:schemeClr>
+                                </w14:shadow>
+                                <w14:textOutline w14:w="0" w14:cap="flat" w14:cmpd="sng" w14:algn="ctr">
+                                  <w14:noFill/>
+                                  <w14:prstDash w14:val="solid"/>
+                                  <w14:round/>
+                                </w14:textOutline>
+                              </w:rPr>
+                              <w:t>RUTAS PROTEGIDAS CON MIDDLEWARE</w:t>
+                            </w:r>
+                            <w:r>
+                              <w:rPr>
+                                <w:b/>
+                                <w:color w:val="000000" w:themeColor="text1"/>
+                                <w14:shadow w14:blurRad="38100" w14:dist="19050" w14:dir="2700000" w14:sx="100000" w14:sy="100000" w14:kx="0" w14:ky="0" w14:algn="tl">
+                                  <w14:schemeClr w14:val="dk1">
+                                    <w14:alpha w14:val="60000"/>
+                                  </w14:schemeClr>
+                                </w14:shadow>
+                                <w14:textOutline w14:w="0" w14:cap="flat" w14:cmpd="sng" w14:algn="ctr">
+                                  <w14:noFill/>
+                                  <w14:prstDash w14:val="solid"/>
+                                  <w14:round/>
+                                </w14:textOutline>
+                              </w:rPr>
+                              <w:br/>
+                            </w:r>
+                            <w:r>
+                              <w:rPr>
+                                <w:color w:val="000000" w:themeColor="text1"/>
+                                <w14:shadow w14:blurRad="38100" w14:dist="19050" w14:dir="2700000" w14:sx="100000" w14:sy="100000" w14:kx="0" w14:ky="0" w14:algn="tl">
+                                  <w14:schemeClr w14:val="dk1">
+                                    <w14:alpha w14:val="60000"/>
+                                  </w14:schemeClr>
+                                </w14:shadow>
+                                <w14:textOutline w14:w="0" w14:cap="flat" w14:cmpd="sng" w14:algn="ctr">
+                                  <w14:noFill/>
+                                  <w14:prstDash w14:val="solid"/>
+                                  <w14:round/>
+                                </w14:textOutline>
+                              </w:rPr>
+                              <w:t>Route::middleware('</w:t>
+                            </w:r>
+                            <w:proofErr w:type="spellStart"/>
+                            <w:r>
+                              <w:rPr>
+                                <w:color w:val="000000" w:themeColor="text1"/>
+                                <w14:shadow w14:blurRad="38100" w14:dist="19050" w14:dir="2700000" w14:sx="100000" w14:sy="100000" w14:kx="0" w14:ky="0" w14:algn="tl">
+                                  <w14:schemeClr w14:val="dk1">
+                                    <w14:alpha w14:val="60000"/>
+                                  </w14:schemeClr>
+                                </w14:shadow>
+                                <w14:textOutline w14:w="0" w14:cap="flat" w14:cmpd="sng" w14:algn="ctr">
+                                  <w14:noFill/>
+                                  <w14:prstDash w14:val="solid"/>
+                                  <w14:round/>
+                                </w14:textOutline>
+                              </w:rPr>
+                              <w:t>auth:sanctum</w:t>
+                            </w:r>
+                            <w:proofErr w:type="spellEnd"/>
+                            <w:r>
+                              <w:rPr>
+                                <w:color w:val="000000" w:themeColor="text1"/>
+                                <w14:shadow w14:blurRad="38100" w14:dist="19050" w14:dir="2700000" w14:sx="100000" w14:sy="100000" w14:kx="0" w14:ky="0" w14:algn="tl">
+                                  <w14:schemeClr w14:val="dk1">
+                                    <w14:alpha w14:val="60000"/>
+                                  </w14:schemeClr>
+                                </w14:shadow>
+                                <w14:textOutline w14:w="0" w14:cap="flat" w14:cmpd="sng" w14:algn="ctr">
+                                  <w14:noFill/>
+                                  <w14:prstDash w14:val="solid"/>
+                                  <w14:round/>
+                                </w14:textOutline>
+                              </w:rPr>
+                              <w:t>')-&gt;group(function () {</w:t>
+                            </w:r>
+                          </w:p>
+                          <w:p>
+                            <w:pPr>
+                              <w:rPr>
+                                <w:color w:val="000000" w:themeColor="text1"/>
+                                <w14:shadow w14:blurRad="38100" w14:dist="19050" w14:dir="2700000" w14:sx="100000" w14:sy="100000" w14:kx="0" w14:ky="0" w14:algn="tl">
+                                  <w14:schemeClr w14:val="dk1">
+                                    <w14:alpha w14:val="60000"/>
+                                  </w14:schemeClr>
+                                </w14:shadow>
+                                <w14:textOutline w14:w="0" w14:cap="flat" w14:cmpd="sng" w14:algn="ctr">
+                                  <w14:noFill/>
+                                  <w14:prstDash w14:val="solid"/>
+                                  <w14:round/>
+                                </w14:textOutline>
+                              </w:rPr>
+                            </w:pPr>
+                            <w:r>
+                              <w:rPr>
+                                <w:color w:val="000000" w:themeColor="text1"/>
+                                <w14:shadow w14:blurRad="38100" w14:dist="19050" w14:dir="2700000" w14:sx="100000" w14:sy="100000" w14:kx="0" w14:ky="0" w14:algn="tl">
+                                  <w14:schemeClr w14:val="dk1">
+                                    <w14:alpha w14:val="60000"/>
+                                  </w14:schemeClr>
+                                </w14:shadow>
+                                <w14:textOutline w14:w="0" w14:cap="flat" w14:cmpd="sng" w14:algn="ctr">
+                                  <w14:noFill/>
+                                  <w14:prstDash w14:val="solid"/>
+                                  <w14:round/>
+                                </w14:textOutline>
+                              </w:rPr>
+                              <w:t xml:space="preserve">    </w:t>
+                            </w:r>
+                            <w:proofErr w:type="gramStart"/>
+                            <w:r>
+                              <w:rPr>
+                                <w:color w:val="000000" w:themeColor="text1"/>
+                                <w14:shadow w14:blurRad="38100" w14:dist="19050" w14:dir="2700000" w14:sx="100000" w14:sy="100000" w14:kx="0" w14:ky="0" w14:algn="tl">
+                                  <w14:schemeClr w14:val="dk1">
+                                    <w14:alpha w14:val="60000"/>
+                                  </w14:schemeClr>
+                                </w14:shadow>
+                                <w14:textOutline w14:w="0" w14:cap="flat" w14:cmpd="sng" w14:algn="ctr">
+                                  <w14:noFill/>
+                                  <w14:prstDash w14:val="solid"/>
+                                  <w14:round/>
+                                </w14:textOutline>
+                              </w:rPr>
+                              <w:t>Route::</w:t>
+                            </w:r>
+                            <w:proofErr w:type="gramEnd"/>
+                            <w:r>
+                              <w:rPr>
+                                <w:color w:val="000000" w:themeColor="text1"/>
+                                <w14:shadow w14:blurRad="38100" w14:dist="19050" w14:dir="2700000" w14:sx="100000" w14:sy="100000" w14:kx="0" w14:ky="0" w14:algn="tl">
+                                  <w14:schemeClr w14:val="dk1">
+                                    <w14:alpha w14:val="60000"/>
+                                  </w14:schemeClr>
+                                </w14:shadow>
+                                <w14:textOutline w14:w="0" w14:cap="flat" w14:cmpd="sng" w14:algn="ctr">
+                                  <w14:noFill/>
+                                  <w14:prstDash w14:val="solid"/>
+                                  <w14:round/>
+                                </w14:textOutline>
+                              </w:rPr>
+                              <w:t>post('/logout', [AuthController::class, 'logout']);</w:t>
+                            </w:r>
+                          </w:p>
+                          <w:p>
+                            <w:pPr>
+                              <w:rPr>
+                                <w:color w:val="000000" w:themeColor="text1"/>
+                                <w14:shadow w14:blurRad="38100" w14:dist="19050" w14:dir="2700000" w14:sx="100000" w14:sy="100000" w14:kx="0" w14:ky="0" w14:algn="tl">
+                                  <w14:schemeClr w14:val="dk1">
+                                    <w14:alpha w14:val="60000"/>
+                                  </w14:schemeClr>
+                                </w14:shadow>
+                                <w14:textOutline w14:w="0" w14:cap="flat" w14:cmpd="sng" w14:algn="ctr">
+                                  <w14:noFill/>
+                                  <w14:prstDash w14:val="solid"/>
+                                  <w14:round/>
+                                </w14:textOutline>
+                              </w:rPr>
+                            </w:pPr>
+                            <w:r>
+                              <w:rPr>
+                                <w:color w:val="000000" w:themeColor="text1"/>
+                                <w14:shadow w14:blurRad="38100" w14:dist="19050" w14:dir="2700000" w14:sx="100000" w14:sy="100000" w14:kx="0" w14:ky="0" w14:algn="tl">
+                                  <w14:schemeClr w14:val="dk1">
+                                    <w14:alpha w14:val="60000"/>
+                                  </w14:schemeClr>
+                                </w14:shadow>
+                                <w14:textOutline w14:w="0" w14:cap="flat" w14:cmpd="sng" w14:algn="ctr">
+                                  <w14:noFill/>
+                                  <w14:prstDash w14:val="solid"/>
+                                  <w14:round/>
+                                </w14:textOutline>
+                              </w:rPr>
+                              <w:t>});</w:t>
+                            </w:r>
+                          </w:p>
+                        </w:txbxContent>
+                      </wps:txbx>
+                      <wps:bodyPr rot="0" spcFirstLastPara="0" vertOverflow="overflow" horzOverflow="overflow" vert="horz" wrap="square" lIns="91440" tIns="45720" rIns="91440" bIns="45720" numCol="1" spcCol="0" rtlCol="0" fromWordArt="0" anchor="ctr" anchorCtr="0" forceAA="0" compatLnSpc="1">
+                        <a:prstTxWarp prst="textNoShape">
+                          <a:avLst/>
+                        </a:prstTxWarp>
+                        <a:noAutofit/>
+                      </wps:bodyPr>
+                    </wps:wsp>
+                  </a:graphicData>
+                </a:graphic>
+                <wp14:sizeRelH relativeFrom="margin">
+                  <wp14:pctWidth>0</wp14:pctWidth>
+                </wp14:sizeRelH>
+                <wp14:sizeRelV relativeFrom="margin">
+                  <wp14:pctHeight>0</wp14:pctHeight>
+                </wp14:sizeRelV>
+              </wp:anchor>
+            </w:drawing>
+          </mc:Choice>
+          <mc:Fallback>
+            <w:pict>
+              <v:rect w14:anchorId="4527B5A5" id="Rectángulo 21" o:spid="_x0000_s1027" style="position:absolute;margin-left:0;margin-top:25.6pt;width:274.55pt;height:86.5pt;z-index:251675648;visibility:visible;mso-wrap-style:square;mso-width-percent:0;mso-height-percent:0;mso-wrap-distance-left:9pt;mso-wrap-distance-top:0;mso-wrap-distance-right:9pt;mso-wrap-distance-bottom:0;mso-position-horizontal:left;mso-position-horizontal-relative:margin;mso-position-vertical:absolute;mso-position-vertical-relative:text;mso-width-percent:0;mso-height-percent:0;mso-width-relative:margin;mso-height-relative:margin;v-text-anchor:middle" o:gfxdata="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" fillcolor="#5b9bd5 [3204]" strokecolor="#1f4d78 [1604]" strokeweight="1pt">
+                <v:textbox>
+                  <w:txbxContent>
+                    <w:p>
+                      <w:pPr>
+                        <w:rPr>
+                          <w:color w:val="000000" w:themeColor="text1"/>
+                          <w14:shadow w14:blurRad="38100" w14:dist="19050" w14:dir="2700000" w14:sx="100000" w14:sy="100000" w14:kx="0" w14:ky="0" w14:algn="tl">
+                            <w14:schemeClr w14:val="dk1">
+                              <w14:alpha w14:val="60000"/>
+                            </w14:schemeClr>
+                          </w14:shadow>
+                          <w14:textOutline w14:w="0" w14:cap="flat" w14:cmpd="sng" w14:algn="ctr">
+                            <w14:noFill/>
+                            <w14:prstDash w14:val="solid"/>
+                            <w14:round/>
+                          </w14:textOutline>
+                        </w:rPr>
+                      </w:pPr>
+                      <w:r>
+                        <w:rPr>
+                          <w:b/>
+                          <w:color w:val="000000" w:themeColor="text1"/>
+                          <w14:shadow w14:blurRad="38100" w14:dist="19050" w14:dir="2700000" w14:sx="100000" w14:sy="100000" w14:kx="0" w14:ky="0" w14:algn="tl">
+                            <w14:schemeClr w14:val="dk1">
+                              <w14:alpha w14:val="60000"/>
+                            </w14:schemeClr>
+                          </w14:shadow>
+                          <w14:textOutline w14:w="0" w14:cap="flat" w14:cmpd="sng" w14:algn="ctr">
+                            <w14:noFill/>
+                            <w14:prstDash w14:val="solid"/>
+                            <w14:round/>
+                          </w14:textOutline>
+                        </w:rPr>
+                        <w:t>RUTAS PROTEGIDAS CON MIDDLEWARE</w:t>
+                      </w:r>
+                      <w:r>
+                        <w:rPr>
+                          <w:b/>
+                          <w:color w:val="000000" w:themeColor="text1"/>
+                          <w14:shadow w14:blurRad="38100" w14:dist="19050" w14:dir="2700000" w14:sx="100000" w14:sy="100000" w14:kx="0" w14:ky="0" w14:algn="tl">
+                            <w14:schemeClr w14:val="dk1">
+                              <w14:alpha w14:val="60000"/>
+                            </w14:schemeClr>
+                          </w14:shadow>
+                          <w14:textOutline w14:w="0" w14:cap="flat" w14:cmpd="sng" w14:algn="ctr">
+                            <w14:noFill/>
+                            <w14:prstDash w14:val="solid"/>
+                            <w14:round/>
+                          </w14:textOutline>
+                        </w:rPr>
+                        <w:br/>
+                      </w:r>
+                      <w:r>
+                        <w:rPr>
+                          <w:color w:val="000000" w:themeColor="text1"/>
+                          <w14:shadow w14:blurRad="38100" w14:dist="19050" w14:dir="2700000" w14:sx="100000" w14:sy="100000" w14:kx="0" w14:ky="0" w14:algn="tl">
+                            <w14:schemeClr w14:val="dk1">
+                              <w14:alpha w14:val="60000"/>
+                            </w14:schemeClr>
+                          </w14:shadow>
+                          <w14:textOutline w14:w="0" w14:cap="flat" w14:cmpd="sng" w14:algn="ctr">
+                            <w14:noFill/>
+                            <w14:prstDash w14:val="solid"/>
+                            <w14:round/>
+                          </w14:textOutline>
+                        </w:rPr>
+                        <w:t>Route::middleware('</w:t>
+                      </w:r>
+                      <w:proofErr w:type="spellStart"/>
+                      <w:r>
+                        <w:rPr>
+                          <w:color w:val="000000" w:themeColor="text1"/>
+                          <w14:shadow w14:blurRad="38100" w14:dist="19050" w14:dir="2700000" w14:sx="100000" w14:sy="100000" w14:kx="0" w14:ky="0" w14:algn="tl">
+                            <w14:schemeClr w14:val="dk1">
+                              <w14:alpha w14:val="60000"/>
+                            </w14:schemeClr>
+                          </w14:shadow>
+                          <w14:textOutline w14:w="0" w14:cap="flat" w14:cmpd="sng" w14:algn="ctr">
+                            <w14:noFill/>
+                            <w14:prstDash w14:val="solid"/>
+                            <w14:round/>
+                          </w14:textOutline>
+                        </w:rPr>
+                        <w:t>auth:sanctum</w:t>
+                      </w:r>
+                      <w:proofErr w:type="spellEnd"/>
+                      <w:r>
+                        <w:rPr>
+                          <w:color w:val="000000" w:themeColor="text1"/>
+                          <w14:shadow w14:blurRad="38100" w14:dist="19050" w14:dir="2700000" w14:sx="100000" w14:sy="100000" w14:kx="0" w14:ky="0" w14:algn="tl">
+                            <w14:schemeClr w14:val="dk1">
+                              <w14:alpha w14:val="60000"/>
+                            </w14:schemeClr>
+                          </w14:shadow>
+                          <w14:textOutline w14:w="0" w14:cap="flat" w14:cmpd="sng" w14:algn="ctr">
+                            <w14:noFill/>
+                            <w14:prstDash w14:val="solid"/>
+                            <w14:round/>
+                          </w14:textOutline>
+                        </w:rPr>
+                        <w:t>')-&gt;group(function () {</w:t>
+                      </w:r>
+                    </w:p>
+                    <w:p>
+                      <w:pPr>
+                        <w:rPr>
+                          <w:color w:val="000000" w:themeColor="text1"/>
+                          <w14:shadow w14:blurRad="38100" w14:dist="19050" w14:dir="2700000" w14:sx="100000" w14:sy="100000" w14:kx="0" w14:ky="0" w14:algn="tl">
+                            <w14:schemeClr w14:val="dk1">
+                              <w14:alpha w14:val="60000"/>
+                            </w14:schemeClr>
+                          </w14:shadow>
+                          <w14:textOutline w14:w="0" w14:cap="flat" w14:cmpd="sng" w14:algn="ctr">
+                            <w14:noFill/>
+                            <w14:prstDash w14:val="solid"/>
+                            <w14:round/>
+                          </w14:textOutline>
+                        </w:rPr>
+                      </w:pPr>
+                      <w:r>
+                        <w:rPr>
+                          <w:color w:val="000000" w:themeColor="text1"/>
+                          <w14:shadow w14:blurRad="38100" w14:dist="19050" w14:dir="2700000" w14:sx="100000" w14:sy="100000" w14:kx="0" w14:ky="0" w14:algn="tl">
+                            <w14:schemeClr w14:val="dk1">
+                              <w14:alpha w14:val="60000"/>
+                            </w14:schemeClr>
+                          </w14:shadow>
+                          <w14:textOutline w14:w="0" w14:cap="flat" w14:cmpd="sng" w14:algn="ctr">
+                            <w14:noFill/>
+                            <w14:prstDash w14:val="solid"/>
+                            <w14:round/>
+                          </w14:textOutline>
+                        </w:rPr>
+                        <w:t xml:space="preserve">    </w:t>
+                      </w:r>
+                      <w:proofErr w:type="gramStart"/>
+                      <w:r>
+                        <w:rPr>
+                          <w:color w:val="000000" w:themeColor="text1"/>
+                          <w14:shadow w14:blurRad="38100" w14:dist="19050" w14:dir="2700000" w14:sx="100000" w14:sy="100000" w14:kx="0" w14:ky="0" w14:algn="tl">
+                            <w14:schemeClr w14:val="dk1">
+                              <w14:alpha w14:val="60000"/>
+                            </w14:schemeClr>
+                          </w14:shadow>
+                          <w14:textOutline w14:w="0" w14:cap="flat" w14:cmpd="sng" w14:algn="ctr">
+                            <w14:noFill/>
+                            <w14:prstDash w14:val="solid"/>
+                            <w14:round/>
+                          </w14:textOutline>
+                        </w:rPr>
+                        <w:t>Route::</w:t>
+                      </w:r>
+                      <w:proofErr w:type="gramEnd"/>
+                      <w:r>
+                        <w:rPr>
+                          <w:color w:val="000000" w:themeColor="text1"/>
+                          <w14:shadow w14:blurRad="38100" w14:dist="19050" w14:dir="2700000" w14:sx="100000" w14:sy="100000" w14:kx="0" w14:ky="0" w14:algn="tl">
+                            <w14:schemeClr w14:val="dk1">
+                              <w14:alpha w14:val="60000"/>
+                            </w14:schemeClr>
+                          </w14:shadow>
+                          <w14:textOutline w14:w="0" w14:cap="flat" w14:cmpd="sng" w14:algn="ctr">
+                            <w14:noFill/>
+                            <w14:prstDash w14:val="solid"/>
+                            <w14:round/>
+                          </w14:textOutline>
+                        </w:rPr>
+                        <w:t>post('/logout', [AuthController::class, 'logout']);</w:t>
+                      </w:r>
+                    </w:p>
+                    <w:p>
+                      <w:pPr>
+                        <w:rPr>
+                          <w:color w:val="000000" w:themeColor="text1"/>
+                          <w14:shadow w14:blurRad="38100" w14:dist="19050" w14:dir="2700000" w14:sx="100000" w14:sy="100000" w14:kx="0" w14:ky="0" w14:algn="tl">
+                            <w14:schemeClr w14:val="dk1">
+                              <w14:alpha w14:val="60000"/>
+                            </w14:schemeClr>
+                          </w14:shadow>
+                          <w14:textOutline w14:w="0" w14:cap="flat" w14:cmpd="sng" w14:algn="ctr">
+                            <w14:noFill/>
+                            <w14:prstDash w14:val="solid"/>
+                            <w14:round/>
+                          </w14:textOutline>
+                        </w:rPr>
+                      </w:pPr>
+                      <w:r>
+                        <w:rPr>
+                          <w:color w:val="000000" w:themeColor="text1"/>
+                          <w14:shadow w14:blurRad="38100" w14:dist="19050" w14:dir="2700000" w14:sx="100000" w14:sy="100000" w14:kx="0" w14:ky="0" w14:algn="tl">
+                            <w14:schemeClr w14:val="dk1">
+                              <w14:alpha w14:val="60000"/>
+                            </w14:schemeClr>
+                          </w14:shadow>
+                          <w14:textOutline w14:w="0" w14:cap="flat" w14:cmpd="sng" w14:algn="ctr">
+                            <w14:noFill/>
+                            <w14:prstDash w14:val="solid"/>
+                            <w14:round/>
+                          </w14:textOutline>
+                        </w:rPr>
+                        <w:t>});</w:t>
+                      </w:r>
+                    </w:p>
+                  </w:txbxContent>
+                </v:textbox>
+                <w10:wrap anchorx="margin"/>
+              </v:rect>
+            </w:pict>
+          </mc:Fallback>
+        </mc:AlternateContent>
+      </w:r>
+      <w:r>
+        <w:rPr>
+          <w:b/>
+          <w:lang w:val="es-MX"/>
+        </w:rPr>
+        <w:t xml:space="preserve">Este </w:t>
+      </w:r>
+      <w:proofErr w:type="spellStart"/>
+      <w:r>
+        <w:rPr>
+          <w:b/>
+          <w:lang w:val="es-MX"/>
+        </w:rPr>
+        <w:t>token</w:t>
+      </w:r>
+      <w:proofErr w:type="spellEnd"/>
+      <w:r>
+        <w:rPr>
+          <w:b/>
+          <w:lang w:val="es-MX"/>
+        </w:rPr>
+        <w:t xml:space="preserve"> es como la llave de acceso para todo lo demás.</w:t>
+      </w:r>
+    </w:p>
+    <w:p>
+      <w:pPr>
+        <w:shd w:val="clear" w:color="auto" w:fill="FFFFFF"/>
+        <w:spacing w:before="100" w:beforeAutospacing="1" w:after="100" w:afterAutospacing="1" w:line="240" w:lineRule="auto"/>
+        <w:rPr>
+          <w:b/>
+          <w:lang w:val="es-MX"/>
+        </w:rPr>
+      </w:pPr>
+    </w:p>
+    <w:p>
+      <w:pPr>
+        <w:shd w:val="clear" w:color="auto" w:fill="FFFFFF"/>
+        <w:spacing w:before="100" w:beforeAutospacing="1" w:after="100" w:afterAutospacing="1" w:line="240" w:lineRule="auto"/>
+        <w:rPr>
+          <w:b/>
+          <w:lang w:val="es-MX"/>
+        </w:rPr>
+      </w:pPr>
+    </w:p>
+    <w:p>
+      <w:pPr>
+        <w:shd w:val="clear" w:color="auto" w:fill="FFFFFF"/>
+        <w:spacing w:before="100" w:beforeAutospacing="1" w:after="100" w:afterAutospacing="1" w:line="240" w:lineRule="auto"/>
+        <w:rPr>
+          <w:b/>
+          <w:lang w:val="es-MX"/>
+        </w:rPr>
+      </w:pPr>
+    </w:p>
+    <w:p>
+      <w:pPr>
+        <w:shd w:val="clear" w:color="auto" w:fill="FFFFFF"/>
+        <w:spacing w:before="100" w:beforeAutospacing="1" w:after="100" w:afterAutospacing="1" w:line="240" w:lineRule="auto"/>
+        <w:rPr>
+          <w:b/>
+          <w:lang w:val="es-MX"/>
+        </w:rPr>
+      </w:pPr>
+    </w:p>
+    <w:p>
+      <w:pPr>
+        <w:shd w:val="clear" w:color="auto" w:fill="FFFFFF"/>
+        <w:spacing w:before="100" w:beforeAutospacing="1" w:after="100" w:afterAutospacing="1" w:line="240" w:lineRule="auto"/>
+        <w:rPr>
+          <w:lang w:val="es-MX"/>
+        </w:rPr>
+      </w:pPr>
+      <w:r>
+        <w:rPr>
+          <w:lang w:val="es-MX"/>
+        </w:rPr>
+        <w:t xml:space="preserve">Todo lo que está dentro de este </w:t>
+      </w:r>
+      <w:proofErr w:type="spellStart"/>
+      <w:r>
+        <w:rPr>
+          <w:lang w:val="es-MX"/>
+        </w:rPr>
+        <w:t>group</w:t>
+      </w:r>
+      <w:proofErr w:type="spellEnd"/>
+      <w:r>
+        <w:rPr>
+          <w:lang w:val="es-MX"/>
+        </w:rPr>
+        <w:t xml:space="preserve"> está protegido por </w:t>
+      </w:r>
+      <w:proofErr w:type="spellStart"/>
+      <w:r>
+        <w:rPr>
+          <w:lang w:val="es-MX"/>
+        </w:rPr>
+        <w:t>Sanctum</w:t>
+      </w:r>
+      <w:proofErr w:type="spellEnd"/>
+      <w:r>
+        <w:rPr>
+          <w:lang w:val="es-MX"/>
+        </w:rPr>
+        <w:t>.</w:t>
+      </w:r>
+    </w:p>
+    <w:p>
+      <w:pPr>
+        <w:shd w:val="clear" w:color="auto" w:fill="FFFFFF"/>
+        <w:spacing w:before="100" w:beforeAutospacing="1" w:after="100" w:afterAutospacing="1" w:line="240" w:lineRule="auto"/>
+        <w:rPr>
+          <w:lang w:val="es-MX"/>
+        </w:rPr>
+      </w:pPr>
+      <w:r>
+        <w:rPr>
+          <w:lang w:val="es-MX"/>
+        </w:rPr>
+        <w:t xml:space="preserve">El middleware </w:t>
+      </w:r>
+      <w:proofErr w:type="spellStart"/>
+      <w:proofErr w:type="gramStart"/>
+      <w:r>
+        <w:rPr>
+          <w:lang w:val="es-MX"/>
+        </w:rPr>
+        <w:t>auth:sanctum</w:t>
+      </w:r>
+      <w:proofErr w:type="spellEnd"/>
+      <w:proofErr w:type="gramEnd"/>
+      <w:r>
+        <w:rPr>
+          <w:lang w:val="es-MX"/>
+        </w:rPr>
+        <w:t xml:space="preserve"> revisa que la petición traiga el </w:t>
+      </w:r>
+      <w:proofErr w:type="spellStart"/>
+      <w:r>
+        <w:rPr>
+          <w:lang w:val="es-MX"/>
+        </w:rPr>
+        <w:t>header</w:t>
+      </w:r>
+      <w:proofErr w:type="spellEnd"/>
+      <w:r>
+        <w:rPr>
+          <w:lang w:val="es-MX"/>
+        </w:rPr>
+        <w:t>:</w:t>
+      </w:r>
+    </w:p>
+    <w:p>
+      <w:pPr>
+        <w:shd w:val="clear" w:color="auto" w:fill="FFFFFF"/>
+        <w:spacing w:before="100" w:beforeAutospacing="1" w:after="100" w:afterAutospacing="1" w:line="240" w:lineRule="auto"/>
+        <w:rPr>
+          <w:lang w:val="es-MX"/>
+        </w:rPr>
+      </w:pPr>
+      <w:proofErr w:type="spellStart"/>
+      <w:r>
+        <w:rPr>
+          <w:lang w:val="es-MX"/>
+        </w:rPr>
+        <w:t>Authorization</w:t>
+      </w:r>
+      <w:proofErr w:type="spellEnd"/>
+      <w:r>
+        <w:rPr>
+          <w:lang w:val="es-MX"/>
+        </w:rPr>
+        <w:t xml:space="preserve">: </w:t>
+      </w:r>
+      <w:proofErr w:type="spellStart"/>
+      <w:r>
+        <w:rPr>
+          <w:lang w:val="es-MX"/>
+        </w:rPr>
+        <w:t>Bearer</w:t>
+      </w:r>
+      <w:proofErr w:type="spellEnd"/>
+      <w:r>
+        <w:rPr>
+          <w:lang w:val="es-MX"/>
+        </w:rPr>
+        <w:t xml:space="preserve"> TU_TOKEN</w:t>
+      </w:r>
+    </w:p>
+    <w:p>
+      <w:pPr>
+        <w:shd w:val="clear" w:color="auto" w:fill="FFFFFF"/>
+        <w:spacing w:before="100" w:beforeAutospacing="1" w:after="100" w:afterAutospacing="1" w:line="240" w:lineRule="auto"/>
+        <w:rPr>
+          <w:lang w:val="es-MX"/>
+        </w:rPr>
+      </w:pPr>
+      <w:r>
+        <w:rPr>
+          <w:lang w:val="es-MX"/>
+        </w:rPr>
+        <w:t xml:space="preserve">Si no lo trae, </w:t>
+      </w:r>
+      <w:proofErr w:type="spellStart"/>
+      <w:r>
+        <w:rPr>
+          <w:lang w:val="es-MX"/>
+        </w:rPr>
+        <w:t>Laravel</w:t>
+      </w:r>
+      <w:proofErr w:type="spellEnd"/>
+      <w:r>
+        <w:rPr>
+          <w:lang w:val="es-MX"/>
+        </w:rPr>
+        <w:t xml:space="preserve"> responde:</w:t>
+      </w:r>
+      <w:r>
+        <w:rPr>
+          <w:lang w:val="es-MX"/>
+        </w:rPr>
+        <w:t xml:space="preserve"> </w:t>
+      </w:r>
+      <w:proofErr w:type="gramStart"/>
+      <w:r>
+        <w:rPr>
+          <w:lang w:val="es-MX"/>
+        </w:rPr>
+        <w:t>{ "</w:t>
+      </w:r>
+      <w:proofErr w:type="spellStart"/>
+      <w:proofErr w:type="gramEnd"/>
+      <w:r>
+        <w:rPr>
+          <w:lang w:val="es-MX"/>
+        </w:rPr>
+        <w:t>message</w:t>
+      </w:r>
+      <w:proofErr w:type="spellEnd"/>
+      <w:r>
+        <w:rPr>
+          <w:lang w:val="es-MX"/>
+        </w:rPr>
+        <w:t>": "</w:t>
+      </w:r>
+      <w:proofErr w:type="spellStart"/>
+      <w:r>
+        <w:rPr>
+          <w:lang w:val="es-MX"/>
+        </w:rPr>
+        <w:t>Unauthenticated</w:t>
+      </w:r>
+      <w:proofErr w:type="spellEnd"/>
+      <w:r>
+        <w:rPr>
+          <w:lang w:val="es-MX"/>
+        </w:rPr>
+        <w:t>."</w:t>
+      </w:r>
+      <w:r>
+        <w:rPr>
+          <w:lang w:val="es-MX"/>
+        </w:rPr>
+        <w:t>}</w:t>
+      </w:r>
+      <w:r>
+        <w:rPr>
+          <w:lang w:val="es-MX"/>
+        </w:rPr>
+        <w:t xml:space="preserve"> con código 401 </w:t>
+      </w:r>
+      <w:proofErr w:type="spellStart"/>
+      <w:r>
+        <w:rPr>
+          <w:rStyle w:val="Textoennegrita"/>
+          <w:lang w:val="es-MX"/>
+        </w:rPr>
+        <w:t>Unauthorized</w:t>
+      </w:r>
+      <w:proofErr w:type="spellEnd"/>
+      <w:r>
+        <w:rPr>
+          <w:lang w:val="es-MX"/>
+        </w:rPr>
+        <w:t>.</w:t>
+      </w:r>
+    </w:p>
+    <w:p>
+      <w:pPr>
+        <w:shd w:val="clear" w:color="auto" w:fill="FFFFFF"/>
+        <w:spacing w:before="100" w:beforeAutospacing="1" w:after="100" w:afterAutospacing="1" w:line="240" w:lineRule="auto"/>
+        <w:rPr>
+          <w:lang w:val="es-MX"/>
+        </w:rPr>
+      </w:pPr>
+    </w:p>
+    <w:p>
+      <w:pPr>
+        <w:shd w:val="clear" w:color="auto" w:fill="FFFFFF"/>
+        <w:spacing w:before="100" w:beforeAutospacing="1" w:after="100" w:afterAutospacing="1" w:line="240" w:lineRule="auto"/>
+        <w:rPr>
+          <w:lang w:val="es-MX"/>
+        </w:rPr>
+      </w:pPr>
+      <w:r>
+        <w:rPr>
+          <w:lang w:val="es-MX"/>
+        </w:rPr>
+        <w:t xml:space="preserve">En resumen protege las rutas de </w:t>
+      </w:r>
+      <w:proofErr w:type="gramStart"/>
+      <w:r>
+        <w:rPr>
+          <w:lang w:val="es-MX"/>
+        </w:rPr>
+        <w:t>usuarios  y</w:t>
+      </w:r>
+      <w:proofErr w:type="gramEnd"/>
+      <w:r>
+        <w:rPr>
+          <w:lang w:val="es-MX"/>
+        </w:rPr>
+        <w:t xml:space="preserve"> tareas como vemos en el esquema de abajo</w:t>
+      </w:r>
+    </w:p>
+    <w:p>
+      <w:pPr>
+        <w:shd w:val="clear" w:color="auto" w:fill="FFFFFF"/>
+        <w:spacing w:before="100" w:beforeAutospacing="1" w:after="100" w:afterAutospacing="1" w:line="240" w:lineRule="auto"/>
+        <w:rPr>
+          <w:lang w:val="es-MX"/>
+        </w:rPr>
+      </w:pPr>
+      <w:r>
+        <w:rPr>
+          <w:lang w:val="es-MX"/>
+        </w:rPr>
+        <w:t>/api/</w:t>
+      </w:r>
+      <w:proofErr w:type="spellStart"/>
+      <w:r>
+        <w:rPr>
+          <w:lang w:val="es-MX"/>
+        </w:rPr>
+        <w:t>login</w:t>
+      </w:r>
+      <w:proofErr w:type="spellEnd"/>
+      <w:r>
+        <w:rPr>
+          <w:lang w:val="es-MX"/>
+        </w:rPr>
+        <w:t xml:space="preserve"> → </w:t>
+      </w:r>
+      <w:r>
+        <w:rPr>
+          <w:rFonts w:ascii="Segoe UI Symbol" w:hAnsi="Segoe UI Symbol" w:cs="Segoe UI Symbol"/>
+          <w:lang w:val="es-MX"/>
+        </w:rPr>
+        <w:t>🔓</w:t>
+      </w:r>
+      <w:r>
+        <w:rPr>
+          <w:lang w:val="es-MX"/>
+        </w:rPr>
+        <w:t xml:space="preserve"> pública (s</w:t>
+      </w:r>
+      <w:r>
+        <w:rPr>
+          <w:lang w:val="es-MX"/>
+        </w:rPr>
+        <w:t xml:space="preserve">irve para obtener el </w:t>
+      </w:r>
+      <w:proofErr w:type="spellStart"/>
+      <w:r>
+        <w:rPr>
+          <w:lang w:val="es-MX"/>
+        </w:rPr>
+        <w:t>token</w:t>
+      </w:r>
+      <w:proofErr w:type="spellEnd"/>
+      <w:r>
+        <w:rPr>
+          <w:lang w:val="es-MX"/>
+        </w:rPr>
+        <w:t>).</w:t>
+      </w:r>
+    </w:p>
+    <w:p>
+      <w:pPr>
+        <w:shd w:val="clear" w:color="auto" w:fill="FFFFFF"/>
+        <w:spacing w:before="100" w:beforeAutospacing="1" w:after="100" w:afterAutospacing="1" w:line="240" w:lineRule="auto"/>
+        <w:rPr>
+          <w:lang w:val="es-MX"/>
+        </w:rPr>
+      </w:pPr>
+      <w:r>
+        <w:rPr>
+          <w:lang w:val="es-MX"/>
+        </w:rPr>
+        <w:t>/api/</w:t>
+      </w:r>
+      <w:proofErr w:type="spellStart"/>
+      <w:r>
+        <w:rPr>
+          <w:lang w:val="es-MX"/>
+        </w:rPr>
+        <w:t>logout</w:t>
+      </w:r>
+      <w:proofErr w:type="spellEnd"/>
+      <w:r>
+        <w:rPr>
+          <w:lang w:val="es-MX"/>
+        </w:rPr>
+        <w:t xml:space="preserve"> → </w:t>
+      </w:r>
+      <w:r>
+        <w:rPr>
+          <w:rFonts w:ascii="Segoe UI Symbol" w:hAnsi="Segoe UI Symbol" w:cs="Segoe UI Symbol"/>
+          <w:lang w:val="es-MX"/>
+        </w:rPr>
+        <w:t>🔒</w:t>
+      </w:r>
+      <w:r>
+        <w:rPr>
+          <w:lang w:val="es-MX"/>
+        </w:rPr>
+        <w:t xml:space="preserve"> protegida (requiere </w:t>
+      </w:r>
+      <w:proofErr w:type="spellStart"/>
+      <w:r>
+        <w:rPr>
+          <w:lang w:val="es-MX"/>
+        </w:rPr>
+        <w:t>token</w:t>
+      </w:r>
+      <w:proofErr w:type="spellEnd"/>
+      <w:r>
+        <w:rPr>
+          <w:lang w:val="es-MX"/>
+        </w:rPr>
+        <w:t>).</w:t>
+      </w:r>
+    </w:p>
+    <w:p>
+      <w:pPr>
+        <w:shd w:val="clear" w:color="auto" w:fill="FFFFFF"/>
+        <w:spacing w:before="100" w:beforeAutospacing="1" w:after="100" w:afterAutospacing="1" w:line="240" w:lineRule="auto"/>
+        <w:rPr>
+          <w:lang w:val="es-MX"/>
+        </w:rPr>
+      </w:pPr>
+      <w:r>
+        <w:rPr>
+          <w:lang w:val="es-MX"/>
+        </w:rPr>
+        <w:t xml:space="preserve">/api/usuarios/* → </w:t>
+      </w:r>
+      <w:r>
+        <w:rPr>
+          <w:rFonts w:ascii="Segoe UI Symbol" w:hAnsi="Segoe UI Symbol" w:cs="Segoe UI Symbol"/>
+          <w:lang w:val="es-MX"/>
+        </w:rPr>
+        <w:t>🔒</w:t>
+      </w:r>
+      <w:r>
+        <w:rPr>
+          <w:lang w:val="es-MX"/>
+        </w:rPr>
+        <w:t xml:space="preserve"> protegida (</w:t>
+      </w:r>
+      <w:proofErr w:type="spellStart"/>
+      <w:r>
+        <w:rPr>
+          <w:lang w:val="es-MX"/>
+        </w:rPr>
+        <w:t>listUsers</w:t>
+      </w:r>
+      <w:proofErr w:type="spellEnd"/>
+      <w:r>
+        <w:rPr>
+          <w:lang w:val="es-MX"/>
+        </w:rPr>
+        <w:t xml:space="preserve">, </w:t>
+      </w:r>
+      <w:proofErr w:type="spellStart"/>
+      <w:r>
+        <w:rPr>
+          <w:lang w:val="es-MX"/>
+        </w:rPr>
+        <w:t>addUser</w:t>
+      </w:r>
+      <w:proofErr w:type="spellEnd"/>
+      <w:r>
+        <w:rPr>
+          <w:lang w:val="es-MX"/>
+        </w:rPr>
+        <w:t>,</w:t>
+      </w:r>
+      <w:r>
+        <w:rPr>
+          <w:lang w:val="es-MX"/>
+        </w:rPr>
+        <w:t xml:space="preserve"> </w:t>
+      </w:r>
+      <w:proofErr w:type="spellStart"/>
+      <w:r>
+        <w:rPr>
+          <w:lang w:val="es-MX"/>
+        </w:rPr>
+        <w:t>updateUser</w:t>
+      </w:r>
+      <w:proofErr w:type="spellEnd"/>
+      <w:r>
+        <w:rPr>
+          <w:lang w:val="es-MX"/>
+        </w:rPr>
+        <w:t xml:space="preserve">, </w:t>
+      </w:r>
+      <w:proofErr w:type="spellStart"/>
+      <w:r>
+        <w:rPr>
+          <w:lang w:val="es-MX"/>
+        </w:rPr>
+        <w:t>deleteUser</w:t>
+      </w:r>
+      <w:proofErr w:type="spellEnd"/>
+      <w:r>
+        <w:rPr>
+          <w:lang w:val="es-MX"/>
+        </w:rPr>
+        <w:t>, etc.).</w:t>
+      </w:r>
+    </w:p>
+    <w:p>
+      <w:pPr>
+        <w:shd w:val="clear" w:color="auto" w:fill="FFFFFF"/>
+        <w:spacing w:before="100" w:beforeAutospacing="1" w:after="100" w:afterAutospacing="1" w:line="240" w:lineRule="auto"/>
+        <w:rPr>
+          <w:lang w:val="es-MX"/>
+        </w:rPr>
+      </w:pPr>
+      <w:r>
+        <w:rPr>
+          <w:lang w:val="es-MX"/>
+        </w:rPr>
+        <w:t xml:space="preserve">/api/tareas/* → </w:t>
+      </w:r>
+      <w:r>
+        <w:rPr>
+          <w:rFonts w:ascii="Segoe UI Symbol" w:hAnsi="Segoe UI Symbol" w:cs="Segoe UI Symbol"/>
+          <w:lang w:val="es-MX"/>
+        </w:rPr>
+        <w:t>🔒</w:t>
+      </w:r>
+      <w:r>
+        <w:rPr>
+          <w:lang w:val="es-MX"/>
+        </w:rPr>
+        <w:t xml:space="preserve"> protegida (listar, crear, actualizar, eliminar tareas).</w:t>
+      </w:r>
+    </w:p>
+    <w:p>
+      <w:pPr>
+        <w:shd w:val="clear" w:color="auto" w:fill="FFFFFF"/>
+        <w:spacing w:before="100" w:beforeAutospacing="1" w:after="100" w:afterAutospacing="1" w:line="240" w:lineRule="auto"/>
+        <w:rPr>
+          <w:lang w:val="es-MX"/>
+        </w:rPr>
+      </w:pPr>
+      <w:r>
+        <w:rPr>
+          <w:lang w:val="es-MX"/>
+        </w:rPr>
+        <w:t xml:space="preserve">Entonces sí: con esa configuración, los </w:t>
+      </w:r>
+      <w:proofErr w:type="spellStart"/>
+      <w:r>
+        <w:rPr>
+          <w:lang w:val="es-MX"/>
+        </w:rPr>
+        <w:t>endpoints</w:t>
+      </w:r>
+      <w:proofErr w:type="spellEnd"/>
+      <w:r>
+        <w:rPr>
+          <w:lang w:val="es-MX"/>
+        </w:rPr>
+        <w:t xml:space="preserve"> de usuarios y tareas ya no se pueden usar sin estar autenticado</w:t>
+      </w:r>
+    </w:p>
+    <w:p>
+      <w:pPr>
+        <w:shd w:val="clear" w:color="auto" w:fill="FFFFFF"/>
+        <w:spacing w:before="100" w:beforeAutospacing="1" w:after="100" w:afterAutospacing="1" w:line="240" w:lineRule="auto"/>
+        <w:rPr>
+          <w:lang w:val="es-MX"/>
+        </w:rPr>
+      </w:pPr>
+      <w:r>
+        <w:rPr>
+          <w:lang w:val="es-MX"/>
+        </w:rPr>
+        <w:t>Ejemplo</w:t>
+      </w:r>
+    </w:p>
+    <w:p>
+      <w:pPr>
+        <w:shd w:val="clear" w:color="auto" w:fill="FFFFFF"/>
+        <w:spacing w:before="100" w:beforeAutospacing="1" w:after="100" w:afterAutospacing="1" w:line="240" w:lineRule="auto"/>
+        <w:rPr>
+          <w:lang w:val="es-MX"/>
+        </w:rPr>
+      </w:pPr>
+      <w:r>
+        <w:rPr>
+          <w:lang w:val="es-MX"/>
+        </w:rPr>
+        <w:t>Si intentara</w:t>
+      </w:r>
+      <w:r>
+        <w:rPr>
+          <w:lang w:val="es-MX"/>
+        </w:rPr>
+        <w:t xml:space="preserve"> entrar a </w:t>
+      </w:r>
+      <w:r>
+        <w:rPr>
+          <w:rStyle w:val="CdigoHTML"/>
+          <w:rFonts w:eastAsiaTheme="minorHAnsi"/>
+          <w:lang w:val="es-MX"/>
+        </w:rPr>
+        <w:t>http://127.0.0.1:8000/api/usuarios/listUsers</w:t>
+      </w:r>
+      <w:r>
+        <w:rPr>
+          <w:lang w:val="es-MX"/>
+        </w:rPr>
+        <w:t xml:space="preserve"> sin </w:t>
+      </w:r>
+      <w:proofErr w:type="spellStart"/>
+      <w:r>
+        <w:rPr>
+          <w:lang w:val="es-MX"/>
+        </w:rPr>
+        <w:t>token</w:t>
+      </w:r>
+      <w:proofErr w:type="spellEnd"/>
+      <w:r>
+        <w:rPr>
+          <w:lang w:val="es-MX"/>
+        </w:rPr>
+        <w:t xml:space="preserve">, me </w:t>
+      </w:r>
+      <w:proofErr w:type="spellStart"/>
+      <w:r>
+        <w:rPr>
+          <w:lang w:val="es-MX"/>
+        </w:rPr>
+        <w:t>daria</w:t>
+      </w:r>
+      <w:proofErr w:type="spellEnd"/>
+      <w:r>
+        <w:rPr>
+          <w:lang w:val="es-MX"/>
+        </w:rPr>
+        <w:t>:</w:t>
+      </w:r>
+      <w:r>
+        <w:rPr>
+          <w:lang w:val="es-MX"/>
+        </w:rPr>
+        <w:t xml:space="preserve"> </w:t>
+      </w:r>
+      <w:proofErr w:type="gramStart"/>
+      <w:r>
+        <w:rPr>
+          <w:lang w:val="es-MX"/>
+        </w:rPr>
+        <w:t>{ "</w:t>
+      </w:r>
+      <w:proofErr w:type="spellStart"/>
+      <w:proofErr w:type="gramEnd"/>
+      <w:r>
+        <w:rPr>
+          <w:lang w:val="es-MX"/>
+        </w:rPr>
+        <w:t>message</w:t>
+      </w:r>
+      <w:proofErr w:type="spellEnd"/>
+      <w:r>
+        <w:rPr>
+          <w:lang w:val="es-MX"/>
+        </w:rPr>
+        <w:t>": "</w:t>
+      </w:r>
+      <w:proofErr w:type="spellStart"/>
+      <w:r>
+        <w:rPr>
+          <w:lang w:val="es-MX"/>
+        </w:rPr>
+        <w:t>Unauthenticated</w:t>
+      </w:r>
+      <w:proofErr w:type="spellEnd"/>
+      <w:r>
+        <w:rPr>
+          <w:lang w:val="es-MX"/>
+        </w:rPr>
+        <w:t>."}</w:t>
+      </w:r>
+    </w:p>
+    <w:p>
+      <w:pPr>
+        <w:shd w:val="clear" w:color="auto" w:fill="FFFFFF"/>
+        <w:spacing w:before="100" w:beforeAutospacing="1" w:after="100" w:afterAutospacing="1" w:line="240" w:lineRule="auto"/>
+        <w:rPr>
+          <w:lang w:val="es-MX"/>
+        </w:rPr>
+      </w:pPr>
+    </w:p>
+    <w:p>
+      <w:pPr>
+        <w:shd w:val="clear" w:color="auto" w:fill="FFFFFF"/>
+        <w:spacing w:before="100" w:beforeAutospacing="1" w:after="100" w:afterAutospacing="1" w:line="240" w:lineRule="auto"/>
+        <w:rPr>
+          <w:lang w:val="es-MX"/>
+        </w:rPr>
+      </w:pPr>
+      <w:r>
+        <w:rPr>
+          <w:lang w:val="es-MX"/>
+        </w:rPr>
+        <w:t>Y si lo hago</w:t>
+      </w:r>
+      <w:r>
+        <w:rPr>
+          <w:lang w:val="es-MX"/>
+        </w:rPr>
+        <w:t xml:space="preserve"> con e</w:t>
+      </w:r>
+      <w:r>
+        <w:rPr>
+          <w:lang w:val="es-MX"/>
+        </w:rPr>
+        <w:t xml:space="preserve">l </w:t>
+      </w:r>
+      <w:proofErr w:type="spellStart"/>
+      <w:r>
+        <w:rPr>
+          <w:lang w:val="es-MX"/>
+        </w:rPr>
+        <w:t>Authorization</w:t>
+      </w:r>
+      <w:proofErr w:type="spellEnd"/>
+      <w:r>
+        <w:rPr>
+          <w:lang w:val="es-MX"/>
+        </w:rPr>
+        <w:t xml:space="preserve">: </w:t>
+      </w:r>
+      <w:proofErr w:type="spellStart"/>
+      <w:r>
+        <w:rPr>
+          <w:lang w:val="es-MX"/>
+        </w:rPr>
+        <w:t>Bearer</w:t>
+      </w:r>
+      <w:proofErr w:type="spellEnd"/>
+      <w:r>
+        <w:rPr>
+          <w:lang w:val="es-MX"/>
+        </w:rPr>
+        <w:t xml:space="preserve"> </w:t>
+      </w:r>
+      <w:proofErr w:type="spellStart"/>
+      <w:r>
+        <w:rPr>
+          <w:b/>
+          <w:lang w:val="es-MX"/>
+        </w:rPr>
+        <w:t>token_extraido</w:t>
+      </w:r>
+      <w:proofErr w:type="spellEnd"/>
+      <w:r>
+        <w:rPr>
+          <w:lang w:val="es-MX"/>
+        </w:rPr>
+        <w:t>, entonces sí devuelve la información.</w:t>
+      </w:r>
+    </w:p>
+    <w:p>
+      <w:pPr>
+        <w:shd w:val="clear" w:color="auto" w:fill="FFFFFF"/>
+        <w:spacing w:before="100" w:beforeAutospacing="1" w:after="100" w:afterAutospacing="1" w:line="240" w:lineRule="auto"/>
+        <w:rPr>
+          <w:lang w:val="es-MX"/>
+        </w:rPr>
+      </w:pPr>
+    </w:p>
+    <w:p>
+      <w:pPr>
+        <w:shd w:val="clear" w:color="auto" w:fill="FFFFFF"/>
+        <w:spacing w:before="100" w:beforeAutospacing="1" w:after="100" w:afterAutospacing="1" w:line="240" w:lineRule="auto"/>
+        <w:rPr>
+          <w:lang w:val="es-MX"/>
+        </w:rPr>
+      </w:pPr>
+      <w:r>
+        <w:rPr>
+          <w:lang w:val="es-MX"/>
+        </w:rPr>
+        <w:t xml:space="preserve">Como podemos observar en el post nos devuelve un </w:t>
+      </w:r>
+      <w:proofErr w:type="spellStart"/>
+      <w:r>
+        <w:rPr>
+          <w:lang w:val="es-MX"/>
+        </w:rPr>
+        <w:t>token</w:t>
+      </w:r>
+      <w:proofErr w:type="spellEnd"/>
+    </w:p>
+    <w:p>
+      <w:pPr>
+        <w:shd w:val="clear" w:color="auto" w:fill="FFFFFF"/>
+        <w:spacing w:before="100" w:beforeAutospacing="1" w:after="100" w:afterAutospacing="1" w:line="240" w:lineRule="auto"/>
+        <w:rPr>
+          <w:lang w:val="es-MX"/>
+        </w:rPr>
+      </w:pPr>
+    </w:p>
+    <w:p>
+      <w:pPr>
+        <w:shd w:val="clear" w:color="auto" w:fill="FFFFFF"/>
+        <w:spacing w:before="100" w:beforeAutospacing="1" w:after="100" w:afterAutospacing="1" w:line="240" w:lineRule="auto"/>
+        <w:rPr>
+          <w:lang w:val="es-MX"/>
+        </w:rPr>
+      </w:pPr>
+      <w:r>
+        <w:rPr>
+          <w:lang w:val="es-MX"/>
+        </w:rPr>
+        <w:t>Ejemplo</w:t>
+      </w:r>
+    </w:p>
+    <w:p>
+      <w:pPr>
+        <w:shd w:val="clear" w:color="auto" w:fill="FFFFFF"/>
+        <w:spacing w:before="100" w:beforeAutospacing="1" w:after="100" w:afterAutospacing="1" w:line="240" w:lineRule="auto"/>
+        <w:rPr>
+          <w:lang w:val="es-MX"/>
+        </w:rPr>
+      </w:pPr>
+      <w:r>
+        <w:rPr>
+          <w:lang w:val="es-MX"/>
+        </w:rPr>
+        <w:t xml:space="preserve">1.primero deberemos en </w:t>
+      </w:r>
+      <w:proofErr w:type="spellStart"/>
+      <w:r>
+        <w:rPr>
+          <w:lang w:val="es-MX"/>
+        </w:rPr>
+        <w:t>login</w:t>
+      </w:r>
+      <w:proofErr w:type="spellEnd"/>
+    </w:p>
+    <w:p>
+      <w:pPr>
+        <w:shd w:val="clear" w:color="auto" w:fill="FFFFFF"/>
+        <w:spacing w:before="100" w:beforeAutospacing="1" w:after="100" w:afterAutospacing="1" w:line="240" w:lineRule="auto"/>
+        <w:rPr>
+          <w:lang w:val="es-MX"/>
+        </w:rPr>
+      </w:pPr>
+      <w:r>
+        <w:rPr>
+          <w:lang w:val="es-MX"/>
+        </w:rPr>
+        <w:drawing>
+          <wp:inline distT="0" distB="0" distL="0" distR="0">
+            <wp:extent cx="5612130" cy="2587625"/>
+            <wp:effectExtent l="0" t="0" r="7620" b="3175"/>
+            <wp:docPr id="22" name="Imagen 22"/>
+            <wp:cNvGraphicFramePr>
+              <a:graphicFrameLocks xmlns:a="http://schemas.openxmlformats.org/drawingml/2006/main" noChangeAspect="1"/>
+            </wp:cNvGraphicFramePr>
+            <a:graphic xmlns:a="http://schemas.openxmlformats.org/drawingml/2006/main">
+              <a:graphicData uri="http://schemas.openxmlformats.org/drawingml/2006/picture">
+                <pic:pic xmlns:pic="http://schemas.openxmlformats.org/drawingml/2006/picture">
+                  <pic:nvPicPr>
+                    <pic:cNvPr id="1" name=""/>
+                    <pic:cNvPicPr/>
+                  </pic:nvPicPr>
+                  <pic:blipFill>
+                    <a:blip r:embed="rId23" cstate="print">
+                      <a:extLst>
+                        <a:ext uri="{28A0092B-C50C-407E-A947-70E740481C1C}">
+                          <a14:useLocalDpi xmlns:a14="http://schemas.microsoft.com/office/drawing/2010/main" val="0"/>
+                        </a:ext>
+                      </a:extLst>
+                    </a:blip>
+                    <a:stretch>
+                      <a:fillRect/>
+                    </a:stretch>
+                  </pic:blipFill>
+                  <pic:spPr>
+                    <a:xfrm>
+                      <a:off x="0" y="0"/>
+                      <a:ext cx="5612130" cy="2587625"/>
+                    </a:xfrm>
+                    <a:prstGeom prst="rect">
+                      <a:avLst/>
+                    </a:prstGeom>
+                  </pic:spPr>
+                </pic:pic>
+              </a:graphicData>
+            </a:graphic>
+          </wp:inline>
+        </w:drawing>
+      </w:r>
+    </w:p>
+    <w:p>
+      <w:pPr>
+        <w:tabs>
+          <w:tab w:val="left" w:pos="2953"/>
+        </w:tabs>
+        <w:rPr>
+          <w:lang w:val="es-MX"/>
+        </w:rPr>
+      </w:pPr>
+      <w:r>
+        <w:rPr>
+          <w:lang w:val="es-MX"/>
+        </w:rPr>
+        <w:tab/>
+        <w:t xml:space="preserve">Con el </w:t>
+      </w:r>
+      <w:proofErr w:type="spellStart"/>
+      <w:r>
+        <w:rPr>
+          <w:lang w:val="es-MX"/>
+        </w:rPr>
+        <w:t>get</w:t>
+      </w:r>
+      <w:proofErr w:type="spellEnd"/>
+      <w:r>
+        <w:rPr>
+          <w:lang w:val="es-MX"/>
+        </w:rPr>
+        <w:t xml:space="preserve"> al usuario con correo </w:t>
+      </w:r>
+      <w:hyperlink r:id="rId24" w:history="1">
+        <w:r>
+          <w:rPr>
+            <w:rStyle w:val="Hipervnculo"/>
+            <w:lang w:val="es-MX"/>
+          </w:rPr>
+          <w:t>lucia3@miumg.com</w:t>
+        </w:r>
+      </w:hyperlink>
+    </w:p>
+    <w:p>
+      <w:pPr>
+        <w:tabs>
+          <w:tab w:val="left" w:pos="2953"/>
+        </w:tabs>
+        <w:rPr>
+          <w:lang w:val="es-MX"/>
+        </w:rPr>
+      </w:pPr>
+      <w:r>
+        <w:rPr>
+          <w:lang w:val="es-MX"/>
+        </w:rPr>
+        <w:t xml:space="preserve">Con contraseña secreto123 </w:t>
+      </w:r>
+    </w:p>
+    <w:p>
+      <w:pPr>
+        <w:tabs>
+          <w:tab w:val="left" w:pos="2953"/>
+        </w:tabs>
+        <w:rPr>
+          <w:lang w:val="es-MX"/>
+        </w:rPr>
+      </w:pPr>
+      <w:r>
+        <w:rPr>
+          <w:lang w:val="es-MX"/>
+        </w:rPr>
+        <w:t>POST /api/</w:t>
+      </w:r>
+      <w:proofErr w:type="spellStart"/>
+      <w:r>
+        <w:rPr>
+          <w:lang w:val="es-MX"/>
+        </w:rPr>
+        <w:t>login</w:t>
+      </w:r>
+      <w:proofErr w:type="spellEnd"/>
+    </w:p>
+    <w:p>
+      <w:pPr>
+        <w:tabs>
+          <w:tab w:val="left" w:pos="2953"/>
+        </w:tabs>
+        <w:rPr>
+          <w:lang w:val="es-MX"/>
+        </w:rPr>
+      </w:pPr>
+      <w:r>
+        <w:rPr>
+          <w:lang w:val="es-MX"/>
+        </w:rPr>
+        <w:t>Qué hace:</w:t>
+      </w:r>
+    </w:p>
+    <w:p>
+      <w:pPr>
+        <w:tabs>
+          <w:tab w:val="left" w:pos="2953"/>
+        </w:tabs>
+        <w:rPr>
+          <w:lang w:val="es-MX"/>
+        </w:rPr>
+      </w:pPr>
+      <w:r>
+        <w:rPr>
+          <w:lang w:val="es-MX"/>
+        </w:rPr>
+        <w:t xml:space="preserve">Recibe un email y </w:t>
+      </w:r>
+      <w:proofErr w:type="spellStart"/>
+      <w:r>
+        <w:rPr>
+          <w:lang w:val="es-MX"/>
+        </w:rPr>
+        <w:t>password</w:t>
+      </w:r>
+      <w:proofErr w:type="spellEnd"/>
+      <w:r>
+        <w:rPr>
+          <w:lang w:val="es-MX"/>
+        </w:rPr>
+        <w:t>.</w:t>
+      </w:r>
+    </w:p>
+    <w:p>
+      <w:pPr>
+        <w:tabs>
+          <w:tab w:val="left" w:pos="2953"/>
+        </w:tabs>
+        <w:rPr>
+          <w:lang w:val="es-MX"/>
+        </w:rPr>
+      </w:pPr>
+      <w:r>
+        <w:rPr>
+          <w:lang w:val="es-MX"/>
+        </w:rPr>
+        <w:t xml:space="preserve">Busca </w:t>
+      </w:r>
+      <w:r>
+        <w:rPr>
+          <w:lang w:val="es-MX"/>
+        </w:rPr>
+        <w:t>al usuario en la base de datos.</w:t>
+      </w:r>
+    </w:p>
+    <w:p>
+      <w:pPr>
+        <w:tabs>
+          <w:tab w:val="left" w:pos="2953"/>
+        </w:tabs>
+        <w:rPr>
+          <w:lang w:val="es-MX"/>
+        </w:rPr>
+      </w:pPr>
+      <w:r>
+        <w:rPr>
+          <w:lang w:val="es-MX"/>
+        </w:rPr>
+        <w:t>Valida que la contraseña sea</w:t>
+      </w:r>
+      <w:r>
+        <w:rPr>
+          <w:lang w:val="es-MX"/>
+        </w:rPr>
+        <w:t xml:space="preserve"> correcta (usando </w:t>
+      </w:r>
+      <w:proofErr w:type="gramStart"/>
+      <w:r>
+        <w:rPr>
+          <w:lang w:val="es-MX"/>
+        </w:rPr>
+        <w:t>Hash::</w:t>
+      </w:r>
+      <w:proofErr w:type="spellStart"/>
+      <w:proofErr w:type="gramEnd"/>
+      <w:r>
+        <w:rPr>
+          <w:lang w:val="es-MX"/>
+        </w:rPr>
+        <w:t>check</w:t>
+      </w:r>
+      <w:proofErr w:type="spellEnd"/>
+      <w:r>
+        <w:rPr>
+          <w:lang w:val="es-MX"/>
+        </w:rPr>
+        <w:t>).</w:t>
+      </w:r>
+    </w:p>
+    <w:p>
+      <w:pPr>
+        <w:tabs>
+          <w:tab w:val="left" w:pos="2953"/>
+        </w:tabs>
+        <w:rPr>
+          <w:lang w:val="es-MX"/>
+        </w:rPr>
+      </w:pPr>
+      <w:r>
+        <w:rPr>
+          <w:lang w:val="es-MX"/>
+        </w:rPr>
+        <w:t xml:space="preserve">Si todo está bien, genera un </w:t>
+      </w:r>
+      <w:proofErr w:type="spellStart"/>
+      <w:r>
+        <w:rPr>
+          <w:lang w:val="es-MX"/>
+        </w:rPr>
+        <w:t>token</w:t>
+      </w:r>
+      <w:proofErr w:type="spellEnd"/>
+      <w:r>
+        <w:rPr>
+          <w:lang w:val="es-MX"/>
+        </w:rPr>
+        <w:t xml:space="preserve"> de</w:t>
+      </w:r>
+      <w:r>
+        <w:rPr>
+          <w:lang w:val="es-MX"/>
+        </w:rPr>
+        <w:t xml:space="preserve"> acceso usando </w:t>
+      </w:r>
+      <w:proofErr w:type="spellStart"/>
+      <w:r>
+        <w:rPr>
+          <w:lang w:val="es-MX"/>
+        </w:rPr>
+        <w:t>Laravel</w:t>
+      </w:r>
+      <w:proofErr w:type="spellEnd"/>
+      <w:r>
+        <w:rPr>
+          <w:lang w:val="es-MX"/>
+        </w:rPr>
+        <w:t xml:space="preserve"> </w:t>
+      </w:r>
+      <w:proofErr w:type="spellStart"/>
+      <w:r>
+        <w:rPr>
+          <w:lang w:val="es-MX"/>
+        </w:rPr>
+        <w:t>Sanctum</w:t>
+      </w:r>
+      <w:proofErr w:type="spellEnd"/>
+      <w:r>
+        <w:rPr>
+          <w:lang w:val="es-MX"/>
+        </w:rPr>
+        <w:t>.</w:t>
+      </w:r>
+    </w:p>
+    <w:p>
+      <w:pPr>
+        <w:tabs>
+          <w:tab w:val="left" w:pos="2953"/>
+        </w:tabs>
+        <w:rPr>
+          <w:lang w:val="es-MX"/>
+        </w:rPr>
+      </w:pPr>
+      <w:r>
+        <w:rPr>
+          <w:lang w:val="es-MX"/>
+        </w:rPr>
+        <w:t>Respuesta:</w:t>
+      </w:r>
+    </w:p>
+    <w:p>
+      <w:pPr>
+        <w:tabs>
+          <w:tab w:val="left" w:pos="2953"/>
+        </w:tabs>
+        <w:rPr>
+          <w:lang w:val="es-MX"/>
+        </w:rPr>
+      </w:pPr>
+    </w:p>
+    <w:p>
+      <w:pPr>
+        <w:tabs>
+          <w:tab w:val="left" w:pos="2953"/>
+        </w:tabs>
+        <w:rPr>
+          <w:lang w:val="es-MX"/>
+        </w:rPr>
+      </w:pPr>
+    </w:p>
+    <w:p>
+      <w:pPr>
+        <w:tabs>
+          <w:tab w:val="left" w:pos="2953"/>
+        </w:tabs>
+        <w:rPr>
+          <w:lang w:val="es-MX"/>
+        </w:rPr>
+      </w:pPr>
+      <w:r>
+        <w:rPr>
+          <w:lang w:val="es-MX"/>
+        </w:rPr>
+        <w:lastRenderedPageBreak/>
+        <w:t>Devuelve un JSON con:</w:t>
+      </w:r>
+    </w:p>
+    <w:p>
+      <w:pPr>
+        <w:tabs>
+          <w:tab w:val="left" w:pos="2953"/>
+        </w:tabs>
+        <w:rPr>
+          <w:lang w:val="es-MX"/>
+        </w:rPr>
+      </w:pPr>
+      <w:r>
+        <w:rPr>
+          <w:lang w:val="es-MX"/>
+        </w:rPr>
+        <w:t>El mensaje de éxito.</w:t>
+      </w:r>
+    </w:p>
+    <w:p>
+      <w:pPr>
+        <w:tabs>
+          <w:tab w:val="left" w:pos="2953"/>
+        </w:tabs>
+        <w:rPr>
+          <w:lang w:val="es-MX"/>
+        </w:rPr>
+      </w:pPr>
+      <w:r>
+        <w:rPr>
+          <w:lang w:val="es-MX"/>
+        </w:rPr>
+        <w:t>Los</w:t>
+      </w:r>
+      <w:r>
+        <w:rPr>
+          <w:lang w:val="es-MX"/>
+        </w:rPr>
+        <w:t xml:space="preserve"> datos del usuario autenticado.</w:t>
+      </w:r>
+    </w:p>
+    <w:p>
+      <w:pPr>
+        <w:tabs>
+          <w:tab w:val="left" w:pos="2953"/>
+        </w:tabs>
+        <w:rPr>
+          <w:lang w:val="es-MX"/>
+        </w:rPr>
+      </w:pPr>
+      <w:r>
+        <w:rPr>
+          <w:lang w:val="es-MX"/>
+        </w:rPr>
+        <w:t xml:space="preserve">El </w:t>
+      </w:r>
+      <w:proofErr w:type="spellStart"/>
+      <w:r>
+        <w:rPr>
+          <w:lang w:val="es-MX"/>
+        </w:rPr>
+        <w:t>token</w:t>
+      </w:r>
+      <w:proofErr w:type="spellEnd"/>
+      <w:r>
+        <w:rPr>
+          <w:lang w:val="es-MX"/>
+        </w:rPr>
+        <w:t xml:space="preserve"> para usar en futuras peticiones.</w:t>
+      </w:r>
+    </w:p>
+    <w:p>
+      <w:pPr>
+        <w:tabs>
+          <w:tab w:val="left" w:pos="2953"/>
+        </w:tabs>
+        <w:rPr>
+          <w:lang w:val="es-MX"/>
+        </w:rPr>
+      </w:pPr>
+      <w:r>
+        <w:rPr>
+          <w:lang w:val="es-MX"/>
+        </w:rPr>
+        <w:t>Ejemplo esperado</w:t>
+      </w:r>
+    </w:p>
+    <w:p>
+      <w:pPr>
+        <w:shd w:val="clear" w:color="auto" w:fill="212121"/>
+        <w:spacing w:after="0" w:line="270" w:lineRule="atLeast"/>
+        <w:rPr>
+          <w:rFonts w:ascii="Courier New" w:eastAsia="Times New Roman" w:hAnsi="Courier New" w:cs="Courier New"/>
+          <w:color w:val="F8F8F2"/>
+          <w:sz w:val="18"/>
+          <w:szCs w:val="18"/>
+          <w:lang w:val="es-MX"/>
+        </w:rPr>
+      </w:pPr>
+      <w:r>
+        <w:rPr>
+          <w:rFonts w:ascii="Courier New" w:eastAsia="Times New Roman" w:hAnsi="Courier New" w:cs="Courier New"/>
+          <w:color w:val="DCDCDC"/>
+          <w:sz w:val="18"/>
+          <w:szCs w:val="18"/>
+          <w:lang w:val="es-MX"/>
+        </w:rPr>
+        <w:t>{</w:t>
+      </w:r>
+    </w:p>
+    <w:p>
+      <w:pPr>
+        <w:shd w:val="clear" w:color="auto" w:fill="212121"/>
+        <w:spacing w:after="0" w:line="270" w:lineRule="atLeast"/>
+        <w:rPr>
+          <w:rFonts w:ascii="Courier New" w:eastAsia="Times New Roman" w:hAnsi="Courier New" w:cs="Courier New"/>
+          <w:color w:val="F8F8F2"/>
+          <w:sz w:val="18"/>
+          <w:szCs w:val="18"/>
+          <w:lang w:val="es-MX"/>
+        </w:rPr>
+      </w:pPr>
+      <w:r>
+        <w:rPr>
+          <w:rFonts w:ascii="Courier New" w:eastAsia="Times New Roman" w:hAnsi="Courier New" w:cs="Courier New"/>
+          <w:color w:val="F8F8F2"/>
+          <w:sz w:val="18"/>
+          <w:szCs w:val="18"/>
+          <w:lang w:val="es-MX"/>
+        </w:rPr>
+        <w:t xml:space="preserve">    </w:t>
+      </w:r>
+      <w:r>
+        <w:rPr>
+          <w:rFonts w:ascii="Courier New" w:eastAsia="Times New Roman" w:hAnsi="Courier New" w:cs="Courier New"/>
+          <w:color w:val="9CDCFE"/>
+          <w:sz w:val="18"/>
+          <w:szCs w:val="18"/>
+          <w:lang w:val="es-MX"/>
+        </w:rPr>
+        <w:t>"</w:t>
+      </w:r>
+      <w:proofErr w:type="spellStart"/>
+      <w:r>
+        <w:rPr>
+          <w:rFonts w:ascii="Courier New" w:eastAsia="Times New Roman" w:hAnsi="Courier New" w:cs="Courier New"/>
+          <w:color w:val="9CDCFE"/>
+          <w:sz w:val="18"/>
+          <w:szCs w:val="18"/>
+          <w:lang w:val="es-MX"/>
+        </w:rPr>
+        <w:t>message</w:t>
+      </w:r>
+      <w:proofErr w:type="spellEnd"/>
+      <w:r>
+        <w:rPr>
+          <w:rFonts w:ascii="Courier New" w:eastAsia="Times New Roman" w:hAnsi="Courier New" w:cs="Courier New"/>
+          <w:color w:val="9CDCFE"/>
+          <w:sz w:val="18"/>
+          <w:szCs w:val="18"/>
+          <w:lang w:val="es-MX"/>
+        </w:rPr>
+        <w:t>"</w:t>
+      </w:r>
+      <w:r>
+        <w:rPr>
+          <w:rFonts w:ascii="Courier New" w:eastAsia="Times New Roman" w:hAnsi="Courier New" w:cs="Courier New"/>
+          <w:color w:val="DCDCDC"/>
+          <w:sz w:val="18"/>
+          <w:szCs w:val="18"/>
+          <w:lang w:val="es-MX"/>
+        </w:rPr>
+        <w:t>:</w:t>
+      </w:r>
+      <w:r>
+        <w:rPr>
+          <w:rFonts w:ascii="Courier New" w:eastAsia="Times New Roman" w:hAnsi="Courier New" w:cs="Courier New"/>
+          <w:color w:val="F8F8F2"/>
+          <w:sz w:val="18"/>
+          <w:szCs w:val="18"/>
+          <w:lang w:val="es-MX"/>
+        </w:rPr>
+        <w:t xml:space="preserve"> </w:t>
+      </w:r>
+      <w:r>
+        <w:rPr>
+          <w:rFonts w:ascii="Courier New" w:eastAsia="Times New Roman" w:hAnsi="Courier New" w:cs="Courier New"/>
+          <w:color w:val="CE9178"/>
+          <w:sz w:val="18"/>
+          <w:szCs w:val="18"/>
+          <w:lang w:val="es-MX"/>
+        </w:rPr>
+        <w:t>"</w:t>
+      </w:r>
+      <w:proofErr w:type="spellStart"/>
+      <w:r>
+        <w:rPr>
+          <w:rFonts w:ascii="Courier New" w:eastAsia="Times New Roman" w:hAnsi="Courier New" w:cs="Courier New"/>
+          <w:color w:val="CE9178"/>
+          <w:sz w:val="18"/>
+          <w:szCs w:val="18"/>
+          <w:lang w:val="es-MX"/>
+        </w:rPr>
+        <w:t>Login</w:t>
+      </w:r>
+      <w:proofErr w:type="spellEnd"/>
+      <w:r>
+        <w:rPr>
+          <w:rFonts w:ascii="Courier New" w:eastAsia="Times New Roman" w:hAnsi="Courier New" w:cs="Courier New"/>
+          <w:color w:val="CE9178"/>
+          <w:sz w:val="18"/>
+          <w:szCs w:val="18"/>
+          <w:lang w:val="es-MX"/>
+        </w:rPr>
+        <w:t xml:space="preserve"> exitoso"</w:t>
+      </w:r>
+      <w:r>
+        <w:rPr>
+          <w:rFonts w:ascii="Courier New" w:eastAsia="Times New Roman" w:hAnsi="Courier New" w:cs="Courier New"/>
+          <w:color w:val="DCDCDC"/>
+          <w:sz w:val="18"/>
+          <w:szCs w:val="18"/>
+          <w:lang w:val="es-MX"/>
+        </w:rPr>
+        <w:t>,</w:t>
+      </w:r>
+    </w:p>
+    <w:p>
+      <w:pPr>
+        <w:shd w:val="clear" w:color="auto" w:fill="212121"/>
+        <w:spacing w:after="0" w:line="270" w:lineRule="atLeast"/>
+        <w:rPr>
+          <w:rFonts w:ascii="Courier New" w:eastAsia="Times New Roman" w:hAnsi="Courier New" w:cs="Courier New"/>
+          <w:color w:val="F8F8F2"/>
+          <w:sz w:val="18"/>
+          <w:szCs w:val="18"/>
+          <w:lang w:val="es-MX"/>
+        </w:rPr>
+      </w:pPr>
+      <w:r>
+        <w:rPr>
+          <w:rFonts w:ascii="Courier New" w:eastAsia="Times New Roman" w:hAnsi="Courier New" w:cs="Courier New"/>
+          <w:color w:val="F8F8F2"/>
+          <w:sz w:val="18"/>
+          <w:szCs w:val="18"/>
+          <w:lang w:val="es-MX"/>
+        </w:rPr>
+        <w:t xml:space="preserve">    </w:t>
+      </w:r>
+      <w:r>
+        <w:rPr>
+          <w:rFonts w:ascii="Courier New" w:eastAsia="Times New Roman" w:hAnsi="Courier New" w:cs="Courier New"/>
+          <w:color w:val="9CDCFE"/>
+          <w:sz w:val="18"/>
+          <w:szCs w:val="18"/>
+          <w:lang w:val="es-MX"/>
+        </w:rPr>
+        <w:t>"usuario"</w:t>
+      </w:r>
+      <w:r>
+        <w:rPr>
+          <w:rFonts w:ascii="Courier New" w:eastAsia="Times New Roman" w:hAnsi="Courier New" w:cs="Courier New"/>
+          <w:color w:val="DCDCDC"/>
+          <w:sz w:val="18"/>
+          <w:szCs w:val="18"/>
+          <w:lang w:val="es-MX"/>
+        </w:rPr>
+        <w:t>:</w:t>
+      </w:r>
+      <w:r>
+        <w:rPr>
+          <w:rFonts w:ascii="Courier New" w:eastAsia="Times New Roman" w:hAnsi="Courier New" w:cs="Courier New"/>
+          <w:color w:val="F8F8F2"/>
+          <w:sz w:val="18"/>
+          <w:szCs w:val="18"/>
+          <w:lang w:val="es-MX"/>
+        </w:rPr>
+        <w:t xml:space="preserve"> </w:t>
+      </w:r>
+      <w:r>
+        <w:rPr>
+          <w:rFonts w:ascii="Courier New" w:eastAsia="Times New Roman" w:hAnsi="Courier New" w:cs="Courier New"/>
+          <w:color w:val="DCDCDC"/>
+          <w:sz w:val="18"/>
+          <w:szCs w:val="18"/>
+          <w:lang w:val="es-MX"/>
+        </w:rPr>
+        <w:t>{</w:t>
+      </w:r>
+    </w:p>
+    <w:p>
+      <w:pPr>
+        <w:shd w:val="clear" w:color="auto" w:fill="212121"/>
+        <w:spacing w:after="0" w:line="270" w:lineRule="atLeast"/>
+        <w:rPr>
+          <w:rFonts w:ascii="Courier New" w:eastAsia="Times New Roman" w:hAnsi="Courier New" w:cs="Courier New"/>
+          <w:color w:val="F8F8F2"/>
+          <w:sz w:val="18"/>
+          <w:szCs w:val="18"/>
+          <w:lang w:val="es-MX"/>
+        </w:rPr>
+      </w:pPr>
+      <w:r>
+        <w:rPr>
+          <w:rFonts w:ascii="Courier New" w:eastAsia="Times New Roman" w:hAnsi="Courier New" w:cs="Courier New"/>
+          <w:color w:val="F8F8F2"/>
+          <w:sz w:val="18"/>
+          <w:szCs w:val="18"/>
+          <w:lang w:val="es-MX"/>
+        </w:rPr>
+        <w:t xml:space="preserve">        </w:t>
+      </w:r>
+      <w:r>
+        <w:rPr>
+          <w:rFonts w:ascii="Courier New" w:eastAsia="Times New Roman" w:hAnsi="Courier New" w:cs="Courier New"/>
+          <w:color w:val="9CDCFE"/>
+          <w:sz w:val="18"/>
+          <w:szCs w:val="18"/>
+          <w:lang w:val="es-MX"/>
+        </w:rPr>
+        <w:t>"nombre"</w:t>
+      </w:r>
+      <w:r>
+        <w:rPr>
+          <w:rFonts w:ascii="Courier New" w:eastAsia="Times New Roman" w:hAnsi="Courier New" w:cs="Courier New"/>
+          <w:color w:val="DCDCDC"/>
+          <w:sz w:val="18"/>
+          <w:szCs w:val="18"/>
+          <w:lang w:val="es-MX"/>
+        </w:rPr>
+        <w:t>:</w:t>
+      </w:r>
+      <w:r>
+        <w:rPr>
+          <w:rFonts w:ascii="Courier New" w:eastAsia="Times New Roman" w:hAnsi="Courier New" w:cs="Courier New"/>
+          <w:color w:val="F8F8F2"/>
+          <w:sz w:val="18"/>
+          <w:szCs w:val="18"/>
+          <w:lang w:val="es-MX"/>
+        </w:rPr>
+        <w:t xml:space="preserve"> </w:t>
+      </w:r>
+      <w:r>
+        <w:rPr>
+          <w:rFonts w:ascii="Courier New" w:eastAsia="Times New Roman" w:hAnsi="Courier New" w:cs="Courier New"/>
+          <w:color w:val="CE9178"/>
+          <w:sz w:val="18"/>
+          <w:szCs w:val="18"/>
+          <w:lang w:val="es-MX"/>
+        </w:rPr>
+        <w:t xml:space="preserve">"lucia </w:t>
+      </w:r>
+      <w:proofErr w:type="spellStart"/>
+      <w:r>
+        <w:rPr>
+          <w:rFonts w:ascii="Courier New" w:eastAsia="Times New Roman" w:hAnsi="Courier New" w:cs="Courier New"/>
+          <w:color w:val="CE9178"/>
+          <w:sz w:val="18"/>
+          <w:szCs w:val="18"/>
+          <w:lang w:val="es-MX"/>
+        </w:rPr>
+        <w:t>gonzlaez</w:t>
+      </w:r>
+      <w:proofErr w:type="spellEnd"/>
+      <w:r>
+        <w:rPr>
+          <w:rFonts w:ascii="Courier New" w:eastAsia="Times New Roman" w:hAnsi="Courier New" w:cs="Courier New"/>
+          <w:color w:val="CE9178"/>
+          <w:sz w:val="18"/>
+          <w:szCs w:val="18"/>
+          <w:lang w:val="es-MX"/>
+        </w:rPr>
+        <w:t>"</w:t>
+      </w:r>
+      <w:r>
+        <w:rPr>
+          <w:rFonts w:ascii="Courier New" w:eastAsia="Times New Roman" w:hAnsi="Courier New" w:cs="Courier New"/>
+          <w:color w:val="DCDCDC"/>
+          <w:sz w:val="18"/>
+          <w:szCs w:val="18"/>
+          <w:lang w:val="es-MX"/>
+        </w:rPr>
+        <w:t>,</w:t>
+      </w:r>
+    </w:p>
+    <w:p>
+      <w:pPr>
+        <w:shd w:val="clear" w:color="auto" w:fill="212121"/>
+        <w:spacing w:after="0" w:line="270" w:lineRule="atLeast"/>
+        <w:rPr>
+          <w:rFonts w:ascii="Courier New" w:eastAsia="Times New Roman" w:hAnsi="Courier New" w:cs="Courier New"/>
+          <w:color w:val="F8F8F2"/>
+          <w:sz w:val="18"/>
+          <w:szCs w:val="18"/>
+          <w:lang w:val="es-MX"/>
+        </w:rPr>
+      </w:pPr>
+      <w:r>
+        <w:rPr>
+          <w:rFonts w:ascii="Courier New" w:eastAsia="Times New Roman" w:hAnsi="Courier New" w:cs="Courier New"/>
+          <w:color w:val="F8F8F2"/>
+          <w:sz w:val="18"/>
+          <w:szCs w:val="18"/>
+          <w:lang w:val="es-MX"/>
+        </w:rPr>
+        <w:t xml:space="preserve">        </w:t>
+      </w:r>
+      <w:r>
+        <w:rPr>
+          <w:rFonts w:ascii="Courier New" w:eastAsia="Times New Roman" w:hAnsi="Courier New" w:cs="Courier New"/>
+          <w:color w:val="9CDCFE"/>
+          <w:sz w:val="18"/>
+          <w:szCs w:val="18"/>
+          <w:lang w:val="es-MX"/>
+        </w:rPr>
+        <w:t>"email"</w:t>
+      </w:r>
+      <w:r>
+        <w:rPr>
+          <w:rFonts w:ascii="Courier New" w:eastAsia="Times New Roman" w:hAnsi="Courier New" w:cs="Courier New"/>
+          <w:color w:val="DCDCDC"/>
+          <w:sz w:val="18"/>
+          <w:szCs w:val="18"/>
+          <w:lang w:val="es-MX"/>
+        </w:rPr>
+        <w:t>:</w:t>
+      </w:r>
+      <w:r>
+        <w:rPr>
+          <w:rFonts w:ascii="Courier New" w:eastAsia="Times New Roman" w:hAnsi="Courier New" w:cs="Courier New"/>
+          <w:color w:val="F8F8F2"/>
+          <w:sz w:val="18"/>
+          <w:szCs w:val="18"/>
+          <w:lang w:val="es-MX"/>
+        </w:rPr>
+        <w:t xml:space="preserve"> </w:t>
+      </w:r>
+      <w:r>
+        <w:rPr>
+          <w:rFonts w:ascii="Courier New" w:eastAsia="Times New Roman" w:hAnsi="Courier New" w:cs="Courier New"/>
+          <w:color w:val="CE9178"/>
+          <w:sz w:val="18"/>
+          <w:szCs w:val="18"/>
+          <w:lang w:val="es-MX"/>
+        </w:rPr>
+        <w:t>"lucia3@miumg.com"</w:t>
+      </w:r>
+      <w:r>
+        <w:rPr>
+          <w:rFonts w:ascii="Courier New" w:eastAsia="Times New Roman" w:hAnsi="Courier New" w:cs="Courier New"/>
+          <w:color w:val="DCDCDC"/>
+          <w:sz w:val="18"/>
+          <w:szCs w:val="18"/>
+          <w:lang w:val="es-MX"/>
+        </w:rPr>
+        <w:t>,</w:t>
+      </w:r>
+    </w:p>
+    <w:p>
+      <w:pPr>
+        <w:shd w:val="clear" w:color="auto" w:fill="212121"/>
+        <w:spacing w:after="0" w:line="270" w:lineRule="atLeast"/>
+        <w:rPr>
+          <w:rFonts w:ascii="Courier New" w:eastAsia="Times New Roman" w:hAnsi="Courier New" w:cs="Courier New"/>
+          <w:color w:val="F8F8F2"/>
+          <w:sz w:val="18"/>
+          <w:szCs w:val="18"/>
+          <w:lang w:val="es-MX"/>
+        </w:rPr>
+      </w:pPr>
+      <w:r>
+        <w:rPr>
+          <w:rFonts w:ascii="Courier New" w:eastAsia="Times New Roman" w:hAnsi="Courier New" w:cs="Courier New"/>
+          <w:color w:val="F8F8F2"/>
+          <w:sz w:val="18"/>
+          <w:szCs w:val="18"/>
+          <w:lang w:val="es-MX"/>
+        </w:rPr>
+        <w:t xml:space="preserve">        </w:t>
+      </w:r>
+      <w:r>
+        <w:rPr>
+          <w:rFonts w:ascii="Courier New" w:eastAsia="Times New Roman" w:hAnsi="Courier New" w:cs="Courier New"/>
+          <w:color w:val="9CDCFE"/>
+          <w:sz w:val="18"/>
+          <w:szCs w:val="18"/>
+          <w:lang w:val="es-MX"/>
+        </w:rPr>
+        <w:t>"</w:t>
+      </w:r>
+      <w:proofErr w:type="spellStart"/>
+      <w:r>
+        <w:rPr>
+          <w:rFonts w:ascii="Courier New" w:eastAsia="Times New Roman" w:hAnsi="Courier New" w:cs="Courier New"/>
+          <w:color w:val="9CDCFE"/>
+          <w:sz w:val="18"/>
+          <w:szCs w:val="18"/>
+          <w:lang w:val="es-MX"/>
+        </w:rPr>
+        <w:t>password</w:t>
+      </w:r>
+      <w:proofErr w:type="spellEnd"/>
+      <w:r>
+        <w:rPr>
+          <w:rFonts w:ascii="Courier New" w:eastAsia="Times New Roman" w:hAnsi="Courier New" w:cs="Courier New"/>
+          <w:color w:val="9CDCFE"/>
+          <w:sz w:val="18"/>
+          <w:szCs w:val="18"/>
+          <w:lang w:val="es-MX"/>
+        </w:rPr>
+        <w:t>"</w:t>
+      </w:r>
+      <w:r>
+        <w:rPr>
+          <w:rFonts w:ascii="Courier New" w:eastAsia="Times New Roman" w:hAnsi="Courier New" w:cs="Courier New"/>
+          <w:color w:val="DCDCDC"/>
+          <w:sz w:val="18"/>
+          <w:szCs w:val="18"/>
+          <w:lang w:val="es-MX"/>
+        </w:rPr>
+        <w:t>:</w:t>
+      </w:r>
+      <w:r>
+        <w:rPr>
+          <w:rFonts w:ascii="Courier New" w:eastAsia="Times New Roman" w:hAnsi="Courier New" w:cs="Courier New"/>
+          <w:color w:val="F8F8F2"/>
+          <w:sz w:val="18"/>
+          <w:szCs w:val="18"/>
+          <w:lang w:val="es-MX"/>
+        </w:rPr>
+        <w:t xml:space="preserve"> </w:t>
+      </w:r>
+      <w:r>
+        <w:rPr>
+          <w:rFonts w:ascii="Courier New" w:eastAsia="Times New Roman" w:hAnsi="Courier New" w:cs="Courier New"/>
+          <w:color w:val="CE9178"/>
+          <w:sz w:val="18"/>
+          <w:szCs w:val="18"/>
+          <w:lang w:val="es-MX"/>
+        </w:rPr>
+        <w:t>"$2y$12$M21Z6fgMOOQWNI3TCxiV1OleU09X7SZxs9iswTP8zel7NskuBOfS6"</w:t>
+      </w:r>
+      <w:r>
+        <w:rPr>
+          <w:rFonts w:ascii="Courier New" w:eastAsia="Times New Roman" w:hAnsi="Courier New" w:cs="Courier New"/>
+          <w:color w:val="DCDCDC"/>
+          <w:sz w:val="18"/>
+          <w:szCs w:val="18"/>
+          <w:lang w:val="es-MX"/>
+        </w:rPr>
+        <w:t>,</w:t>
+      </w:r>
+    </w:p>
+    <w:p>
+      <w:pPr>
+        <w:shd w:val="clear" w:color="auto" w:fill="212121"/>
+        <w:spacing w:after="0" w:line="270" w:lineRule="atLeast"/>
+        <w:rPr>
+          <w:rFonts w:ascii="Courier New" w:eastAsia="Times New Roman" w:hAnsi="Courier New" w:cs="Courier New"/>
+          <w:color w:val="F8F8F2"/>
+          <w:sz w:val="18"/>
+          <w:szCs w:val="18"/>
+        </w:rPr>
+      </w:pPr>
+      <w:r>
+        <w:rPr>
+          <w:rFonts w:ascii="Courier New" w:eastAsia="Times New Roman" w:hAnsi="Courier New" w:cs="Courier New"/>
+          <w:color w:val="F8F8F2"/>
+          <w:sz w:val="18"/>
+          <w:szCs w:val="18"/>
+          <w:lang w:val="es-MX"/>
+        </w:rPr>
+        <w:t xml:space="preserve">        </w:t>
+      </w:r>
+      <w:r>
+        <w:rPr>
+          <w:rFonts w:ascii="Courier New" w:eastAsia="Times New Roman" w:hAnsi="Courier New" w:cs="Courier New"/>
+          <w:color w:val="9CDCFE"/>
+          <w:sz w:val="18"/>
+          <w:szCs w:val="18"/>
+        </w:rPr>
+        <w:t>"</w:t>
+      </w:r>
+      <w:proofErr w:type="spellStart"/>
+      <w:r>
+        <w:rPr>
+          <w:rFonts w:ascii="Courier New" w:eastAsia="Times New Roman" w:hAnsi="Courier New" w:cs="Courier New"/>
+          <w:color w:val="9CDCFE"/>
+          <w:sz w:val="18"/>
+          <w:szCs w:val="18"/>
+        </w:rPr>
+        <w:t>rol</w:t>
+      </w:r>
+      <w:proofErr w:type="spellEnd"/>
+      <w:r>
+        <w:rPr>
+          <w:rFonts w:ascii="Courier New" w:eastAsia="Times New Roman" w:hAnsi="Courier New" w:cs="Courier New"/>
+          <w:color w:val="9CDCFE"/>
+          <w:sz w:val="18"/>
+          <w:szCs w:val="18"/>
+        </w:rPr>
+        <w:t>"</w:t>
+      </w:r>
+      <w:r>
+        <w:rPr>
+          <w:rFonts w:ascii="Courier New" w:eastAsia="Times New Roman" w:hAnsi="Courier New" w:cs="Courier New"/>
+          <w:color w:val="DCDCDC"/>
+          <w:sz w:val="18"/>
+          <w:szCs w:val="18"/>
+        </w:rPr>
+        <w:t>:</w:t>
+      </w:r>
+      <w:r>
+        <w:rPr>
+          <w:rFonts w:ascii="Courier New" w:eastAsia="Times New Roman" w:hAnsi="Courier New" w:cs="Courier New"/>
+          <w:color w:val="F8F8F2"/>
+          <w:sz w:val="18"/>
+          <w:szCs w:val="18"/>
+        </w:rPr>
+        <w:t xml:space="preserve"> </w:t>
+      </w:r>
+      <w:r>
+        <w:rPr>
+          <w:rFonts w:ascii="Courier New" w:eastAsia="Times New Roman" w:hAnsi="Courier New" w:cs="Courier New"/>
+          <w:color w:val="CE9178"/>
+          <w:sz w:val="18"/>
+          <w:szCs w:val="18"/>
+        </w:rPr>
+        <w:t>"</w:t>
+      </w:r>
+      <w:proofErr w:type="spellStart"/>
+      <w:r>
+        <w:rPr>
+          <w:rFonts w:ascii="Courier New" w:eastAsia="Times New Roman" w:hAnsi="Courier New" w:cs="Courier New"/>
+          <w:color w:val="CE9178"/>
+          <w:sz w:val="18"/>
+          <w:szCs w:val="18"/>
+        </w:rPr>
+        <w:t>usuario</w:t>
+      </w:r>
+      <w:proofErr w:type="spellEnd"/>
+      <w:r>
+        <w:rPr>
+          <w:rFonts w:ascii="Courier New" w:eastAsia="Times New Roman" w:hAnsi="Courier New" w:cs="Courier New"/>
+          <w:color w:val="CE9178"/>
+          <w:sz w:val="18"/>
+          <w:szCs w:val="18"/>
+        </w:rPr>
+        <w:t>"</w:t>
+      </w:r>
+      <w:r>
+        <w:rPr>
+          <w:rFonts w:ascii="Courier New" w:eastAsia="Times New Roman" w:hAnsi="Courier New" w:cs="Courier New"/>
+          <w:color w:val="DCDCDC"/>
+          <w:sz w:val="18"/>
+          <w:szCs w:val="18"/>
+        </w:rPr>
+        <w:t>,</w:t>
+      </w:r>
+    </w:p>
+    <w:p>
+      <w:pPr>
+        <w:shd w:val="clear" w:color="auto" w:fill="212121"/>
+        <w:spacing w:after="0" w:line="270" w:lineRule="atLeast"/>
+        <w:rPr>
+          <w:rFonts w:ascii="Courier New" w:eastAsia="Times New Roman" w:hAnsi="Courier New" w:cs="Courier New"/>
+          <w:color w:val="F8F8F2"/>
+          <w:sz w:val="18"/>
+          <w:szCs w:val="18"/>
+        </w:rPr>
+      </w:pPr>
+      <w:r>
+        <w:rPr>
+          <w:rFonts w:ascii="Courier New" w:eastAsia="Times New Roman" w:hAnsi="Courier New" w:cs="Courier New"/>
+          <w:color w:val="F8F8F2"/>
+          <w:sz w:val="18"/>
+          <w:szCs w:val="18"/>
+        </w:rPr>
+        <w:t xml:space="preserve">        </w:t>
+      </w:r>
+      <w:r>
+        <w:rPr>
+          <w:rFonts w:ascii="Courier New" w:eastAsia="Times New Roman" w:hAnsi="Courier New" w:cs="Courier New"/>
+          <w:color w:val="9CDCFE"/>
+          <w:sz w:val="18"/>
+          <w:szCs w:val="18"/>
+        </w:rPr>
+        <w:t>"</w:t>
+      </w:r>
+      <w:proofErr w:type="spellStart"/>
+      <w:r>
+        <w:rPr>
+          <w:rFonts w:ascii="Courier New" w:eastAsia="Times New Roman" w:hAnsi="Courier New" w:cs="Courier New"/>
+          <w:color w:val="9CDCFE"/>
+          <w:sz w:val="18"/>
+          <w:szCs w:val="18"/>
+        </w:rPr>
+        <w:t>created_at</w:t>
+      </w:r>
+      <w:proofErr w:type="spellEnd"/>
+      <w:r>
+        <w:rPr>
+          <w:rFonts w:ascii="Courier New" w:eastAsia="Times New Roman" w:hAnsi="Courier New" w:cs="Courier New"/>
+          <w:color w:val="9CDCFE"/>
+          <w:sz w:val="18"/>
+          <w:szCs w:val="18"/>
+        </w:rPr>
+        <w:t>"</w:t>
+      </w:r>
+      <w:r>
+        <w:rPr>
+          <w:rFonts w:ascii="Courier New" w:eastAsia="Times New Roman" w:hAnsi="Courier New" w:cs="Courier New"/>
+          <w:color w:val="DCDCDC"/>
+          <w:sz w:val="18"/>
+          <w:szCs w:val="18"/>
+        </w:rPr>
+        <w:t>:</w:t>
+      </w:r>
+      <w:r>
+        <w:rPr>
+          <w:rFonts w:ascii="Courier New" w:eastAsia="Times New Roman" w:hAnsi="Courier New" w:cs="Courier New"/>
+          <w:color w:val="F8F8F2"/>
+          <w:sz w:val="18"/>
+          <w:szCs w:val="18"/>
+        </w:rPr>
+        <w:t xml:space="preserve"> </w:t>
+      </w:r>
+      <w:r>
+        <w:rPr>
+          <w:rFonts w:ascii="Courier New" w:eastAsia="Times New Roman" w:hAnsi="Courier New" w:cs="Courier New"/>
+          <w:color w:val="CE9178"/>
+          <w:sz w:val="18"/>
+          <w:szCs w:val="18"/>
+        </w:rPr>
+        <w:t>"2025-09-11T05:17:49.000000Z"</w:t>
+      </w:r>
+      <w:r>
+        <w:rPr>
+          <w:rFonts w:ascii="Courier New" w:eastAsia="Times New Roman" w:hAnsi="Courier New" w:cs="Courier New"/>
+          <w:color w:val="DCDCDC"/>
+          <w:sz w:val="18"/>
+          <w:szCs w:val="18"/>
+        </w:rPr>
+        <w:t>,</w:t>
+      </w:r>
+    </w:p>
+    <w:p>
+      <w:pPr>
+        <w:shd w:val="clear" w:color="auto" w:fill="212121"/>
+        <w:spacing w:after="0" w:line="270" w:lineRule="atLeast"/>
+        <w:rPr>
+          <w:rFonts w:ascii="Courier New" w:eastAsia="Times New Roman" w:hAnsi="Courier New" w:cs="Courier New"/>
+          <w:color w:val="F8F8F2"/>
+          <w:sz w:val="18"/>
+          <w:szCs w:val="18"/>
+        </w:rPr>
+      </w:pPr>
+      <w:r>
+        <w:rPr>
+          <w:rFonts w:ascii="Courier New" w:eastAsia="Times New Roman" w:hAnsi="Courier New" w:cs="Courier New"/>
+          <w:color w:val="F8F8F2"/>
+          <w:sz w:val="18"/>
+          <w:szCs w:val="18"/>
+        </w:rPr>
+        <w:t xml:space="preserve">        </w:t>
+      </w:r>
+      <w:r>
+        <w:rPr>
+          <w:rFonts w:ascii="Courier New" w:eastAsia="Times New Roman" w:hAnsi="Courier New" w:cs="Courier New"/>
+          <w:color w:val="9CDCFE"/>
+          <w:sz w:val="18"/>
+          <w:szCs w:val="18"/>
+        </w:rPr>
+        <w:t>"</w:t>
+      </w:r>
+      <w:proofErr w:type="spellStart"/>
+      <w:r>
+        <w:rPr>
+          <w:rFonts w:ascii="Courier New" w:eastAsia="Times New Roman" w:hAnsi="Courier New" w:cs="Courier New"/>
+          <w:color w:val="9CDCFE"/>
+          <w:sz w:val="18"/>
+          <w:szCs w:val="18"/>
+        </w:rPr>
+        <w:t>updated_at</w:t>
+      </w:r>
+      <w:proofErr w:type="spellEnd"/>
+      <w:r>
+        <w:rPr>
+          <w:rFonts w:ascii="Courier New" w:eastAsia="Times New Roman" w:hAnsi="Courier New" w:cs="Courier New"/>
+          <w:color w:val="9CDCFE"/>
+          <w:sz w:val="18"/>
+          <w:szCs w:val="18"/>
+        </w:rPr>
+        <w:t>"</w:t>
+      </w:r>
+      <w:r>
+        <w:rPr>
+          <w:rFonts w:ascii="Courier New" w:eastAsia="Times New Roman" w:hAnsi="Courier New" w:cs="Courier New"/>
+          <w:color w:val="DCDCDC"/>
+          <w:sz w:val="18"/>
+          <w:szCs w:val="18"/>
+        </w:rPr>
+        <w:t>:</w:t>
+      </w:r>
+      <w:r>
+        <w:rPr>
+          <w:rFonts w:ascii="Courier New" w:eastAsia="Times New Roman" w:hAnsi="Courier New" w:cs="Courier New"/>
+          <w:color w:val="F8F8F2"/>
+          <w:sz w:val="18"/>
+          <w:szCs w:val="18"/>
+        </w:rPr>
+        <w:t xml:space="preserve"> </w:t>
+      </w:r>
+      <w:r>
+        <w:rPr>
+          <w:rFonts w:ascii="Courier New" w:eastAsia="Times New Roman" w:hAnsi="Courier New" w:cs="Courier New"/>
+          <w:color w:val="CE9178"/>
+          <w:sz w:val="18"/>
+          <w:szCs w:val="18"/>
+        </w:rPr>
+        <w:t>"2025-09-11T05:17:49.000000Z"</w:t>
+      </w:r>
+    </w:p>
+    <w:p>
+      <w:pPr>
+        <w:shd w:val="clear" w:color="auto" w:fill="212121"/>
+        <w:spacing w:after="0" w:line="270" w:lineRule="atLeast"/>
+        <w:rPr>
+          <w:rFonts w:ascii="Courier New" w:eastAsia="Times New Roman" w:hAnsi="Courier New" w:cs="Courier New"/>
+          <w:color w:val="F8F8F2"/>
+          <w:sz w:val="18"/>
+          <w:szCs w:val="18"/>
+        </w:rPr>
+      </w:pPr>
+      <w:r>
+        <w:rPr>
+          <w:rFonts w:ascii="Courier New" w:eastAsia="Times New Roman" w:hAnsi="Courier New" w:cs="Courier New"/>
+          <w:color w:val="F8F8F2"/>
+          <w:sz w:val="18"/>
+          <w:szCs w:val="18"/>
+        </w:rPr>
+        <w:t xml:space="preserve">    </w:t>
+      </w:r>
+      <w:r>
+        <w:rPr>
+          <w:rFonts w:ascii="Courier New" w:eastAsia="Times New Roman" w:hAnsi="Courier New" w:cs="Courier New"/>
+          <w:color w:val="DCDCDC"/>
+          <w:sz w:val="18"/>
+          <w:szCs w:val="18"/>
+        </w:rPr>
+        <w:t>},</w:t>
+      </w:r>
+    </w:p>
+    <w:p>
+      <w:pPr>
+        <w:shd w:val="clear" w:color="auto" w:fill="212121"/>
+        <w:spacing w:after="0" w:line="270" w:lineRule="atLeast"/>
+        <w:rPr>
+          <w:rFonts w:ascii="Courier New" w:eastAsia="Times New Roman" w:hAnsi="Courier New" w:cs="Courier New"/>
+          <w:color w:val="F8F8F2"/>
+          <w:sz w:val="18"/>
+          <w:szCs w:val="18"/>
+        </w:rPr>
+      </w:pPr>
+      <w:r>
+        <w:rPr>
+          <w:rFonts w:ascii="Courier New" w:eastAsia="Times New Roman" w:hAnsi="Courier New" w:cs="Courier New"/>
+          <w:color w:val="F8F8F2"/>
+          <w:sz w:val="18"/>
+          <w:szCs w:val="18"/>
+        </w:rPr>
+        <w:t xml:space="preserve">    </w:t>
+      </w:r>
+      <w:r>
+        <w:rPr>
+          <w:rFonts w:ascii="Courier New" w:eastAsia="Times New Roman" w:hAnsi="Courier New" w:cs="Courier New"/>
+          <w:color w:val="9CDCFE"/>
+          <w:sz w:val="18"/>
+          <w:szCs w:val="18"/>
+        </w:rPr>
+        <w:t>"token"</w:t>
+      </w:r>
+      <w:r>
+        <w:rPr>
+          <w:rFonts w:ascii="Courier New" w:eastAsia="Times New Roman" w:hAnsi="Courier New" w:cs="Courier New"/>
+          <w:color w:val="DCDCDC"/>
+          <w:sz w:val="18"/>
+          <w:szCs w:val="18"/>
+        </w:rPr>
+        <w:t>:</w:t>
+      </w:r>
+      <w:r>
+        <w:rPr>
+          <w:rFonts w:ascii="Courier New" w:eastAsia="Times New Roman" w:hAnsi="Courier New" w:cs="Courier New"/>
+          <w:color w:val="F8F8F2"/>
+          <w:sz w:val="18"/>
+          <w:szCs w:val="18"/>
+        </w:rPr>
+        <w:t xml:space="preserve"> </w:t>
+      </w:r>
+      <w:r>
+        <w:rPr>
+          <w:rFonts w:ascii="Courier New" w:eastAsia="Times New Roman" w:hAnsi="Courier New" w:cs="Courier New"/>
+          <w:color w:val="CE9178"/>
+          <w:sz w:val="18"/>
+          <w:szCs w:val="18"/>
+        </w:rPr>
+        <w:t>"13|zYeNqaoi6JDvuiXqgC4Fj7xA7NC5M0x4fJNxVNq433c8c18f"</w:t>
+      </w:r>
+    </w:p>
+    <w:p>
+      <w:pPr>
+        <w:shd w:val="clear" w:color="auto" w:fill="212121"/>
+        <w:spacing w:after="0" w:line="270" w:lineRule="atLeast"/>
+        <w:rPr>
+          <w:rFonts w:ascii="Courier New" w:eastAsia="Times New Roman" w:hAnsi="Courier New" w:cs="Courier New"/>
+          <w:color w:val="F8F8F2"/>
+          <w:sz w:val="18"/>
+          <w:szCs w:val="18"/>
+        </w:rPr>
+      </w:pPr>
+      <w:r>
+        <w:rPr>
+          <w:rFonts w:ascii="Courier New" w:eastAsia="Times New Roman" w:hAnsi="Courier New" w:cs="Courier New"/>
+          <w:color w:val="DCDCDC"/>
+          <w:sz w:val="18"/>
+          <w:szCs w:val="18"/>
+        </w:rPr>
+        <w:t>}</w:t>
+      </w:r>
+    </w:p>
+    <w:p>
+      <w:pPr>
+        <w:tabs>
+          <w:tab w:val="left" w:pos="2953"/>
+        </w:tabs>
+        <w:rPr>
+          <w:lang w:val="es-MX"/>
+        </w:rPr>
+      </w:pPr>
+    </w:p>
+    <w:p>
+      <w:pPr>
+        <w:tabs>
+          <w:tab w:val="left" w:pos="2953"/>
+        </w:tabs>
+        <w:rPr>
+          <w:lang w:val="es-MX"/>
+        </w:rPr>
+      </w:pPr>
+    </w:p>
+    <w:p>
+      <w:pPr>
+        <w:tabs>
+          <w:tab w:val="left" w:pos="2953"/>
+        </w:tabs>
+        <w:rPr>
+          <w:lang w:val="es-MX"/>
+        </w:rPr>
+      </w:pPr>
+    </w:p>
+    <w:p>
+      <w:pPr>
+        <w:tabs>
+          <w:tab w:val="left" w:pos="2953"/>
+        </w:tabs>
+        <w:rPr>
+          <w:lang w:val="es-MX"/>
+        </w:rPr>
+      </w:pPr>
+    </w:p>
+    <w:p>
+      <w:pPr>
+        <w:tabs>
+          <w:tab w:val="left" w:pos="2953"/>
+        </w:tabs>
+        <w:rPr>
+          <w:lang w:val="es-MX"/>
+        </w:rPr>
+      </w:pPr>
+    </w:p>
+    <w:p>
+      <w:pPr>
+        <w:tabs>
+          <w:tab w:val="left" w:pos="2953"/>
+        </w:tabs>
+        <w:rPr>
+          <w:lang w:val="es-MX"/>
+        </w:rPr>
+      </w:pPr>
+    </w:p>
+    <w:p>
+      <w:pPr>
+        <w:tabs>
+          <w:tab w:val="left" w:pos="2953"/>
+        </w:tabs>
+        <w:rPr>
+          <w:lang w:val="es-MX"/>
+        </w:rPr>
+      </w:pPr>
+      <w:r>
+        <w:rPr>
+          <w:lang w:val="es-MX"/>
+        </w:rPr>
+        <w:t xml:space="preserve">2. </w:t>
+      </w:r>
+      <w:r>
+        <w:rPr>
+          <w:lang w:val="es-MX"/>
+        </w:rPr>
+        <w:t>GET /api/usuarios/</w:t>
+      </w:r>
+      <w:proofErr w:type="spellStart"/>
+      <w:r>
+        <w:rPr>
+          <w:lang w:val="es-MX"/>
+        </w:rPr>
+        <w:t>listUsers</w:t>
+      </w:r>
+      <w:proofErr w:type="spellEnd"/>
+    </w:p>
+    <w:p>
+      <w:pPr>
+        <w:tabs>
+          <w:tab w:val="left" w:pos="2953"/>
+        </w:tabs>
+        <w:rPr>
+          <w:lang w:val="es-MX"/>
+        </w:rPr>
+      </w:pPr>
+      <w:r>
+        <w:rPr>
+          <w:lang w:val="es-MX"/>
+        </w:rPr>
+        <w:t>Qué hace:</w:t>
+      </w:r>
+    </w:p>
+    <w:p>
+      <w:pPr>
+        <w:tabs>
+          <w:tab w:val="left" w:pos="2953"/>
+        </w:tabs>
+        <w:rPr>
+          <w:lang w:val="es-MX"/>
+        </w:rPr>
+      </w:pPr>
+      <w:r>
+        <w:rPr>
+          <w:lang w:val="es-MX"/>
+        </w:rPr>
+        <w:t xml:space="preserve">Devuelve todos los </w:t>
+      </w:r>
+      <w:r>
+        <w:rPr>
+          <w:lang w:val="es-MX"/>
+        </w:rPr>
+        <w:t>registros de la tabla usuarios.</w:t>
+      </w:r>
+    </w:p>
+    <w:p>
+      <w:pPr>
+        <w:tabs>
+          <w:tab w:val="left" w:pos="2953"/>
+        </w:tabs>
+        <w:rPr>
+          <w:lang w:val="es-MX"/>
+        </w:rPr>
+      </w:pPr>
+      <w:r>
+        <w:rPr>
+          <w:lang w:val="es-MX"/>
+        </w:rPr>
+        <w:t xml:space="preserve">Está protegida con middleware </w:t>
+      </w:r>
+      <w:proofErr w:type="spellStart"/>
+      <w:proofErr w:type="gramStart"/>
+      <w:r>
+        <w:rPr>
+          <w:lang w:val="es-MX"/>
+        </w:rPr>
+        <w:t>auth:sanctum</w:t>
+      </w:r>
+      <w:proofErr w:type="spellEnd"/>
+      <w:proofErr w:type="gramEnd"/>
+      <w:r>
+        <w:rPr>
+          <w:lang w:val="es-MX"/>
+        </w:rPr>
+        <w:t xml:space="preserve">, por lo que requiere enviar el </w:t>
+      </w:r>
+      <w:proofErr w:type="spellStart"/>
+      <w:r>
+        <w:rPr>
+          <w:lang w:val="es-MX"/>
+        </w:rPr>
+        <w:t>token</w:t>
+      </w:r>
+      <w:proofErr w:type="spellEnd"/>
+      <w:r>
+        <w:rPr>
+          <w:lang w:val="es-MX"/>
+        </w:rPr>
+        <w:t xml:space="preserve"> válido.</w:t>
+      </w:r>
+    </w:p>
+    <w:p>
+      <w:pPr>
+        <w:tabs>
+          <w:tab w:val="left" w:pos="2953"/>
+        </w:tabs>
+        <w:rPr>
+          <w:lang w:val="es-MX"/>
+        </w:rPr>
+      </w:pPr>
+    </w:p>
+    <w:p>
+      <w:pPr>
+        <w:tabs>
+          <w:tab w:val="left" w:pos="2953"/>
+        </w:tabs>
+      </w:pPr>
+      <w:proofErr w:type="spellStart"/>
+      <w:r>
+        <w:rPr>
+          <w:rStyle w:val="Textoennegrita"/>
+        </w:rPr>
+        <w:t>Cómo</w:t>
+      </w:r>
+      <w:proofErr w:type="spellEnd"/>
+      <w:r>
+        <w:rPr>
+          <w:rStyle w:val="Textoennegrita"/>
+        </w:rPr>
+        <w:t xml:space="preserve"> se </w:t>
+      </w:r>
+      <w:proofErr w:type="spellStart"/>
+      <w:r>
+        <w:rPr>
+          <w:rStyle w:val="Textoennegrita"/>
+        </w:rPr>
+        <w:t>prueba</w:t>
+      </w:r>
+      <w:proofErr w:type="spellEnd"/>
+      <w:r>
+        <w:t>:</w:t>
+      </w:r>
+    </w:p>
+    <w:p>
+      <w:pPr>
+        <w:tabs>
+          <w:tab w:val="left" w:pos="2953"/>
+        </w:tabs>
+        <w:rPr>
+          <w:lang w:val="es-MX"/>
+        </w:rPr>
+      </w:pPr>
+      <w:r>
+        <w:rPr>
+          <w:lang w:val="es-MX"/>
+        </w:rPr>
+        <w:t xml:space="preserve">En </w:t>
+      </w:r>
+      <w:proofErr w:type="spellStart"/>
+      <w:r>
+        <w:rPr>
+          <w:lang w:val="es-MX"/>
+        </w:rPr>
+        <w:t>Postman</w:t>
+      </w:r>
+      <w:proofErr w:type="spellEnd"/>
+      <w:r>
+        <w:rPr>
+          <w:lang w:val="es-MX"/>
+        </w:rPr>
+        <w:t xml:space="preserve"> (o </w:t>
+      </w:r>
+      <w:proofErr w:type="spellStart"/>
+      <w:r>
+        <w:rPr>
+          <w:lang w:val="es-MX"/>
+        </w:rPr>
+        <w:t>cURL</w:t>
+      </w:r>
+      <w:proofErr w:type="spellEnd"/>
+      <w:r>
+        <w:rPr>
+          <w:lang w:val="es-MX"/>
+        </w:rPr>
+        <w:t xml:space="preserve">) se envía un GET con el </w:t>
+      </w:r>
+      <w:proofErr w:type="spellStart"/>
+      <w:r>
+        <w:rPr>
+          <w:lang w:val="es-MX"/>
+        </w:rPr>
+        <w:t>header</w:t>
+      </w:r>
+      <w:proofErr w:type="spellEnd"/>
+      <w:r>
+        <w:rPr>
+          <w:lang w:val="es-MX"/>
+        </w:rPr>
+        <w:t>:</w:t>
+      </w:r>
+      <w:r>
+        <w:rPr>
+          <w:lang w:val="es-MX"/>
+        </w:rPr>
+        <w:t xml:space="preserve"> </w:t>
+      </w:r>
+      <w:proofErr w:type="spellStart"/>
+      <w:r>
+        <w:rPr>
+          <w:lang w:val="es-MX"/>
+        </w:rPr>
+        <w:t>Authorization</w:t>
+      </w:r>
+      <w:proofErr w:type="spellEnd"/>
+      <w:r>
+        <w:rPr>
+          <w:lang w:val="es-MX"/>
+        </w:rPr>
+        <w:t xml:space="preserve">: </w:t>
+      </w:r>
+      <w:proofErr w:type="spellStart"/>
+      <w:r>
+        <w:rPr>
+          <w:lang w:val="es-MX"/>
+        </w:rPr>
+        <w:t>Bearer</w:t>
+      </w:r>
+      <w:proofErr w:type="spellEnd"/>
+      <w:r>
+        <w:rPr>
+          <w:lang w:val="es-MX"/>
+        </w:rPr>
+        <w:t xml:space="preserve"> TU_TOKEN</w:t>
+      </w:r>
+    </w:p>
+    <w:p>
+      <w:pPr>
+        <w:tabs>
+          <w:tab w:val="left" w:pos="2953"/>
+        </w:tabs>
+        <w:rPr>
+          <w:lang w:val="es-MX"/>
+        </w:rPr>
+      </w:pPr>
+      <w:r>
+        <w:rPr>
+          <w:lang w:val="es-MX"/>
+        </w:rPr>
+        <w:t xml:space="preserve">Si el </w:t>
+      </w:r>
+      <w:proofErr w:type="spellStart"/>
+      <w:r>
+        <w:rPr>
+          <w:lang w:val="es-MX"/>
+        </w:rPr>
+        <w:t>token</w:t>
+      </w:r>
+      <w:proofErr w:type="spellEnd"/>
+      <w:r>
+        <w:rPr>
+          <w:lang w:val="es-MX"/>
+        </w:rPr>
+        <w:t xml:space="preserve"> es válido → devuelve lista de usuarios.</w:t>
+      </w:r>
+    </w:p>
+    <w:p>
+      <w:pPr>
+        <w:tabs>
+          <w:tab w:val="left" w:pos="2953"/>
+        </w:tabs>
+        <w:rPr>
+          <w:lang w:val="es-MX"/>
+        </w:rPr>
+      </w:pPr>
+      <w:r>
+        <w:rPr>
+          <w:lang w:val="es-MX"/>
+        </w:rPr>
+        <w:t xml:space="preserve">Si el </w:t>
+      </w:r>
+      <w:proofErr w:type="spellStart"/>
+      <w:r>
+        <w:rPr>
+          <w:lang w:val="es-MX"/>
+        </w:rPr>
+        <w:t>token</w:t>
+      </w:r>
+      <w:proofErr w:type="spellEnd"/>
+      <w:r>
+        <w:rPr>
+          <w:lang w:val="es-MX"/>
+        </w:rPr>
+        <w:t xml:space="preserve"> falta o es incorrecto → responde con:</w:t>
+      </w:r>
+      <w:r>
+        <w:rPr>
+          <w:lang w:val="es-MX"/>
+        </w:rPr>
+        <w:t xml:space="preserve"> </w:t>
+      </w:r>
+      <w:proofErr w:type="gramStart"/>
+      <w:r>
+        <w:rPr>
+          <w:lang w:val="es-MX"/>
+        </w:rPr>
+        <w:t>{ "</w:t>
+      </w:r>
+      <w:proofErr w:type="spellStart"/>
+      <w:proofErr w:type="gramEnd"/>
+      <w:r>
+        <w:rPr>
+          <w:lang w:val="es-MX"/>
+        </w:rPr>
+        <w:t>message</w:t>
+      </w:r>
+      <w:proofErr w:type="spellEnd"/>
+      <w:r>
+        <w:rPr>
+          <w:lang w:val="es-MX"/>
+        </w:rPr>
+        <w:t>": "</w:t>
+      </w:r>
+      <w:proofErr w:type="spellStart"/>
+      <w:r>
+        <w:rPr>
+          <w:lang w:val="es-MX"/>
+        </w:rPr>
+        <w:t>Unauthenticated</w:t>
+      </w:r>
+      <w:proofErr w:type="spellEnd"/>
+      <w:r>
+        <w:rPr>
+          <w:lang w:val="es-MX"/>
+        </w:rPr>
+        <w:t>." }</w:t>
+      </w:r>
+    </w:p>
+    <w:p>
+      <w:pPr>
+        <w:tabs>
+          <w:tab w:val="left" w:pos="2953"/>
+        </w:tabs>
+        <w:rPr>
+          <w:lang w:val="es-MX"/>
+        </w:rPr>
+      </w:pPr>
+    </w:p>
+    <w:p>
+      <w:pPr>
+        <w:tabs>
+          <w:tab w:val="left" w:pos="2569"/>
+        </w:tabs>
+        <w:rPr>
+          <w:lang w:val="es-MX"/>
+        </w:rPr>
+      </w:pPr>
+      <w:r>
+        <w:rPr>
+          <w:lang w:val="es-MX"/>
+        </w:rPr>
+        <w:lastRenderedPageBreak/>
+        <w:tab/>
+      </w:r>
+      <w:r>
+        <w:rPr>
+          <w:lang w:val="es-MX"/>
+        </w:rPr>
+        <w:drawing>
+          <wp:inline distT="0" distB="0" distL="0" distR="0" wp14:anchorId="23E65C3C" wp14:editId="57C7281B">
+            <wp:extent cx="5612130" cy="3411220"/>
+            <wp:effectExtent l="0" t="0" r="7620" b="0"/>
+            <wp:docPr id="24" name="Imagen 24"/>
+            <wp:cNvGraphicFramePr>
+              <a:graphicFrameLocks xmlns:a="http://schemas.openxmlformats.org/drawingml/2006/main" noChangeAspect="1"/>
+            </wp:cNvGraphicFramePr>
+            <a:graphic xmlns:a="http://schemas.openxmlformats.org/drawingml/2006/main">
+              <a:graphicData uri="http://schemas.openxmlformats.org/drawingml/2006/picture">
+                <pic:pic xmlns:pic="http://schemas.openxmlformats.org/drawingml/2006/picture">
+                  <pic:nvPicPr>
+                    <pic:cNvPr id="1" name=""/>
+                    <pic:cNvPicPr/>
+                  </pic:nvPicPr>
+                  <pic:blipFill>
+                    <a:blip r:embed="rId25"/>
+                    <a:stretch>
+                      <a:fillRect/>
+                    </a:stretch>
+                  </pic:blipFill>
+                  <pic:spPr>
+                    <a:xfrm>
+                      <a:off x="0" y="0"/>
+                      <a:ext cx="5612130" cy="3411220"/>
+                    </a:xfrm>
+                    <a:prstGeom prst="rect">
+                      <a:avLst/>
+                    </a:prstGeom>
+                  </pic:spPr>
+                </pic:pic>
+              </a:graphicData>
+            </a:graphic>
+          </wp:inline>
+        </w:drawing>
+      </w:r>
+    </w:p>
+    <w:p>
+      <w:pPr>
+        <w:rPr>
+          <w:lang w:val="es-MX"/>
+        </w:rPr>
+      </w:pPr>
+    </w:p>
+    <w:p>
+      <w:pPr>
+        <w:rPr>
+          <w:lang w:val="es-MX"/>
+        </w:rPr>
+      </w:pPr>
+    </w:p>
+    <w:p>
+      <w:pPr>
+        <w:tabs>
+          <w:tab w:val="left" w:pos="7324"/>
+        </w:tabs>
+        <w:rPr>
+          <w:lang w:val="es-MX"/>
+        </w:rPr>
+      </w:pPr>
+      <w:r>
+        <w:rPr>
+          <w:lang w:val="es-MX"/>
+        </w:rPr>
+        <w:tab/>
+        <w:t xml:space="preserve">Como vemos ya tenemos toda la seguridad, ahora pegare una imagen en la cual veremos la ruta </w:t>
+      </w:r>
+      <w:hyperlink r:id="rId26" w:history="1">
+        <w:r>
+          <w:rPr>
+            <w:rStyle w:val="Hipervnculo"/>
+            <w:lang w:val="es-MX"/>
+          </w:rPr>
+          <w:t>http://127.0.0.1:8000/api/usuarios/listUsers</w:t>
+        </w:r>
+      </w:hyperlink>
+      <w:r>
+        <w:rPr>
+          <w:lang w:val="es-MX"/>
+        </w:rPr>
+        <w:t xml:space="preserve"> en el navegador en el cual nos deberá tirar todo los usuarios debido a que no tendrá protección </w:t>
+      </w:r>
+    </w:p>
+    <w:p>
+      <w:pPr>
+        <w:tabs>
+          <w:tab w:val="left" w:pos="7324"/>
+        </w:tabs>
+        <w:rPr>
+          <w:lang w:val="es-MX"/>
+        </w:rPr>
+      </w:pPr>
+      <w:bookmarkStart w:id="0" w:name="_GoBack"/>
+      <w:bookmarkEnd w:id="0"/>
     </w:p>
     <w:sectPr>
       <w:pgSz w:w="12240" w:h="15840"/>
@@ -4061,6 +8284,30 @@
       <w:bCs/>
     </w:rPr>
   </w:style>
+  <w:style w:type="character" w:styleId="CdigoHTML">
+    <w:name w:val="HTML Code"/>
+    <w:basedOn w:val="Fuentedeprrafopredeter"/>
+    <w:uiPriority w:val="99"/>
+    <w:semiHidden/>
+    <w:unhideWhenUsed/>
+    <w:rsid w:val="00024A90"/>
+    <w:rPr>
+      <w:rFonts w:ascii="Courier New" w:eastAsia="Times New Roman" w:hAnsi="Courier New" w:cs="Courier New"/>
+      <w:sz w:val="20"/>
+      <w:szCs w:val="20"/>
+    </w:rPr>
+  </w:style>
+  <w:style w:type="character" w:styleId="Hipervnculo">
+    <w:name w:val="Hyperlink"/>
+    <w:basedOn w:val="Fuentedeprrafopredeter"/>
+    <w:uiPriority w:val="99"/>
+    <w:unhideWhenUsed/>
+    <w:rsid w:val="00AD63F2"/>
+    <w:rPr>
+      <w:color w:val="0563C1" w:themeColor="hyperlink"/>
+      <w:u w:val="single"/>
+    </w:rPr>
+  </w:style>
 </w:styles>
 </file>
 

</xml_diff>

<commit_message>
1.Se creó el archivo ForceJsonResponse.php Para forzar que todas las respuestas de Laravel sean en formato JSON en vez de redirecciones HTML. Así, cuando falta autenticación, devuelve correctamente el json de error { message: Unauthenticated. }
</commit_message>
<xml_diff>
--- a/Documentacion.docx
+++ b/Documentacion.docx
@@ -7682,8 +7682,1154 @@
           <w:lang w:val="es-MX"/>
         </w:rPr>
       </w:pPr>
+      <w:r>
+        <w:rPr>
+          <w:lang w:val="es-MX"/>
+        </w:rPr>
+        <w:t xml:space="preserve">Código </w:t>
+      </w:r>
+      <w:proofErr w:type="spellStart"/>
+      <w:r>
+        <w:rPr>
+          <w:lang w:val="es-MX"/>
+        </w:rPr>
+        <w:t>api.php</w:t>
+      </w:r>
+      <w:proofErr w:type="spellEnd"/>
+      <w:r>
+        <w:rPr>
+          <w:lang w:val="es-MX"/>
+        </w:rPr>
+        <w:t xml:space="preserve"> sin seguridad </w:t>
+      </w:r>
+    </w:p>
+    <w:p>
+      <w:pPr>
+        <w:tabs>
+          <w:tab w:val="left" w:pos="7324"/>
+        </w:tabs>
+        <w:rPr>
+          <w:lang w:val="es-MX"/>
+        </w:rPr>
+      </w:pPr>
+      <w:r>
+        <w:rPr>
+          <w:lang w:val="es-MX"/>
+        </w:rPr>
+        <w:lastRenderedPageBreak/>
+        <w:drawing>
+          <wp:inline distT="0" distB="0" distL="0" distR="0" wp14:anchorId="3E4C581E" wp14:editId="614BDD73">
+            <wp:extent cx="5612130" cy="3637280"/>
+            <wp:effectExtent l="0" t="0" r="7620" b="1270"/>
+            <wp:docPr id="25" name="Imagen 25"/>
+            <wp:cNvGraphicFramePr>
+              <a:graphicFrameLocks xmlns:a="http://schemas.openxmlformats.org/drawingml/2006/main" noChangeAspect="1"/>
+            </wp:cNvGraphicFramePr>
+            <a:graphic xmlns:a="http://schemas.openxmlformats.org/drawingml/2006/main">
+              <a:graphicData uri="http://schemas.openxmlformats.org/drawingml/2006/picture">
+                <pic:pic xmlns:pic="http://schemas.openxmlformats.org/drawingml/2006/picture">
+                  <pic:nvPicPr>
+                    <pic:cNvPr id="1" name=""/>
+                    <pic:cNvPicPr/>
+                  </pic:nvPicPr>
+                  <pic:blipFill>
+                    <a:blip r:embed="rId27"/>
+                    <a:stretch>
+                      <a:fillRect/>
+                    </a:stretch>
+                  </pic:blipFill>
+                  <pic:spPr>
+                    <a:xfrm>
+                      <a:off x="0" y="0"/>
+                      <a:ext cx="5612130" cy="3637280"/>
+                    </a:xfrm>
+                    <a:prstGeom prst="rect">
+                      <a:avLst/>
+                    </a:prstGeom>
+                  </pic:spPr>
+                </pic:pic>
+              </a:graphicData>
+            </a:graphic>
+          </wp:inline>
+        </w:drawing>
+      </w:r>
+    </w:p>
+    <w:p>
+      <w:pPr>
+        <w:tabs>
+          <w:tab w:val="left" w:pos="7324"/>
+        </w:tabs>
+        <w:rPr>
+          <w:lang w:val="es-MX"/>
+        </w:rPr>
+      </w:pPr>
+    </w:p>
+    <w:p>
+      <w:pPr>
+        <w:tabs>
+          <w:tab w:val="left" w:pos="7324"/>
+        </w:tabs>
+        <w:rPr>
+          <w:lang w:val="es-MX"/>
+        </w:rPr>
+      </w:pPr>
+      <w:r>
+        <w:rPr>
+          <w:lang w:val="es-MX"/>
+        </w:rPr>
+        <w:t xml:space="preserve">Resultado en el navegador al poner </w:t>
+      </w:r>
+      <w:hyperlink r:id="rId28" w:history="1">
+        <w:r>
+          <w:rPr>
+            <w:rStyle w:val="Hipervnculo"/>
+            <w:lang w:val="es-MX"/>
+          </w:rPr>
+          <w:t>http://127.0.0.1:8000/api/usuarios/listUsers</w:t>
+        </w:r>
+      </w:hyperlink>
+    </w:p>
+    <w:p>
+      <w:pPr>
+        <w:tabs>
+          <w:tab w:val="left" w:pos="7324"/>
+        </w:tabs>
+        <w:rPr>
+          <w:lang w:val="es-MX"/>
+        </w:rPr>
+      </w:pPr>
+      <w:r>
+        <w:rPr>
+          <w:lang w:val="es-MX"/>
+        </w:rPr>
+        <w:drawing>
+          <wp:inline distT="0" distB="0" distL="0" distR="0" wp14:anchorId="194D5B3B" wp14:editId="0C51F0F4">
+            <wp:extent cx="5612130" cy="1087755"/>
+            <wp:effectExtent l="0" t="0" r="7620" b="0"/>
+            <wp:docPr id="26" name="Imagen 26"/>
+            <wp:cNvGraphicFramePr>
+              <a:graphicFrameLocks xmlns:a="http://schemas.openxmlformats.org/drawingml/2006/main" noChangeAspect="1"/>
+            </wp:cNvGraphicFramePr>
+            <a:graphic xmlns:a="http://schemas.openxmlformats.org/drawingml/2006/main">
+              <a:graphicData uri="http://schemas.openxmlformats.org/drawingml/2006/picture">
+                <pic:pic xmlns:pic="http://schemas.openxmlformats.org/drawingml/2006/picture">
+                  <pic:nvPicPr>
+                    <pic:cNvPr id="1" name=""/>
+                    <pic:cNvPicPr/>
+                  </pic:nvPicPr>
+                  <pic:blipFill>
+                    <a:blip r:embed="rId29"/>
+                    <a:stretch>
+                      <a:fillRect/>
+                    </a:stretch>
+                  </pic:blipFill>
+                  <pic:spPr>
+                    <a:xfrm>
+                      <a:off x="0" y="0"/>
+                      <a:ext cx="5612130" cy="1087755"/>
+                    </a:xfrm>
+                    <a:prstGeom prst="rect">
+                      <a:avLst/>
+                    </a:prstGeom>
+                  </pic:spPr>
+                </pic:pic>
+              </a:graphicData>
+            </a:graphic>
+          </wp:inline>
+        </w:drawing>
+      </w:r>
+    </w:p>
+    <w:p>
+      <w:pPr>
+        <w:tabs>
+          <w:tab w:val="left" w:pos="7324"/>
+        </w:tabs>
+        <w:rPr>
+          <w:lang w:val="es-MX"/>
+        </w:rPr>
+      </w:pPr>
+    </w:p>
+    <w:p>
+      <w:pPr>
+        <w:tabs>
+          <w:tab w:val="left" w:pos="7324"/>
+        </w:tabs>
+        <w:rPr>
+          <w:lang w:val="es-MX"/>
+        </w:rPr>
+      </w:pPr>
+    </w:p>
+    <w:p>
+      <w:pPr>
+        <w:tabs>
+          <w:tab w:val="left" w:pos="7324"/>
+        </w:tabs>
+        <w:rPr>
+          <w:lang w:val="es-MX"/>
+        </w:rPr>
+      </w:pPr>
+    </w:p>
+    <w:p>
+      <w:pPr>
+        <w:tabs>
+          <w:tab w:val="left" w:pos="7324"/>
+        </w:tabs>
+        <w:rPr>
+          <w:lang w:val="es-MX"/>
+        </w:rPr>
+      </w:pPr>
+    </w:p>
+    <w:p>
+      <w:pPr>
+        <w:tabs>
+          <w:tab w:val="left" w:pos="7324"/>
+        </w:tabs>
+        <w:rPr>
+          <w:lang w:val="es-MX"/>
+        </w:rPr>
+      </w:pPr>
+    </w:p>
+    <w:p>
+      <w:pPr>
+        <w:tabs>
+          <w:tab w:val="left" w:pos="7324"/>
+        </w:tabs>
+        <w:rPr>
+          <w:lang w:val="es-MX"/>
+        </w:rPr>
+      </w:pPr>
+    </w:p>
+    <w:p>
+      <w:pPr>
+        <w:tabs>
+          <w:tab w:val="left" w:pos="7324"/>
+        </w:tabs>
+        <w:rPr>
+          <w:lang w:val="es-MX"/>
+        </w:rPr>
+      </w:pPr>
+    </w:p>
+    <w:p>
+      <w:pPr>
+        <w:tabs>
+          <w:tab w:val="left" w:pos="7324"/>
+        </w:tabs>
+        <w:rPr>
+          <w:lang w:val="es-MX"/>
+        </w:rPr>
+      </w:pPr>
+    </w:p>
+    <w:p>
+      <w:pPr>
+        <w:tabs>
+          <w:tab w:val="left" w:pos="7324"/>
+        </w:tabs>
+        <w:rPr>
+          <w:lang w:val="es-MX"/>
+        </w:rPr>
+      </w:pPr>
+    </w:p>
+    <w:p>
+      <w:pPr>
+        <w:tabs>
+          <w:tab w:val="left" w:pos="7324"/>
+        </w:tabs>
+        <w:rPr>
+          <w:lang w:val="es-MX"/>
+        </w:rPr>
+      </w:pPr>
+      <w:r>
+        <w:rPr>
+          <w:lang w:val="es-MX"/>
+        </w:rPr>
+        <w:lastRenderedPageBreak/>
+        <w:t>Ojo para que me tirara el código {"</w:t>
+      </w:r>
+      <w:proofErr w:type="spellStart"/>
+      <w:r>
+        <w:rPr>
+          <w:lang w:val="es-MX"/>
+        </w:rPr>
+        <w:t>message</w:t>
+      </w:r>
+      <w:proofErr w:type="spellEnd"/>
+      <w:r>
+        <w:rPr>
+          <w:lang w:val="es-MX"/>
+        </w:rPr>
+        <w:t>": "</w:t>
+      </w:r>
+      <w:proofErr w:type="spellStart"/>
+      <w:r>
+        <w:rPr>
+          <w:lang w:val="es-MX"/>
+        </w:rPr>
+        <w:t>Unauthenticated</w:t>
+      </w:r>
+      <w:proofErr w:type="spellEnd"/>
+      <w:r>
+        <w:rPr>
+          <w:lang w:val="es-MX"/>
+        </w:rPr>
+        <w:t>."</w:t>
+      </w:r>
+      <w:r>
+        <w:rPr>
+          <w:lang w:val="es-MX"/>
+        </w:rPr>
+        <w:t>}</w:t>
+      </w:r>
+      <w:r>
+        <w:rPr>
+          <w:lang w:val="es-MX"/>
+        </w:rPr>
+        <w:t xml:space="preserve"> a la hora de que no use el </w:t>
+      </w:r>
+      <w:proofErr w:type="spellStart"/>
+      <w:r>
+        <w:rPr>
+          <w:lang w:val="es-MX"/>
+        </w:rPr>
+        <w:t>token</w:t>
+      </w:r>
+      <w:proofErr w:type="spellEnd"/>
+      <w:r>
+        <w:rPr>
+          <w:lang w:val="es-MX"/>
+        </w:rPr>
+        <w:t xml:space="preserve"> </w:t>
+      </w:r>
+      <w:r>
+        <w:rPr>
+          <w:lang w:val="es-MX"/>
+        </w:rPr>
+        <w:t xml:space="preserve">crearemos un </w:t>
+      </w:r>
+      <w:r>
+        <w:rPr>
+          <w:lang w:val="es-MX"/>
+        </w:rPr>
+        <w:t>middleware</w:t>
+      </w:r>
+      <w:r>
+        <w:rPr>
+          <w:lang w:val="es-MX"/>
+        </w:rPr>
+        <w:t xml:space="preserve"> global para esto deberemos ejecutar en la terminal estando en el proyecto de </w:t>
+      </w:r>
+      <w:proofErr w:type="spellStart"/>
+      <w:r>
+        <w:rPr>
+          <w:lang w:val="es-MX"/>
+        </w:rPr>
+        <w:t>laravel</w:t>
+      </w:r>
+      <w:proofErr w:type="spellEnd"/>
+      <w:r>
+        <w:rPr>
+          <w:lang w:val="es-MX"/>
+        </w:rPr>
+        <w:t xml:space="preserve"> el siguiente código </w:t>
+      </w:r>
+      <w:proofErr w:type="spellStart"/>
+      <w:r>
+        <w:rPr>
+          <w:b/>
+          <w:lang w:val="es-MX"/>
+        </w:rPr>
+        <w:t>php</w:t>
+      </w:r>
+      <w:proofErr w:type="spellEnd"/>
+      <w:r>
+        <w:rPr>
+          <w:b/>
+          <w:lang w:val="es-MX"/>
+        </w:rPr>
+        <w:t xml:space="preserve"> </w:t>
+      </w:r>
+      <w:proofErr w:type="spellStart"/>
+      <w:r>
+        <w:rPr>
+          <w:b/>
+          <w:lang w:val="es-MX"/>
+        </w:rPr>
+        <w:t>artisan</w:t>
+      </w:r>
+      <w:proofErr w:type="spellEnd"/>
+      <w:r>
+        <w:rPr>
+          <w:b/>
+          <w:lang w:val="es-MX"/>
+        </w:rPr>
+        <w:t xml:space="preserve"> </w:t>
+      </w:r>
+      <w:proofErr w:type="spellStart"/>
+      <w:proofErr w:type="gramStart"/>
+      <w:r>
+        <w:rPr>
+          <w:b/>
+          <w:lang w:val="es-MX"/>
+        </w:rPr>
+        <w:t>make:middleware</w:t>
+      </w:r>
+      <w:proofErr w:type="spellEnd"/>
+      <w:proofErr w:type="gramEnd"/>
+      <w:r>
+        <w:rPr>
+          <w:b/>
+          <w:lang w:val="es-MX"/>
+        </w:rPr>
+        <w:t xml:space="preserve"> </w:t>
+      </w:r>
+      <w:proofErr w:type="spellStart"/>
+      <w:r>
+        <w:rPr>
+          <w:b/>
+          <w:lang w:val="es-MX"/>
+        </w:rPr>
+        <w:t>ForceJsonResponse</w:t>
+      </w:r>
+      <w:proofErr w:type="spellEnd"/>
+      <w:r>
+        <w:rPr>
+          <w:b/>
+          <w:lang w:val="es-MX"/>
+        </w:rPr>
+        <w:t xml:space="preserve"> </w:t>
+      </w:r>
+      <w:r>
+        <w:rPr>
+          <w:lang w:val="es-MX"/>
+        </w:rPr>
+        <w:t>esto crea la siguiente ruta</w:t>
+      </w:r>
+      <w:r>
+        <w:rPr>
+          <w:lang w:val="es-MX"/>
+        </w:rPr>
+        <w:t xml:space="preserve"> app/Http/Middleware/</w:t>
+      </w:r>
+      <w:proofErr w:type="spellStart"/>
+      <w:r>
+        <w:rPr>
+          <w:lang w:val="es-MX"/>
+        </w:rPr>
+        <w:t>ForceJsonResponse.php</w:t>
+      </w:r>
+      <w:proofErr w:type="spellEnd"/>
+      <w:r>
+        <w:rPr>
+          <w:lang w:val="es-MX"/>
+        </w:rPr>
+        <w:t>.</w:t>
+      </w:r>
+      <w:r>
+        <w:rPr>
+          <w:lang w:val="es-MX"/>
+        </w:rPr>
+        <w:t xml:space="preserve"> editamos el </w:t>
+      </w:r>
+      <w:proofErr w:type="gramStart"/>
+      <w:r>
+        <w:rPr>
+          <w:lang w:val="es-MX"/>
+        </w:rPr>
+        <w:t>archivo  poniendo</w:t>
+      </w:r>
+      <w:proofErr w:type="gramEnd"/>
+      <w:r>
+        <w:rPr>
+          <w:lang w:val="es-MX"/>
+        </w:rPr>
+        <w:t xml:space="preserve"> completamente el siguiente código </w:t>
+      </w:r>
+    </w:p>
+    <w:p>
+      <w:pPr>
+        <w:tabs>
+          <w:tab w:val="left" w:pos="7324"/>
+        </w:tabs>
+      </w:pPr>
+    </w:p>
+    <w:p>
+      <w:pPr>
+        <w:tabs>
+          <w:tab w:val="left" w:pos="7324"/>
+        </w:tabs>
+      </w:pPr>
+      <w:r>
+        <w:drawing>
+          <wp:anchor distT="0" distB="0" distL="114300" distR="114300" simplePos="0" relativeHeight="251676672" behindDoc="0" locked="0" layoutInCell="1" allowOverlap="1">
+            <wp:simplePos x="1078860" y="1920898"/>
+            <wp:positionH relativeFrom="column">
+              <wp:align>left</wp:align>
+            </wp:positionH>
+            <wp:positionV relativeFrom="paragraph">
+              <wp:align>top</wp:align>
+            </wp:positionV>
+            <wp:extent cx="2887926" cy="1952690"/>
+            <wp:effectExtent l="0" t="0" r="8255" b="0"/>
+            <wp:wrapSquare wrapText="bothSides"/>
+            <wp:docPr id="30" name="Imagen 30"/>
+            <wp:cNvGraphicFramePr>
+              <a:graphicFrameLocks xmlns:a="http://schemas.openxmlformats.org/drawingml/2006/main" noChangeAspect="1"/>
+            </wp:cNvGraphicFramePr>
+            <a:graphic xmlns:a="http://schemas.openxmlformats.org/drawingml/2006/main">
+              <a:graphicData uri="http://schemas.openxmlformats.org/drawingml/2006/picture">
+                <pic:pic xmlns:pic="http://schemas.openxmlformats.org/drawingml/2006/picture">
+                  <pic:nvPicPr>
+                    <pic:cNvPr id="1" name=""/>
+                    <pic:cNvPicPr/>
+                  </pic:nvPicPr>
+                  <pic:blipFill>
+                    <a:blip r:embed="rId30">
+                      <a:extLst>
+                        <a:ext uri="{28A0092B-C50C-407E-A947-70E740481C1C}">
+                          <a14:useLocalDpi xmlns:a14="http://schemas.microsoft.com/office/drawing/2010/main" val="0"/>
+                        </a:ext>
+                      </a:extLst>
+                    </a:blip>
+                    <a:stretch>
+                      <a:fillRect/>
+                    </a:stretch>
+                  </pic:blipFill>
+                  <pic:spPr>
+                    <a:xfrm>
+                      <a:off x="0" y="0"/>
+                      <a:ext cx="2887926" cy="1952690"/>
+                    </a:xfrm>
+                    <a:prstGeom prst="rect">
+                      <a:avLst/>
+                    </a:prstGeom>
+                  </pic:spPr>
+                </pic:pic>
+              </a:graphicData>
+            </a:graphic>
+          </wp:anchor>
+        </w:drawing>
+      </w:r>
+      <w:r>
+        <w:br w:type="textWrapping" w:clear="all"/>
+      </w:r>
+    </w:p>
+    <w:p>
+      <w:pPr>
+        <w:tabs>
+          <w:tab w:val="left" w:pos="7324"/>
+        </w:tabs>
+        <w:rPr>
+          <w:lang w:val="es-MX"/>
+        </w:rPr>
+      </w:pPr>
+      <w:r>
+        <w:rPr>
+          <w:lang w:val="es-MX"/>
+        </w:rPr>
+        <w:drawing>
+          <wp:anchor distT="0" distB="0" distL="114300" distR="114300" simplePos="0" relativeHeight="251677696" behindDoc="0" locked="0" layoutInCell="1" allowOverlap="1" wp14:anchorId="5CC0D768" wp14:editId="6D149F99">
+            <wp:simplePos x="0" y="0"/>
+            <wp:positionH relativeFrom="margin">
+              <wp:align>left</wp:align>
+            </wp:positionH>
+            <wp:positionV relativeFrom="paragraph">
+              <wp:posOffset>172117</wp:posOffset>
+            </wp:positionV>
+            <wp:extent cx="2936240" cy="1426845"/>
+            <wp:effectExtent l="0" t="0" r="0" b="1905"/>
+            <wp:wrapSquare wrapText="bothSides"/>
+            <wp:docPr id="31" name="Imagen 31"/>
+            <wp:cNvGraphicFramePr>
+              <a:graphicFrameLocks xmlns:a="http://schemas.openxmlformats.org/drawingml/2006/main" noChangeAspect="1"/>
+            </wp:cNvGraphicFramePr>
+            <a:graphic xmlns:a="http://schemas.openxmlformats.org/drawingml/2006/main">
+              <a:graphicData uri="http://schemas.openxmlformats.org/drawingml/2006/picture">
+                <pic:pic xmlns:pic="http://schemas.openxmlformats.org/drawingml/2006/picture">
+                  <pic:nvPicPr>
+                    <pic:cNvPr id="1" name=""/>
+                    <pic:cNvPicPr/>
+                  </pic:nvPicPr>
+                  <pic:blipFill rotWithShape="1">
+                    <a:blip r:embed="rId31" cstate="print">
+                      <a:extLst>
+                        <a:ext uri="{28A0092B-C50C-407E-A947-70E740481C1C}">
+                          <a14:useLocalDpi xmlns:a14="http://schemas.microsoft.com/office/drawing/2010/main" val="0"/>
+                        </a:ext>
+                      </a:extLst>
+                    </a:blip>
+                    <a:srcRect t="8054"/>
+                    <a:stretch/>
+                  </pic:blipFill>
+                  <pic:spPr bwMode="auto">
+                    <a:xfrm>
+                      <a:off x="0" y="0"/>
+                      <a:ext cx="2936240" cy="1426845"/>
+                    </a:xfrm>
+                    <a:prstGeom prst="rect">
+                      <a:avLst/>
+                    </a:prstGeom>
+                    <a:ln>
+                      <a:noFill/>
+                    </a:ln>
+                    <a:extLst>
+                      <a:ext uri="{53640926-AAD7-44D8-BBD7-CCE9431645EC}">
+                        <a14:shadowObscured xmlns:a14="http://schemas.microsoft.com/office/drawing/2010/main"/>
+                      </a:ext>
+                    </a:extLst>
+                  </pic:spPr>
+                </pic:pic>
+              </a:graphicData>
+            </a:graphic>
+            <wp14:sizeRelV relativeFrom="margin">
+              <wp14:pctHeight>0</wp14:pctHeight>
+            </wp14:sizeRelV>
+          </wp:anchor>
+        </w:drawing>
+      </w:r>
+      <w:r>
+        <w:rPr>
+          <w:lang w:val="es-MX"/>
+        </w:rPr>
+        <w:t>Luego tengo que irme a</w:t>
+      </w:r>
+      <w:r>
+        <w:rPr>
+          <w:lang w:val="es-MX"/>
+        </w:rPr>
+        <w:t xml:space="preserve"> la siguiente ruta </w:t>
+      </w:r>
+      <w:proofErr w:type="spellStart"/>
+      <w:r>
+        <w:rPr>
+          <w:lang w:val="es-MX"/>
+        </w:rPr>
+        <w:t>bootstrap</w:t>
+      </w:r>
+      <w:proofErr w:type="spellEnd"/>
+      <w:r>
+        <w:rPr>
+          <w:lang w:val="es-MX"/>
+        </w:rPr>
+        <w:t>/</w:t>
+      </w:r>
+      <w:proofErr w:type="spellStart"/>
+      <w:r>
+        <w:rPr>
+          <w:lang w:val="es-MX"/>
+        </w:rPr>
+        <w:t>app.php</w:t>
+      </w:r>
+      <w:proofErr w:type="spellEnd"/>
+      <w:r>
+        <w:rPr>
+          <w:lang w:val="es-MX"/>
+        </w:rPr>
+        <w:t xml:space="preserve"> y remplazar el siguiente código</w:t>
+      </w:r>
+    </w:p>
+    <w:p>
+      <w:pPr>
+        <w:tabs>
+          <w:tab w:val="left" w:pos="7324"/>
+        </w:tabs>
+        <w:rPr>
+          <w:lang w:val="es-MX"/>
+        </w:rPr>
+      </w:pPr>
+      <w:r>
+        <w:rPr>
+          <w:lang w:val="es-MX"/>
+        </w:rPr>
+        <w:br w:type="textWrapping" w:clear="all"/>
+        <w:t xml:space="preserve"> remplazamos lo que </w:t>
+      </w:r>
+      <w:proofErr w:type="spellStart"/>
+      <w:r>
+        <w:rPr>
+          <w:lang w:val="es-MX"/>
+        </w:rPr>
+        <w:t>esta</w:t>
+      </w:r>
+      <w:proofErr w:type="spellEnd"/>
+      <w:r>
+        <w:rPr>
+          <w:lang w:val="es-MX"/>
+        </w:rPr>
+        <w:t xml:space="preserve"> en cuadrado celeste por lo siguiente Así </w:t>
+      </w:r>
+      <w:proofErr w:type="spellStart"/>
+      <w:r>
+        <w:rPr>
+          <w:lang w:val="es-MX"/>
+        </w:rPr>
+        <w:t>Laravel</w:t>
+      </w:r>
+      <w:proofErr w:type="spellEnd"/>
+      <w:r>
+        <w:rPr>
+          <w:lang w:val="es-MX"/>
+        </w:rPr>
+        <w:t xml:space="preserve"> sabrá que </w:t>
+      </w:r>
+      <w:proofErr w:type="gramStart"/>
+      <w:r>
+        <w:rPr>
+          <w:lang w:val="es-MX"/>
+        </w:rPr>
+        <w:t>todas  nuestras</w:t>
+      </w:r>
+      <w:proofErr w:type="gramEnd"/>
+      <w:r>
+        <w:rPr>
+          <w:lang w:val="es-MX"/>
+        </w:rPr>
+        <w:t xml:space="preserve"> </w:t>
+      </w:r>
+      <w:r>
+        <w:rPr>
+          <w:lang w:val="es-MX"/>
+        </w:rPr>
+        <w:t>peticiones API deben devolver JSON en lugar de intentar redirigir.</w:t>
+      </w:r>
+    </w:p>
+    <w:p>
+      <w:pPr>
+        <w:tabs>
+          <w:tab w:val="left" w:pos="7324"/>
+        </w:tabs>
+        <w:rPr>
+          <w:lang w:val="es-MX"/>
+        </w:rPr>
+      </w:pPr>
+      <w:r>
+        <w:rPr>
+          <w:lang w:val="es-MX"/>
+        </w:rPr>
+        <w:drawing>
+          <wp:inline distT="0" distB="0" distL="0" distR="0" wp14:anchorId="68049BC2" wp14:editId="21F0385E">
+            <wp:extent cx="3757631" cy="598636"/>
+            <wp:effectExtent l="0" t="0" r="0" b="0"/>
+            <wp:docPr id="32" name="Imagen 32"/>
+            <wp:cNvGraphicFramePr>
+              <a:graphicFrameLocks xmlns:a="http://schemas.openxmlformats.org/drawingml/2006/main" noChangeAspect="1"/>
+            </wp:cNvGraphicFramePr>
+            <a:graphic xmlns:a="http://schemas.openxmlformats.org/drawingml/2006/main">
+              <a:graphicData uri="http://schemas.openxmlformats.org/drawingml/2006/picture">
+                <pic:pic xmlns:pic="http://schemas.openxmlformats.org/drawingml/2006/picture">
+                  <pic:nvPicPr>
+                    <pic:cNvPr id="1" name=""/>
+                    <pic:cNvPicPr/>
+                  </pic:nvPicPr>
+                  <pic:blipFill>
+                    <a:blip r:embed="rId32"/>
+                    <a:stretch>
+                      <a:fillRect/>
+                    </a:stretch>
+                  </pic:blipFill>
+                  <pic:spPr>
+                    <a:xfrm>
+                      <a:off x="0" y="0"/>
+                      <a:ext cx="3868902" cy="616363"/>
+                    </a:xfrm>
+                    <a:prstGeom prst="rect">
+                      <a:avLst/>
+                    </a:prstGeom>
+                  </pic:spPr>
+                </pic:pic>
+              </a:graphicData>
+            </a:graphic>
+          </wp:inline>
+        </w:drawing>
+      </w:r>
+    </w:p>
+    <w:p>
+      <w:pPr>
+        <w:tabs>
+          <w:tab w:val="left" w:pos="7324"/>
+        </w:tabs>
+        <w:rPr>
+          <w:lang w:val="es-MX"/>
+        </w:rPr>
+      </w:pPr>
+    </w:p>
+    <w:p>
+      <w:pPr>
+        <w:tabs>
+          <w:tab w:val="left" w:pos="7324"/>
+        </w:tabs>
+        <w:rPr>
+          <w:lang w:val="es-MX"/>
+        </w:rPr>
+      </w:pPr>
+    </w:p>
+    <w:p>
+      <w:pPr>
+        <w:tabs>
+          <w:tab w:val="left" w:pos="7324"/>
+        </w:tabs>
+        <w:rPr>
+          <w:lang w:val="es-MX"/>
+        </w:rPr>
+      </w:pPr>
+    </w:p>
+    <w:p>
+      <w:pPr>
+        <w:tabs>
+          <w:tab w:val="left" w:pos="7324"/>
+        </w:tabs>
+        <w:rPr>
+          <w:lang w:val="es-MX"/>
+        </w:rPr>
+      </w:pPr>
+    </w:p>
+    <w:p>
+      <w:pPr>
+        <w:tabs>
+          <w:tab w:val="left" w:pos="7324"/>
+        </w:tabs>
+        <w:rPr>
+          <w:lang w:val="es-MX"/>
+        </w:rPr>
+      </w:pPr>
+    </w:p>
+    <w:p>
+      <w:pPr>
+        <w:tabs>
+          <w:tab w:val="left" w:pos="7324"/>
+        </w:tabs>
+        <w:rPr>
+          <w:lang w:val="es-MX"/>
+        </w:rPr>
+      </w:pPr>
+    </w:p>
+    <w:p>
+      <w:pPr>
+        <w:tabs>
+          <w:tab w:val="left" w:pos="7324"/>
+        </w:tabs>
+        <w:rPr>
+          <w:lang w:val="es-MX"/>
+        </w:rPr>
+      </w:pPr>
+      <w:r>
+        <w:rPr>
+          <w:lang w:val="es-MX"/>
+        </w:rPr>
+        <w:lastRenderedPageBreak/>
+        <w:t>Con esto, cuando entremos</w:t>
+      </w:r>
+      <w:r>
+        <w:rPr>
+          <w:lang w:val="es-MX"/>
+        </w:rPr>
+        <w:t xml:space="preserve"> a una ruta protegida (</w:t>
+      </w:r>
+      <w:r>
+        <w:rPr>
+          <w:rStyle w:val="CdigoHTML"/>
+          <w:rFonts w:eastAsiaTheme="minorHAnsi"/>
+          <w:lang w:val="es-MX"/>
+        </w:rPr>
+        <w:t>/api/usuarios/</w:t>
+      </w:r>
+      <w:proofErr w:type="spellStart"/>
+      <w:r>
+        <w:rPr>
+          <w:rStyle w:val="CdigoHTML"/>
+          <w:rFonts w:eastAsiaTheme="minorHAnsi"/>
+          <w:lang w:val="es-MX"/>
+        </w:rPr>
+        <w:t>listUsers</w:t>
+      </w:r>
+      <w:proofErr w:type="spellEnd"/>
+      <w:r>
+        <w:rPr>
+          <w:lang w:val="es-MX"/>
+        </w:rPr>
+        <w:t xml:space="preserve">) </w:t>
+      </w:r>
+      <w:r>
+        <w:rPr>
+          <w:rStyle w:val="Textoennegrita"/>
+          <w:lang w:val="es-MX"/>
+        </w:rPr>
+        <w:t xml:space="preserve">sin </w:t>
+      </w:r>
+      <w:proofErr w:type="spellStart"/>
+      <w:r>
+        <w:rPr>
+          <w:rStyle w:val="Textoennegrita"/>
+          <w:lang w:val="es-MX"/>
+        </w:rPr>
+        <w:t>token</w:t>
+      </w:r>
+      <w:proofErr w:type="spellEnd"/>
+      <w:r>
+        <w:rPr>
+          <w:lang w:val="es-MX"/>
+        </w:rPr>
+        <w:t xml:space="preserve">, </w:t>
+      </w:r>
+      <w:proofErr w:type="spellStart"/>
+      <w:r>
+        <w:rPr>
+          <w:lang w:val="es-MX"/>
+        </w:rPr>
+        <w:t>Laravel</w:t>
+      </w:r>
+      <w:proofErr w:type="spellEnd"/>
+      <w:r>
+        <w:rPr>
+          <w:lang w:val="es-MX"/>
+        </w:rPr>
+        <w:t xml:space="preserve"> ya no intentará redirigir y ahora sí debería mostrar</w:t>
+      </w:r>
+      <w:r>
+        <w:rPr>
+          <w:lang w:val="es-MX"/>
+        </w:rPr>
+        <w:t>nos el error 401</w:t>
+      </w:r>
+      <w:r>
+        <w:rPr>
+          <w:lang w:val="es-MX"/>
+        </w:rPr>
+        <w:t>:</w:t>
+      </w:r>
+    </w:p>
+    <w:p>
+      <w:pPr>
+        <w:tabs>
+          <w:tab w:val="left" w:pos="7324"/>
+        </w:tabs>
+        <w:rPr>
+          <w:lang w:val="es-MX"/>
+        </w:rPr>
+      </w:pPr>
+      <w:r>
+        <w:rPr>
+          <w:lang w:val="es-MX"/>
+        </w:rPr>
+        <w:drawing>
+          <wp:inline distT="0" distB="0" distL="0" distR="0" wp14:anchorId="72D696C9" wp14:editId="557E1F5A">
+            <wp:extent cx="4907500" cy="1161998"/>
+            <wp:effectExtent l="0" t="0" r="0" b="635"/>
+            <wp:docPr id="33" name="Imagen 33"/>
+            <wp:cNvGraphicFramePr>
+              <a:graphicFrameLocks xmlns:a="http://schemas.openxmlformats.org/drawingml/2006/main" noChangeAspect="1"/>
+            </wp:cNvGraphicFramePr>
+            <a:graphic xmlns:a="http://schemas.openxmlformats.org/drawingml/2006/main">
+              <a:graphicData uri="http://schemas.openxmlformats.org/drawingml/2006/picture">
+                <pic:pic xmlns:pic="http://schemas.openxmlformats.org/drawingml/2006/picture">
+                  <pic:nvPicPr>
+                    <pic:cNvPr id="1" name=""/>
+                    <pic:cNvPicPr/>
+                  </pic:nvPicPr>
+                  <pic:blipFill rotWithShape="1">
+                    <a:blip r:embed="rId33"/>
+                    <a:srcRect b="32276"/>
+                    <a:stretch/>
+                  </pic:blipFill>
+                  <pic:spPr bwMode="auto">
+                    <a:xfrm>
+                      <a:off x="0" y="0"/>
+                      <a:ext cx="4944806" cy="1170831"/>
+                    </a:xfrm>
+                    <a:prstGeom prst="rect">
+                      <a:avLst/>
+                    </a:prstGeom>
+                    <a:ln>
+                      <a:noFill/>
+                    </a:ln>
+                    <a:extLst>
+                      <a:ext uri="{53640926-AAD7-44D8-BBD7-CCE9431645EC}">
+                        <a14:shadowObscured xmlns:a14="http://schemas.microsoft.com/office/drawing/2010/main"/>
+                      </a:ext>
+                    </a:extLst>
+                  </pic:spPr>
+                </pic:pic>
+              </a:graphicData>
+            </a:graphic>
+          </wp:inline>
+        </w:drawing>
+      </w:r>
+    </w:p>
+    <w:p>
+      <w:pPr>
+        <w:tabs>
+          <w:tab w:val="left" w:pos="7324"/>
+        </w:tabs>
+        <w:rPr>
+          <w:lang w:val="es-MX"/>
+        </w:rPr>
+      </w:pPr>
+      <w:r>
+        <w:rPr>
+          <w:lang w:val="es-MX"/>
+        </w:rPr>
+        <w:t xml:space="preserve">Como vemos en la imagen de arriba nos tira el </w:t>
+      </w:r>
+      <w:proofErr w:type="spellStart"/>
+      <w:r>
+        <w:rPr>
+          <w:lang w:val="es-MX"/>
+        </w:rPr>
+        <w:t>json</w:t>
+      </w:r>
+      <w:proofErr w:type="spellEnd"/>
+      <w:r>
+        <w:rPr>
+          <w:lang w:val="es-MX"/>
+        </w:rPr>
+        <w:t xml:space="preserve"> del mensaje de error al entrar a la ruta protegida, en la imagen de abajo se aprecia de igual manera el </w:t>
+      </w:r>
+      <w:proofErr w:type="gramStart"/>
+      <w:r>
+        <w:rPr>
+          <w:lang w:val="es-MX"/>
+        </w:rPr>
+        <w:t>error</w:t>
+      </w:r>
+      <w:proofErr w:type="gramEnd"/>
+      <w:r>
+        <w:rPr>
+          <w:lang w:val="es-MX"/>
+        </w:rPr>
+        <w:t xml:space="preserve"> pero en </w:t>
+      </w:r>
+      <w:proofErr w:type="spellStart"/>
+      <w:r>
+        <w:rPr>
+          <w:lang w:val="es-MX"/>
+        </w:rPr>
+        <w:t>postman</w:t>
+      </w:r>
+      <w:proofErr w:type="spellEnd"/>
+      <w:r>
+        <w:rPr>
+          <w:lang w:val="es-MX"/>
+        </w:rPr>
+        <w:t xml:space="preserve">, al no darle un </w:t>
+      </w:r>
+      <w:proofErr w:type="spellStart"/>
+      <w:r>
+        <w:rPr>
+          <w:lang w:val="es-MX"/>
+        </w:rPr>
+        <w:t>token</w:t>
+      </w:r>
+      <w:proofErr w:type="spellEnd"/>
+      <w:r>
+        <w:rPr>
+          <w:lang w:val="es-MX"/>
+        </w:rPr>
+        <w:t xml:space="preserve"> no nos </w:t>
+      </w:r>
+      <w:proofErr w:type="spellStart"/>
+      <w:r>
+        <w:rPr>
+          <w:lang w:val="es-MX"/>
+        </w:rPr>
+        <w:t>muesta</w:t>
+      </w:r>
+      <w:proofErr w:type="spellEnd"/>
+      <w:r>
+        <w:rPr>
+          <w:lang w:val="es-MX"/>
+        </w:rPr>
+        <w:t xml:space="preserve"> la lista de usuarios y nos manda el </w:t>
+      </w:r>
+      <w:proofErr w:type="spellStart"/>
+      <w:r>
+        <w:rPr>
+          <w:lang w:val="es-MX"/>
+        </w:rPr>
+        <w:t>json</w:t>
+      </w:r>
+      <w:proofErr w:type="spellEnd"/>
+      <w:r>
+        <w:rPr>
+          <w:lang w:val="es-MX"/>
+        </w:rPr>
+        <w:t xml:space="preserve"> de error</w:t>
+      </w:r>
+    </w:p>
+    <w:p>
+      <w:pPr>
+        <w:tabs>
+          <w:tab w:val="left" w:pos="7324"/>
+        </w:tabs>
+        <w:rPr>
+          <w:lang w:val="es-MX"/>
+        </w:rPr>
+      </w:pPr>
+      <w:r>
+        <w:rPr>
+          <w:lang w:val="es-MX"/>
+        </w:rPr>
+        <w:drawing>
+          <wp:inline distT="0" distB="0" distL="0" distR="0" wp14:anchorId="3A5701B3" wp14:editId="01F4DDB2">
+            <wp:extent cx="4795667" cy="1785217"/>
+            <wp:effectExtent l="0" t="0" r="5080" b="5715"/>
+            <wp:docPr id="34" name="Imagen 34"/>
+            <wp:cNvGraphicFramePr>
+              <a:graphicFrameLocks xmlns:a="http://schemas.openxmlformats.org/drawingml/2006/main" noChangeAspect="1"/>
+            </wp:cNvGraphicFramePr>
+            <a:graphic xmlns:a="http://schemas.openxmlformats.org/drawingml/2006/main">
+              <a:graphicData uri="http://schemas.openxmlformats.org/drawingml/2006/picture">
+                <pic:pic xmlns:pic="http://schemas.openxmlformats.org/drawingml/2006/picture">
+                  <pic:nvPicPr>
+                    <pic:cNvPr id="1" name=""/>
+                    <pic:cNvPicPr/>
+                  </pic:nvPicPr>
+                  <pic:blipFill>
+                    <a:blip r:embed="rId34"/>
+                    <a:stretch>
+                      <a:fillRect/>
+                    </a:stretch>
+                  </pic:blipFill>
+                  <pic:spPr>
+                    <a:xfrm>
+                      <a:off x="0" y="0"/>
+                      <a:ext cx="4825903" cy="1796472"/>
+                    </a:xfrm>
+                    <a:prstGeom prst="rect">
+                      <a:avLst/>
+                    </a:prstGeom>
+                  </pic:spPr>
+                </pic:pic>
+              </a:graphicData>
+            </a:graphic>
+          </wp:inline>
+        </w:drawing>
+      </w:r>
       <w:bookmarkStart w:id="0" w:name="_GoBack"/>
       <w:bookmarkEnd w:id="0"/>
+      <w:r>
+        <w:rPr>
+          <w:lang w:val="es-MX"/>
+        </w:rPr>
+        <w:br w:type="textWrapping" w:clear="all"/>
+      </w:r>
+    </w:p>
+    <w:p>
+      <w:pPr>
+        <w:tabs>
+          <w:tab w:val="left" w:pos="7324"/>
+        </w:tabs>
+        <w:rPr>
+          <w:lang w:val="es-MX"/>
+        </w:rPr>
+      </w:pPr>
+    </w:p>
+    <w:p>
+      <w:pPr>
+        <w:tabs>
+          <w:tab w:val="left" w:pos="7324"/>
+        </w:tabs>
+        <w:rPr>
+          <w:lang w:val="es-MX"/>
+        </w:rPr>
+      </w:pPr>
     </w:p>
     <w:sectPr>
       <w:pgSz w:w="12240" w:h="15840"/>

</xml_diff>

<commit_message>
hasta donde llegue fue a El backend deberá proteger cada API del CRUD
</commit_message>
<xml_diff>
--- a/Documentacion.docx
+++ b/Documentacion.docx
@@ -8109,6 +8109,7 @@
         </w:rPr>
         <w:t xml:space="preserve"> app/Http/Middleware/</w:t>
       </w:r>
+      <w:bookmarkStart w:id="0" w:name="_GoBack"/>
       <w:proofErr w:type="spellStart"/>
       <w:r>
         <w:rPr>
@@ -8116,6 +8117,7 @@
         </w:rPr>
         <w:t>ForceJsonResponse.php</w:t>
       </w:r>
+      <w:bookmarkEnd w:id="0"/>
       <w:proofErr w:type="spellEnd"/>
       <w:r>
         <w:rPr>
@@ -8750,7 +8752,13 @@
         <w:rPr>
           <w:lang w:val="es-MX"/>
         </w:rPr>
-        <w:t xml:space="preserve"> de error</w:t>
+        <w:t xml:space="preserve"> de erro</w:t>
+      </w:r>
+      <w:r>
+        <w:rPr>
+          <w:lang w:val="es-MX"/>
+        </w:rPr>
+        <w:t>r</w:t>
       </w:r>
     </w:p>
     <w:p>
@@ -8802,8 +8810,6 @@
           </wp:inline>
         </w:drawing>
       </w:r>
-      <w:bookmarkStart w:id="0" w:name="_GoBack"/>
-      <w:bookmarkEnd w:id="0"/>
       <w:r>
         <w:rPr>
           <w:lang w:val="es-MX"/>
@@ -8820,6 +8826,639 @@
           <w:lang w:val="es-MX"/>
         </w:rPr>
       </w:pPr>
+      <w:r>
+        <w:rPr>
+          <w:lang w:val="es-MX"/>
+        </w:rPr>
+        <w:t xml:space="preserve">En </w:t>
+      </w:r>
+      <w:proofErr w:type="gramStart"/>
+      <w:r>
+        <w:rPr>
+          <w:lang w:val="es-MX"/>
+        </w:rPr>
+        <w:t>resumen</w:t>
+      </w:r>
+      <w:proofErr w:type="gramEnd"/>
+      <w:r>
+        <w:rPr>
+          <w:lang w:val="es-MX"/>
+        </w:rPr>
+        <w:t xml:space="preserve"> lo que hicimos.</w:t>
+      </w:r>
+    </w:p>
+    <w:p>
+      <w:pPr>
+        <w:tabs>
+          <w:tab w:val="left" w:pos="7324"/>
+        </w:tabs>
+        <w:rPr>
+          <w:lang w:val="es-MX"/>
+        </w:rPr>
+      </w:pPr>
+      <w:r>
+        <w:rPr>
+          <w:lang w:val="es-MX"/>
+        </w:rPr>
+        <w:t>Problema</w:t>
+      </w:r>
+    </w:p>
+    <w:p>
+      <w:pPr>
+        <w:tabs>
+          <w:tab w:val="left" w:pos="7324"/>
+        </w:tabs>
+        <w:rPr>
+          <w:lang w:val="es-MX"/>
+        </w:rPr>
+      </w:pPr>
+      <w:r>
+        <w:rPr>
+          <w:lang w:val="es-MX"/>
+        </w:rPr>
+        <w:t>1.</w:t>
+      </w:r>
+      <w:r>
+        <w:rPr>
+          <w:lang w:val="es-MX"/>
+        </w:rPr>
+        <w:t>Cuando</w:t>
+      </w:r>
+      <w:r>
+        <w:rPr>
+          <w:lang w:val="es-MX"/>
+        </w:rPr>
+        <w:t xml:space="preserve"> se </w:t>
+      </w:r>
+      <w:proofErr w:type="spellStart"/>
+      <w:r>
+        <w:rPr>
+          <w:lang w:val="es-MX"/>
+        </w:rPr>
+        <w:t>accedia</w:t>
+      </w:r>
+      <w:proofErr w:type="spellEnd"/>
+      <w:r>
+        <w:rPr>
+          <w:lang w:val="es-MX"/>
+        </w:rPr>
+        <w:t xml:space="preserve"> a una ruta protegida sin </w:t>
+      </w:r>
+      <w:proofErr w:type="spellStart"/>
+      <w:r>
+        <w:rPr>
+          <w:lang w:val="es-MX"/>
+        </w:rPr>
+        <w:t>token</w:t>
+      </w:r>
+      <w:proofErr w:type="spellEnd"/>
+      <w:r>
+        <w:rPr>
+          <w:lang w:val="es-MX"/>
+        </w:rPr>
+        <w:t xml:space="preserve">, </w:t>
+      </w:r>
+      <w:proofErr w:type="spellStart"/>
+      <w:r>
+        <w:rPr>
+          <w:lang w:val="es-MX"/>
+        </w:rPr>
+        <w:t>Laravel</w:t>
+      </w:r>
+      <w:proofErr w:type="spellEnd"/>
+      <w:r>
+        <w:rPr>
+          <w:lang w:val="es-MX"/>
+        </w:rPr>
+        <w:t xml:space="preserve"> intentaba redirigir al </w:t>
+      </w:r>
+      <w:proofErr w:type="spellStart"/>
+      <w:r>
+        <w:rPr>
+          <w:lang w:val="es-MX"/>
+        </w:rPr>
+        <w:t>login</w:t>
+      </w:r>
+      <w:proofErr w:type="spellEnd"/>
+      <w:r>
+        <w:rPr>
+          <w:lang w:val="es-MX"/>
+        </w:rPr>
+        <w:t xml:space="preserve"> (pensando en una app web con vistas </w:t>
+      </w:r>
+      <w:proofErr w:type="spellStart"/>
+      <w:r>
+        <w:rPr>
+          <w:lang w:val="es-MX"/>
+        </w:rPr>
+        <w:t>Blade</w:t>
+      </w:r>
+      <w:proofErr w:type="spellEnd"/>
+      <w:r>
+        <w:rPr>
+          <w:lang w:val="es-MX"/>
+        </w:rPr>
+        <w:t>).</w:t>
+      </w:r>
+    </w:p>
+    <w:p>
+      <w:pPr>
+        <w:tabs>
+          <w:tab w:val="left" w:pos="7324"/>
+        </w:tabs>
+        <w:rPr>
+          <w:lang w:val="es-MX"/>
+        </w:rPr>
+      </w:pPr>
+      <w:r>
+        <w:rPr>
+          <w:lang w:val="es-MX"/>
+        </w:rPr>
+        <w:t>2.</w:t>
+      </w:r>
+      <w:r>
+        <w:rPr>
+          <w:lang w:val="es-MX"/>
+        </w:rPr>
+        <w:t xml:space="preserve"> </w:t>
+      </w:r>
+      <w:r>
+        <w:rPr>
+          <w:lang w:val="es-MX"/>
+        </w:rPr>
+        <w:t>Como el</w:t>
+      </w:r>
+      <w:r>
+        <w:rPr>
+          <w:lang w:val="es-MX"/>
+        </w:rPr>
+        <w:t xml:space="preserve"> proyecto es una API, no tiene vistas de </w:t>
+      </w:r>
+      <w:proofErr w:type="spellStart"/>
+      <w:r>
+        <w:rPr>
+          <w:lang w:val="es-MX"/>
+        </w:rPr>
+        <w:t>login</w:t>
+      </w:r>
+      <w:proofErr w:type="spellEnd"/>
+      <w:r>
+        <w:rPr>
+          <w:lang w:val="es-MX"/>
+        </w:rPr>
+        <w:t xml:space="preserve">, entonces esa redirección causaba el error 500 </w:t>
+      </w:r>
+      <w:proofErr w:type="spellStart"/>
+      <w:r>
+        <w:rPr>
+          <w:lang w:val="es-MX"/>
+        </w:rPr>
+        <w:t>Internal</w:t>
+      </w:r>
+      <w:proofErr w:type="spellEnd"/>
+      <w:r>
+        <w:rPr>
+          <w:lang w:val="es-MX"/>
+        </w:rPr>
+        <w:t xml:space="preserve"> Server Error en lugar de devolver el 401 </w:t>
+      </w:r>
+      <w:proofErr w:type="spellStart"/>
+      <w:r>
+        <w:rPr>
+          <w:lang w:val="es-MX"/>
+        </w:rPr>
+        <w:t>Unauthorized</w:t>
+      </w:r>
+      <w:proofErr w:type="spellEnd"/>
+      <w:r>
+        <w:rPr>
+          <w:lang w:val="es-MX"/>
+        </w:rPr>
+        <w:t>.</w:t>
+      </w:r>
+    </w:p>
+    <w:p>
+      <w:pPr>
+        <w:tabs>
+          <w:tab w:val="left" w:pos="7324"/>
+        </w:tabs>
+        <w:rPr>
+          <w:lang w:val="es-MX"/>
+        </w:rPr>
+      </w:pPr>
+    </w:p>
+    <w:p>
+      <w:pPr>
+        <w:tabs>
+          <w:tab w:val="left" w:pos="7324"/>
+        </w:tabs>
+        <w:rPr>
+          <w:lang w:val="es-MX"/>
+        </w:rPr>
+      </w:pPr>
+      <w:proofErr w:type="spellStart"/>
+      <w:r>
+        <w:rPr>
+          <w:lang w:val="es-MX"/>
+        </w:rPr>
+        <w:t>Solucion</w:t>
+      </w:r>
+      <w:proofErr w:type="spellEnd"/>
+    </w:p>
+    <w:p>
+      <w:pPr>
+        <w:tabs>
+          <w:tab w:val="left" w:pos="7324"/>
+        </w:tabs>
+        <w:rPr>
+          <w:lang w:val="es-MX"/>
+        </w:rPr>
+      </w:pPr>
+      <w:r>
+        <w:rPr>
+          <w:lang w:val="es-MX"/>
+        </w:rPr>
+        <w:t xml:space="preserve">1.Se </w:t>
+      </w:r>
+      <w:proofErr w:type="spellStart"/>
+      <w:r>
+        <w:rPr>
+          <w:lang w:val="es-MX"/>
+        </w:rPr>
+        <w:t>implemento</w:t>
+      </w:r>
+      <w:proofErr w:type="spellEnd"/>
+      <w:r>
+        <w:rPr>
+          <w:lang w:val="es-MX"/>
+        </w:rPr>
+        <w:t xml:space="preserve"> </w:t>
+      </w:r>
+      <w:proofErr w:type="spellStart"/>
+      <w:r>
+        <w:rPr>
+          <w:lang w:val="es-MX"/>
+        </w:rPr>
+        <w:t>ForceJsonResponse</w:t>
+      </w:r>
+      <w:proofErr w:type="spellEnd"/>
+      <w:r>
+        <w:rPr>
+          <w:lang w:val="es-MX"/>
+        </w:rPr>
+        <w:t xml:space="preserve"> Su trabajo es</w:t>
+      </w:r>
+      <w:r>
+        <w:rPr>
+          <w:lang w:val="es-MX"/>
+        </w:rPr>
+        <w:t xml:space="preserve"> </w:t>
+      </w:r>
+      <w:r>
+        <w:rPr>
+          <w:lang w:val="es-MX"/>
+        </w:rPr>
+        <w:t xml:space="preserve">Forzar a que todas las peticiones respondan en JSON, aunque </w:t>
+      </w:r>
+      <w:proofErr w:type="spellStart"/>
+      <w:r>
+        <w:rPr>
+          <w:lang w:val="es-MX"/>
+        </w:rPr>
+        <w:t>Laravel</w:t>
+      </w:r>
+      <w:proofErr w:type="spellEnd"/>
+      <w:r>
+        <w:rPr>
+          <w:lang w:val="es-MX"/>
+        </w:rPr>
+        <w:t xml:space="preserve"> haya querido responder con HTML o una redirección.</w:t>
+      </w:r>
+      <w:r>
+        <w:rPr>
+          <w:lang w:val="es-MX"/>
+        </w:rPr>
+        <w:t xml:space="preserve"> </w:t>
+      </w:r>
+      <w:r>
+        <w:rPr>
+          <w:lang w:val="es-MX"/>
+        </w:rPr>
+        <w:t xml:space="preserve">Esto significa: “No importa lo que pase, </w:t>
+      </w:r>
+      <w:proofErr w:type="spellStart"/>
+      <w:r>
+        <w:rPr>
+          <w:lang w:val="es-MX"/>
+        </w:rPr>
+        <w:t>Laravel</w:t>
+      </w:r>
+      <w:proofErr w:type="spellEnd"/>
+      <w:r>
+        <w:rPr>
+          <w:lang w:val="es-MX"/>
+        </w:rPr>
+        <w:t>, recuerda que esto es una API y siempre responde en JSON”.</w:t>
+      </w:r>
+    </w:p>
+    <w:p>
+      <w:pPr>
+        <w:tabs>
+          <w:tab w:val="left" w:pos="7324"/>
+        </w:tabs>
+        <w:rPr>
+          <w:lang w:val="es-MX"/>
+        </w:rPr>
+      </w:pPr>
+      <w:r>
+        <w:rPr>
+          <w:lang w:val="es-MX"/>
+        </w:rPr>
+        <w:t xml:space="preserve">2. Se </w:t>
+      </w:r>
+      <w:proofErr w:type="spellStart"/>
+      <w:r>
+        <w:rPr>
+          <w:lang w:val="es-MX"/>
+        </w:rPr>
+        <w:t>edito</w:t>
+      </w:r>
+      <w:proofErr w:type="spellEnd"/>
+      <w:r>
+        <w:rPr>
+          <w:lang w:val="es-MX"/>
+        </w:rPr>
+        <w:t xml:space="preserve"> el archivo </w:t>
+      </w:r>
+      <w:proofErr w:type="spellStart"/>
+      <w:r>
+        <w:rPr>
+          <w:lang w:val="es-MX"/>
+        </w:rPr>
+        <w:t>bootstrap</w:t>
+      </w:r>
+      <w:proofErr w:type="spellEnd"/>
+      <w:r>
+        <w:rPr>
+          <w:lang w:val="es-MX"/>
+        </w:rPr>
+        <w:t>/</w:t>
+      </w:r>
+      <w:proofErr w:type="spellStart"/>
+      <w:r>
+        <w:rPr>
+          <w:lang w:val="es-MX"/>
+        </w:rPr>
+        <w:t>app.php</w:t>
+      </w:r>
+      <w:proofErr w:type="spellEnd"/>
+      <w:r>
+        <w:rPr>
+          <w:lang w:val="es-MX"/>
+        </w:rPr>
+        <w:t xml:space="preserve"> </w:t>
+      </w:r>
+      <w:r>
+        <w:rPr>
+          <w:lang w:val="es-MX"/>
+        </w:rPr>
+        <w:t xml:space="preserve">En </w:t>
+      </w:r>
+      <w:proofErr w:type="spellStart"/>
+      <w:r>
+        <w:rPr>
+          <w:lang w:val="es-MX"/>
+        </w:rPr>
+        <w:t>Laravel</w:t>
+      </w:r>
+      <w:proofErr w:type="spellEnd"/>
+      <w:r>
+        <w:rPr>
+          <w:lang w:val="es-MX"/>
+        </w:rPr>
+        <w:t xml:space="preserve"> 11 (y 10 en algunos casos), ya no se registra middleware en </w:t>
+      </w:r>
+      <w:proofErr w:type="spellStart"/>
+      <w:r>
+        <w:rPr>
+          <w:lang w:val="es-MX"/>
+        </w:rPr>
+        <w:t>Kernel.php</w:t>
+      </w:r>
+      <w:proofErr w:type="spellEnd"/>
+      <w:r>
+        <w:rPr>
+          <w:lang w:val="es-MX"/>
+        </w:rPr>
+        <w:t xml:space="preserve">, sino en </w:t>
+      </w:r>
+      <w:proofErr w:type="spellStart"/>
+      <w:r>
+        <w:rPr>
+          <w:lang w:val="es-MX"/>
+        </w:rPr>
+        <w:t>bootstrap</w:t>
+      </w:r>
+      <w:proofErr w:type="spellEnd"/>
+      <w:r>
+        <w:rPr>
+          <w:lang w:val="es-MX"/>
+        </w:rPr>
+        <w:t>/</w:t>
+      </w:r>
+      <w:proofErr w:type="spellStart"/>
+      <w:r>
+        <w:rPr>
+          <w:lang w:val="es-MX"/>
+        </w:rPr>
+        <w:t>app.php</w:t>
+      </w:r>
+      <w:proofErr w:type="spellEnd"/>
+      <w:r>
+        <w:rPr>
+          <w:lang w:val="es-MX"/>
+        </w:rPr>
+        <w:t>, que es el nuevo punto de entrada para configurar la aplicación.</w:t>
+      </w:r>
+    </w:p>
+    <w:p>
+      <w:pPr>
+        <w:tabs>
+          <w:tab w:val="left" w:pos="7324"/>
+        </w:tabs>
+        <w:rPr>
+          <w:lang w:val="es-MX"/>
+        </w:rPr>
+      </w:pPr>
+      <w:r>
+        <w:rPr>
+          <w:lang w:val="es-MX"/>
+        </w:rPr>
+        <w:t xml:space="preserve">Al agregar </w:t>
+      </w:r>
+      <w:proofErr w:type="gramStart"/>
+      <w:r>
+        <w:rPr>
+          <w:lang w:val="es-MX"/>
+        </w:rPr>
+        <w:t xml:space="preserve">allí </w:t>
+      </w:r>
+      <w:r>
+        <w:rPr>
+          <w:lang w:val="es-MX"/>
+        </w:rPr>
+        <w:t xml:space="preserve"> </w:t>
+      </w:r>
+      <w:proofErr w:type="spellStart"/>
+      <w:r>
+        <w:rPr>
+          <w:lang w:val="es-MX"/>
+        </w:rPr>
+        <w:t>ForceJsonResponse</w:t>
+      </w:r>
+      <w:proofErr w:type="spellEnd"/>
+      <w:proofErr w:type="gramEnd"/>
+      <w:r>
+        <w:rPr>
+          <w:lang w:val="es-MX"/>
+        </w:rPr>
+        <w:t>, garantizamos que:</w:t>
+      </w:r>
+      <w:r>
+        <w:rPr>
+          <w:lang w:val="es-MX"/>
+        </w:rPr>
+        <w:t xml:space="preserve"> </w:t>
+      </w:r>
+      <w:r>
+        <w:rPr>
+          <w:lang w:val="es-MX"/>
+        </w:rPr>
+        <w:t>Todas las rutas de tu API pa</w:t>
+      </w:r>
+      <w:r>
+        <w:rPr>
+          <w:lang w:val="es-MX"/>
+        </w:rPr>
+        <w:t xml:space="preserve">san primero por este middleware, </w:t>
+      </w:r>
+      <w:r>
+        <w:rPr>
+          <w:lang w:val="es-MX"/>
+        </w:rPr>
+        <w:t>Ya no intentan devolver HTML o redirecciones.</w:t>
+      </w:r>
+    </w:p>
+    <w:p>
+      <w:pPr>
+        <w:tabs>
+          <w:tab w:val="left" w:pos="7324"/>
+        </w:tabs>
+        <w:rPr>
+          <w:lang w:val="es-MX"/>
+        </w:rPr>
+      </w:pPr>
+      <w:r>
+        <w:rPr>
+          <w:lang w:val="es-MX"/>
+        </w:rPr>
+        <w:lastRenderedPageBreak/>
+        <w:t xml:space="preserve">Cuando falta un </w:t>
+      </w:r>
+      <w:proofErr w:type="spellStart"/>
+      <w:proofErr w:type="gramStart"/>
+      <w:r>
+        <w:rPr>
+          <w:lang w:val="es-MX"/>
+        </w:rPr>
+        <w:t>token</w:t>
+      </w:r>
+      <w:proofErr w:type="spellEnd"/>
+      <w:r>
+        <w:rPr>
+          <w:lang w:val="es-MX"/>
+        </w:rPr>
+        <w:t xml:space="preserve"> </w:t>
+      </w:r>
+      <w:r>
+        <w:rPr>
+          <w:lang w:val="es-MX"/>
+        </w:rPr>
+        <w:t xml:space="preserve"> se</w:t>
+      </w:r>
+      <w:proofErr w:type="gramEnd"/>
+      <w:r>
+        <w:rPr>
+          <w:lang w:val="es-MX"/>
+        </w:rPr>
+        <w:t xml:space="preserve"> responde siempre en JSON con:</w:t>
+      </w:r>
+      <w:r>
+        <w:rPr>
+          <w:lang w:val="es-MX"/>
+        </w:rPr>
+        <w:t xml:space="preserve"> </w:t>
+      </w:r>
+      <w:r>
+        <w:rPr>
+          <w:lang w:val="es-MX"/>
+        </w:rPr>
+        <w:t>{ "</w:t>
+      </w:r>
+      <w:proofErr w:type="spellStart"/>
+      <w:r>
+        <w:rPr>
+          <w:lang w:val="es-MX"/>
+        </w:rPr>
+        <w:t>message</w:t>
+      </w:r>
+      <w:proofErr w:type="spellEnd"/>
+      <w:r>
+        <w:rPr>
+          <w:lang w:val="es-MX"/>
+        </w:rPr>
+        <w:t>": "</w:t>
+      </w:r>
+      <w:proofErr w:type="spellStart"/>
+      <w:r>
+        <w:rPr>
+          <w:lang w:val="es-MX"/>
+        </w:rPr>
+        <w:t>Unauthenticated</w:t>
+      </w:r>
+      <w:proofErr w:type="spellEnd"/>
+      <w:r>
+        <w:rPr>
+          <w:lang w:val="es-MX"/>
+        </w:rPr>
+        <w:t>." }</w:t>
+      </w:r>
+      <w:r>
+        <w:rPr>
+          <w:lang w:val="es-MX"/>
+        </w:rPr>
+        <w:t xml:space="preserve"> </w:t>
+      </w:r>
+      <w:r>
+        <w:t xml:space="preserve">y con </w:t>
+      </w:r>
+      <w:proofErr w:type="spellStart"/>
+      <w:r>
+        <w:rPr>
+          <w:rStyle w:val="Textoennegrita"/>
+        </w:rPr>
+        <w:t>código</w:t>
+      </w:r>
+      <w:proofErr w:type="spellEnd"/>
+      <w:r>
+        <w:rPr>
+          <w:rStyle w:val="Textoennegrita"/>
+        </w:rPr>
+        <w:t xml:space="preserve"> 401 Unauthorized</w:t>
+      </w:r>
+      <w:r>
+        <w:t>.</w:t>
+      </w:r>
     </w:p>
     <w:p>
       <w:pPr>
@@ -8992,8 +9631,100 @@
       </w:rPr>
     </w:lvl>
   </w:abstractNum>
+  <w:abstractNum w:abstractNumId="1" w15:restartNumberingAfterBreak="0">
+    <w:nsid w:val="4FCD3A26"/>
+    <w:multiLevelType w:val="hybridMultilevel"/>
+    <w:tmpl w:val="86468FE8"/>
+    <w:lvl w:ilvl="0" w:tplc="0409000F">
+      <w:start w:val="1"/>
+      <w:numFmt w:val="decimal"/>
+      <w:lvlText w:val="%1."/>
+      <w:lvlJc w:val="left"/>
+      <w:pPr>
+        <w:ind w:left="720" w:hanging="360"/>
+      </w:pPr>
+      <w:rPr>
+        <w:rFonts w:hint="default"/>
+      </w:rPr>
+    </w:lvl>
+    <w:lvl w:ilvl="1" w:tplc="04090019" w:tentative="1">
+      <w:start w:val="1"/>
+      <w:numFmt w:val="lowerLetter"/>
+      <w:lvlText w:val="%2."/>
+      <w:lvlJc w:val="left"/>
+      <w:pPr>
+        <w:ind w:left="1440" w:hanging="360"/>
+      </w:pPr>
+    </w:lvl>
+    <w:lvl w:ilvl="2" w:tplc="0409001B" w:tentative="1">
+      <w:start w:val="1"/>
+      <w:numFmt w:val="lowerRoman"/>
+      <w:lvlText w:val="%3."/>
+      <w:lvlJc w:val="right"/>
+      <w:pPr>
+        <w:ind w:left="2160" w:hanging="180"/>
+      </w:pPr>
+    </w:lvl>
+    <w:lvl w:ilvl="3" w:tplc="0409000F" w:tentative="1">
+      <w:start w:val="1"/>
+      <w:numFmt w:val="decimal"/>
+      <w:lvlText w:val="%4."/>
+      <w:lvlJc w:val="left"/>
+      <w:pPr>
+        <w:ind w:left="2880" w:hanging="360"/>
+      </w:pPr>
+    </w:lvl>
+    <w:lvl w:ilvl="4" w:tplc="04090019" w:tentative="1">
+      <w:start w:val="1"/>
+      <w:numFmt w:val="lowerLetter"/>
+      <w:lvlText w:val="%5."/>
+      <w:lvlJc w:val="left"/>
+      <w:pPr>
+        <w:ind w:left="3600" w:hanging="360"/>
+      </w:pPr>
+    </w:lvl>
+    <w:lvl w:ilvl="5" w:tplc="0409001B" w:tentative="1">
+      <w:start w:val="1"/>
+      <w:numFmt w:val="lowerRoman"/>
+      <w:lvlText w:val="%6."/>
+      <w:lvlJc w:val="right"/>
+      <w:pPr>
+        <w:ind w:left="4320" w:hanging="180"/>
+      </w:pPr>
+    </w:lvl>
+    <w:lvl w:ilvl="6" w:tplc="0409000F" w:tentative="1">
+      <w:start w:val="1"/>
+      <w:numFmt w:val="decimal"/>
+      <w:lvlText w:val="%7."/>
+      <w:lvlJc w:val="left"/>
+      <w:pPr>
+        <w:ind w:left="5040" w:hanging="360"/>
+      </w:pPr>
+    </w:lvl>
+    <w:lvl w:ilvl="7" w:tplc="04090019" w:tentative="1">
+      <w:start w:val="1"/>
+      <w:numFmt w:val="lowerLetter"/>
+      <w:lvlText w:val="%8."/>
+      <w:lvlJc w:val="left"/>
+      <w:pPr>
+        <w:ind w:left="5760" w:hanging="360"/>
+      </w:pPr>
+    </w:lvl>
+    <w:lvl w:ilvl="8" w:tplc="0409001B" w:tentative="1">
+      <w:start w:val="1"/>
+      <w:numFmt w:val="lowerRoman"/>
+      <w:lvlText w:val="%9."/>
+      <w:lvlJc w:val="right"/>
+      <w:pPr>
+        <w:ind w:left="6480" w:hanging="180"/>
+      </w:pPr>
+    </w:lvl>
+  </w:abstractNum>
   <w:num w:numId="1">
     <w:abstractNumId w:val="0"/>
+  </w:num>
+  <w:num w:numId="2">
+    <w:abstractNumId w:val="1"/>
   </w:num>
 </w:numbering>
 </file>
@@ -9454,6 +10185,17 @@
       <w:u w:val="single"/>
     </w:rPr>
   </w:style>
+  <w:style w:type="paragraph" w:styleId="Prrafodelista">
+    <w:name w:val="List Paragraph"/>
+    <w:basedOn w:val="Normal"/>
+    <w:uiPriority w:val="34"/>
+    <w:qFormat/>
+    <w:rsid w:val="007A37CB"/>
+    <w:pPr>
+      <w:ind w:left="720"/>
+      <w:contextualSpacing/>
+    </w:pPr>
+  </w:style>
 </w:styles>
 </file>
 

</xml_diff>